<commit_message>
Se verificó el código, poniendo especial atención en la repetición del mismo y el largo de los métodos. Se realizaron pruebas tras el cambio de código. Todo funcionando OK.
</commit_message>
<xml_diff>
--- a/Documentación/1er Entrega Obligatorio DDA.docx
+++ b/Documentación/1er Entrega Obligatorio DDA.docx
@@ -37,8 +37,13 @@
           <w:numId w:val="1"/>
         </w:numPr>
       </w:pPr>
-      <w:r>
-        <w:t>logica: Posee toda las clases del dominio, así como los sub sistemas y la fachada</w:t>
+      <w:proofErr w:type="spellStart"/>
+      <w:r>
+        <w:t>logica</w:t>
+      </w:r>
+      <w:proofErr w:type="spellEnd"/>
+      <w:r>
+        <w:t>: Posee toda las clases del dominio, así como los sub sistemas y la fachada</w:t>
       </w:r>
     </w:p>
     <w:p>
@@ -50,11 +55,21 @@
         </w:numPr>
       </w:pPr>
       <w:r>
-        <w:t xml:space="preserve">utilidades: Contiene la clases ObligatorioException, la cual hereda de </w:t>
-      </w:r>
+        <w:t xml:space="preserve">utilidades: Contiene la clases </w:t>
+      </w:r>
+      <w:proofErr w:type="spellStart"/>
+      <w:r>
+        <w:t>ObligatorioException</w:t>
+      </w:r>
+      <w:proofErr w:type="spellEnd"/>
+      <w:r>
+        <w:t xml:space="preserve">, la cual hereda de </w:t>
+      </w:r>
+      <w:proofErr w:type="spellStart"/>
       <w:r>
         <w:t>Exception</w:t>
       </w:r>
+      <w:proofErr w:type="spellEnd"/>
       <w:r>
         <w:t xml:space="preserve"> y es utilizada para lanzar excepciones personalizadas, así como también contiene la clase interface necesarias para la implementación del patrón del Observador</w:t>
       </w:r>
@@ -68,35 +83,71 @@
         </w:numPr>
       </w:pPr>
       <w:r>
-        <w:t xml:space="preserve">vista: Posee todo lo relacionado con lo que el usuario visualiza, incluso el botón personalizado (Clase BotonFicha que hereda de </w:t>
-      </w:r>
+        <w:t xml:space="preserve">vista: Posee todo lo relacionado con lo que el usuario visualiza, incluso el botón personalizado (Clase </w:t>
+      </w:r>
+      <w:proofErr w:type="spellStart"/>
+      <w:r>
+        <w:t>BotonFicha</w:t>
+      </w:r>
+      <w:proofErr w:type="spellEnd"/>
+      <w:r>
+        <w:t xml:space="preserve"> que hereda de </w:t>
+      </w:r>
+      <w:proofErr w:type="spellStart"/>
       <w:r>
         <w:t>JButton</w:t>
       </w:r>
-      <w:r>
-        <w:t>), así como la clase Inicio que contiene el main.</w:t>
+      <w:proofErr w:type="spellEnd"/>
+      <w:r>
+        <w:t xml:space="preserve">), así como la clase Inicio que contiene el </w:t>
+      </w:r>
+      <w:proofErr w:type="spellStart"/>
+      <w:r>
+        <w:t>main</w:t>
+      </w:r>
+      <w:proofErr w:type="spellEnd"/>
+      <w:r>
+        <w:t>.</w:t>
+      </w:r>
+    </w:p>
+    <w:p>
+      <w:proofErr w:type="spellStart"/>
+      <w:r>
+        <w:t>Autocalificación</w:t>
+      </w:r>
+      <w:proofErr w:type="spellEnd"/>
+    </w:p>
+    <w:p>
+      <w:r>
+        <w:t>(Acá va la tabla del Excel)</w:t>
+      </w:r>
+    </w:p>
+    <w:p>
+      <w:r>
+        <w:t>Datos de Prueba</w:t>
+      </w:r>
+    </w:p>
+    <w:p>
+      <w:r>
+        <w:t xml:space="preserve">(Acá va </w:t>
+      </w:r>
+      <w:proofErr w:type="gramStart"/>
+      <w:r>
+        <w:t>al</w:t>
+      </w:r>
+      <w:proofErr w:type="gramEnd"/>
+      <w:r>
+        <w:t xml:space="preserve"> tabla del Excel)</w:t>
+      </w:r>
+    </w:p>
+    <w:p>
+      <w:r>
+        <w:t>Nota: EN nuestra solución, la apuesta inicial de todas las partidas es de 100 por jugador, por lo que todos los que poseen saldo menor a 100, no podrán ingresar al jueg</w:t>
       </w:r>
       <w:bookmarkStart w:id="0" w:name="_GoBack"/>
       <w:bookmarkEnd w:id="0"/>
-    </w:p>
-    <w:p>
-      <w:r>
-        <w:t>Autocalificación</w:t>
-      </w:r>
-    </w:p>
-    <w:p>
-      <w:r>
-        <w:t>(Acá va la tabla del Excel)</w:t>
-      </w:r>
-    </w:p>
-    <w:p>
-      <w:r>
-        <w:t>Datos de Prueba</w:t>
-      </w:r>
-    </w:p>
-    <w:p>
-      <w:r>
-        <w:t>(Acá va al tabla del Excel)</w:t>
+      <w:r>
+        <w:t>o.</w:t>
       </w:r>
     </w:p>
     <w:p/>

</xml_diff>

<commit_message>
Se eliminaron los comentarios innecesarios
</commit_message>
<xml_diff>
--- a/Documentación/1er Entrega Obligatorio DDA.docx
+++ b/Documentación/1er Entrega Obligatorio DDA.docx
@@ -374,7 +374,7 @@
       <w:pPr>
         <w:pStyle w:val="Ttulo1"/>
       </w:pPr>
-      <w:bookmarkStart w:id="0" w:name="_Toc465323484"/>
+      <w:bookmarkStart w:id="0" w:name="_Toc465327723"/>
       <w:proofErr w:type="spellStart"/>
       <w:r>
         <w:lastRenderedPageBreak/>
@@ -386,7 +386,13 @@
     <w:sdt>
       <w:sdtPr>
         <w:rPr>
-          <w:lang w:val="es-ES"/>
+          <w:rFonts w:ascii="Arial" w:eastAsiaTheme="minorHAnsi" w:hAnsi="Arial" w:cstheme="minorBidi"/>
+          <w:b w:val="0"/>
+          <w:bCs w:val="0"/>
+          <w:color w:val="auto"/>
+          <w:sz w:val="22"/>
+          <w:szCs w:val="22"/>
+          <w:lang w:val="es-ES" w:eastAsia="en-US"/>
         </w:rPr>
         <w:id w:val="-1437509739"/>
         <w:docPartObj>
@@ -394,15 +400,6 @@
           <w:docPartUnique/>
         </w:docPartObj>
       </w:sdtPr>
-      <w:sdtEndPr>
-        <w:rPr>
-          <w:rFonts w:ascii="Arial" w:eastAsiaTheme="minorHAnsi" w:hAnsi="Arial" w:cstheme="minorBidi"/>
-          <w:color w:val="auto"/>
-          <w:sz w:val="22"/>
-          <w:szCs w:val="22"/>
-          <w:lang w:eastAsia="en-US"/>
-        </w:rPr>
-      </w:sdtEndPr>
       <w:sdtContent>
         <w:p>
           <w:pPr>
@@ -422,7 +419,9 @@
               <w:tab w:val="right" w:leader="dot" w:pos="8494"/>
             </w:tabs>
             <w:rPr>
+              <w:rFonts w:asciiTheme="minorHAnsi" w:eastAsiaTheme="minorEastAsia" w:hAnsiTheme="minorHAnsi"/>
               <w:noProof/>
+              <w:lang w:eastAsia="es-UY"/>
             </w:rPr>
           </w:pPr>
           <w:r>
@@ -434,7 +433,7 @@
           <w:r>
             <w:fldChar w:fldCharType="separate"/>
           </w:r>
-          <w:hyperlink w:anchor="_Toc465323484" w:history="1">
+          <w:hyperlink w:anchor="_Toc465327723" w:history="1">
             <w:r>
               <w:rPr>
                 <w:rStyle w:val="Hipervnculo"/>
@@ -461,7 +460,7 @@
                 <w:noProof/>
                 <w:webHidden/>
               </w:rPr>
-              <w:instrText xml:space="preserve"> PAGEREF _Toc465323484 \h </w:instrText>
+              <w:instrText xml:space="preserve"> PAGEREF _Toc465327723 \h </w:instrText>
             </w:r>
             <w:r>
               <w:rPr>
@@ -499,10 +498,12 @@
               <w:tab w:val="right" w:leader="dot" w:pos="8494"/>
             </w:tabs>
             <w:rPr>
+              <w:rFonts w:asciiTheme="minorHAnsi" w:eastAsiaTheme="minorEastAsia" w:hAnsiTheme="minorHAnsi"/>
               <w:noProof/>
+              <w:lang w:eastAsia="es-UY"/>
             </w:rPr>
           </w:pPr>
-          <w:hyperlink w:anchor="_Toc465323485" w:history="1">
+          <w:hyperlink w:anchor="_Toc465327724" w:history="1">
             <w:r>
               <w:rPr>
                 <w:rStyle w:val="Hipervnculo"/>
@@ -529,7 +530,7 @@
                 <w:noProof/>
                 <w:webHidden/>
               </w:rPr>
-              <w:instrText xml:space="preserve"> PAGEREF _Toc465323485 \h </w:instrText>
+              <w:instrText xml:space="preserve"> PAGEREF _Toc465327724 \h </w:instrText>
             </w:r>
             <w:r>
               <w:rPr>
@@ -549,7 +550,7 @@
                 <w:noProof/>
                 <w:webHidden/>
               </w:rPr>
-              <w:t>3</w:t>
+              <w:t>4</w:t>
             </w:r>
             <w:r>
               <w:rPr>
@@ -567,10 +568,12 @@
               <w:tab w:val="right" w:leader="dot" w:pos="8494"/>
             </w:tabs>
             <w:rPr>
+              <w:rFonts w:asciiTheme="minorHAnsi" w:eastAsiaTheme="minorEastAsia" w:hAnsiTheme="minorHAnsi"/>
               <w:noProof/>
+              <w:lang w:eastAsia="es-UY"/>
             </w:rPr>
           </w:pPr>
-          <w:hyperlink w:anchor="_Toc465323486" w:history="1">
+          <w:hyperlink w:anchor="_Toc465327725" w:history="1">
             <w:r>
               <w:rPr>
                 <w:rStyle w:val="Hipervnculo"/>
@@ -597,7 +600,7 @@
                 <w:noProof/>
                 <w:webHidden/>
               </w:rPr>
-              <w:instrText xml:space="preserve"> PAGEREF _Toc465323486 \h </w:instrText>
+              <w:instrText xml:space="preserve"> PAGEREF _Toc465327725 \h </w:instrText>
             </w:r>
             <w:r>
               <w:rPr>
@@ -617,7 +620,7 @@
                 <w:noProof/>
                 <w:webHidden/>
               </w:rPr>
-              <w:t>3</w:t>
+              <w:t>4</w:t>
             </w:r>
             <w:r>
               <w:rPr>
@@ -635,10 +638,12 @@
               <w:tab w:val="right" w:leader="dot" w:pos="8494"/>
             </w:tabs>
             <w:rPr>
+              <w:rFonts w:asciiTheme="minorHAnsi" w:eastAsiaTheme="minorEastAsia" w:hAnsiTheme="minorHAnsi"/>
               <w:noProof/>
+              <w:lang w:eastAsia="es-UY"/>
             </w:rPr>
           </w:pPr>
-          <w:hyperlink w:anchor="_Toc465323487" w:history="1">
+          <w:hyperlink w:anchor="_Toc465327726" w:history="1">
             <w:r>
               <w:rPr>
                 <w:rStyle w:val="Hipervnculo"/>
@@ -665,7 +670,7 @@
                 <w:noProof/>
                 <w:webHidden/>
               </w:rPr>
-              <w:instrText xml:space="preserve"> PAGEREF _Toc465323487 \h </w:instrText>
+              <w:instrText xml:space="preserve"> PAGEREF _Toc465327726 \h </w:instrText>
             </w:r>
             <w:r>
               <w:rPr>
@@ -685,7 +690,7 @@
                 <w:noProof/>
                 <w:webHidden/>
               </w:rPr>
-              <w:t>4</w:t>
+              <w:t>5</w:t>
             </w:r>
             <w:r>
               <w:rPr>
@@ -703,10 +708,12 @@
               <w:tab w:val="right" w:leader="dot" w:pos="8494"/>
             </w:tabs>
             <w:rPr>
+              <w:rFonts w:asciiTheme="minorHAnsi" w:eastAsiaTheme="minorEastAsia" w:hAnsiTheme="minorHAnsi"/>
               <w:noProof/>
+              <w:lang w:eastAsia="es-UY"/>
             </w:rPr>
           </w:pPr>
-          <w:hyperlink w:anchor="_Toc465323488" w:history="1">
+          <w:hyperlink w:anchor="_Toc465327727" w:history="1">
             <w:r>
               <w:rPr>
                 <w:rStyle w:val="Hipervnculo"/>
@@ -733,7 +740,7 @@
                 <w:noProof/>
                 <w:webHidden/>
               </w:rPr>
-              <w:instrText xml:space="preserve"> PAGEREF _Toc465323488 \h </w:instrText>
+              <w:instrText xml:space="preserve"> PAGEREF _Toc465327727 \h </w:instrText>
             </w:r>
             <w:r>
               <w:rPr>
@@ -753,7 +760,7 @@
                 <w:noProof/>
                 <w:webHidden/>
               </w:rPr>
-              <w:t>5</w:t>
+              <w:t>6</w:t>
             </w:r>
             <w:r>
               <w:rPr>
@@ -771,10 +778,12 @@
               <w:tab w:val="right" w:leader="dot" w:pos="8494"/>
             </w:tabs>
             <w:rPr>
+              <w:rFonts w:asciiTheme="minorHAnsi" w:eastAsiaTheme="minorEastAsia" w:hAnsiTheme="minorHAnsi"/>
               <w:noProof/>
+              <w:lang w:eastAsia="es-UY"/>
             </w:rPr>
           </w:pPr>
-          <w:hyperlink w:anchor="_Toc465323489" w:history="1">
+          <w:hyperlink w:anchor="_Toc465327728" w:history="1">
             <w:r>
               <w:rPr>
                 <w:rStyle w:val="Hipervnculo"/>
@@ -801,7 +810,7 @@
                 <w:noProof/>
                 <w:webHidden/>
               </w:rPr>
-              <w:instrText xml:space="preserve"> PAGEREF _Toc465323489 \h </w:instrText>
+              <w:instrText xml:space="preserve"> PAGEREF _Toc465327728 \h </w:instrText>
             </w:r>
             <w:r>
               <w:rPr>
@@ -821,7 +830,7 @@
                 <w:noProof/>
                 <w:webHidden/>
               </w:rPr>
-              <w:t>6</w:t>
+              <w:t>7</w:t>
             </w:r>
             <w:r>
               <w:rPr>
@@ -839,16 +848,18 @@
               <w:tab w:val="right" w:leader="dot" w:pos="8494"/>
             </w:tabs>
             <w:rPr>
+              <w:rFonts w:asciiTheme="minorHAnsi" w:eastAsiaTheme="minorEastAsia" w:hAnsiTheme="minorHAnsi"/>
               <w:noProof/>
+              <w:lang w:eastAsia="es-UY"/>
             </w:rPr>
           </w:pPr>
-          <w:hyperlink w:anchor="_Toc465323490" w:history="1">
+          <w:hyperlink w:anchor="_Toc465327729" w:history="1">
             <w:r>
               <w:rPr>
                 <w:rStyle w:val="Hipervnculo"/>
                 <w:noProof/>
               </w:rPr>
-              <w:t>Atributos y Métodos de las Clases</w:t>
+              <w:t>Diccionario de Clases</w:t>
             </w:r>
             <w:r>
               <w:rPr>
@@ -869,7 +880,7 @@
                 <w:noProof/>
                 <w:webHidden/>
               </w:rPr>
-              <w:instrText xml:space="preserve"> PAGEREF _Toc465323490 \h </w:instrText>
+              <w:instrText xml:space="preserve"> PAGEREF _Toc465327729 \h </w:instrText>
             </w:r>
             <w:r>
               <w:rPr>
@@ -889,7 +900,7 @@
                 <w:noProof/>
                 <w:webHidden/>
               </w:rPr>
-              <w:t>7</w:t>
+              <w:t>8</w:t>
             </w:r>
             <w:r>
               <w:rPr>
@@ -907,10 +918,12 @@
               <w:tab w:val="right" w:leader="dot" w:pos="8494"/>
             </w:tabs>
             <w:rPr>
+              <w:rFonts w:asciiTheme="minorHAnsi" w:eastAsiaTheme="minorEastAsia" w:hAnsiTheme="minorHAnsi"/>
               <w:noProof/>
+              <w:lang w:eastAsia="es-UY"/>
             </w:rPr>
           </w:pPr>
-          <w:hyperlink w:anchor="_Toc465323491" w:history="1">
+          <w:hyperlink w:anchor="_Toc465327730" w:history="1">
             <w:r>
               <w:rPr>
                 <w:rStyle w:val="Hipervnculo"/>
@@ -937,7 +950,7 @@
                 <w:noProof/>
                 <w:webHidden/>
               </w:rPr>
-              <w:instrText xml:space="preserve"> PAGEREF _Toc465323491 \h </w:instrText>
+              <w:instrText xml:space="preserve"> PAGEREF _Toc465327730 \h </w:instrText>
             </w:r>
             <w:r>
               <w:rPr>
@@ -957,7 +970,7 @@
                 <w:noProof/>
                 <w:webHidden/>
               </w:rPr>
-              <w:t>7</w:t>
+              <w:t>8</w:t>
             </w:r>
             <w:r>
               <w:rPr>
@@ -975,10 +988,12 @@
               <w:tab w:val="right" w:leader="dot" w:pos="8494"/>
             </w:tabs>
             <w:rPr>
+              <w:rFonts w:asciiTheme="minorHAnsi" w:eastAsiaTheme="minorEastAsia" w:hAnsiTheme="minorHAnsi"/>
               <w:noProof/>
+              <w:lang w:eastAsia="es-UY"/>
             </w:rPr>
           </w:pPr>
-          <w:hyperlink w:anchor="_Toc465323492" w:history="1">
+          <w:hyperlink w:anchor="_Toc465327731" w:history="1">
             <w:r>
               <w:rPr>
                 <w:rStyle w:val="Hipervnculo"/>
@@ -1005,7 +1020,7 @@
                 <w:noProof/>
                 <w:webHidden/>
               </w:rPr>
-              <w:instrText xml:space="preserve"> PAGEREF _Toc465323492 \h </w:instrText>
+              <w:instrText xml:space="preserve"> PAGEREF _Toc465327731 \h </w:instrText>
             </w:r>
             <w:r>
               <w:rPr>
@@ -1025,7 +1040,7 @@
                 <w:noProof/>
                 <w:webHidden/>
               </w:rPr>
-              <w:t>7</w:t>
+              <w:t>8</w:t>
             </w:r>
             <w:r>
               <w:rPr>
@@ -1043,10 +1058,12 @@
               <w:tab w:val="right" w:leader="dot" w:pos="8494"/>
             </w:tabs>
             <w:rPr>
+              <w:rFonts w:asciiTheme="minorHAnsi" w:eastAsiaTheme="minorEastAsia" w:hAnsiTheme="minorHAnsi"/>
               <w:noProof/>
+              <w:lang w:eastAsia="es-UY"/>
             </w:rPr>
           </w:pPr>
-          <w:hyperlink w:anchor="_Toc465323493" w:history="1">
+          <w:hyperlink w:anchor="_Toc465327732" w:history="1">
             <w:r>
               <w:rPr>
                 <w:rStyle w:val="Hipervnculo"/>
@@ -1074,7 +1091,7 @@
                 <w:noProof/>
                 <w:webHidden/>
               </w:rPr>
-              <w:instrText xml:space="preserve"> PAGEREF _Toc465323493 \h </w:instrText>
+              <w:instrText xml:space="preserve"> PAGEREF _Toc465327732 \h </w:instrText>
             </w:r>
             <w:r>
               <w:rPr>
@@ -1094,7 +1111,7 @@
                 <w:noProof/>
                 <w:webHidden/>
               </w:rPr>
-              <w:t>7</w:t>
+              <w:t>8</w:t>
             </w:r>
             <w:r>
               <w:rPr>
@@ -1112,10 +1129,12 @@
               <w:tab w:val="right" w:leader="dot" w:pos="8494"/>
             </w:tabs>
             <w:rPr>
+              <w:rFonts w:asciiTheme="minorHAnsi" w:eastAsiaTheme="minorEastAsia" w:hAnsiTheme="minorHAnsi"/>
               <w:noProof/>
+              <w:lang w:eastAsia="es-UY"/>
             </w:rPr>
           </w:pPr>
-          <w:hyperlink w:anchor="_Toc465323494" w:history="1">
+          <w:hyperlink w:anchor="_Toc465327733" w:history="1">
             <w:r>
               <w:rPr>
                 <w:rStyle w:val="Hipervnculo"/>
@@ -1150,7 +1169,7 @@
                 <w:noProof/>
                 <w:webHidden/>
               </w:rPr>
-              <w:instrText xml:space="preserve"> PAGEREF _Toc465323494 \h </w:instrText>
+              <w:instrText xml:space="preserve"> PAGEREF _Toc465327733 \h </w:instrText>
             </w:r>
             <w:r>
               <w:rPr>
@@ -1170,7 +1189,7 @@
                 <w:noProof/>
                 <w:webHidden/>
               </w:rPr>
-              <w:t>7</w:t>
+              <w:t>8</w:t>
             </w:r>
             <w:r>
               <w:rPr>
@@ -1188,10 +1207,12 @@
               <w:tab w:val="right" w:leader="dot" w:pos="8494"/>
             </w:tabs>
             <w:rPr>
+              <w:rFonts w:asciiTheme="minorHAnsi" w:eastAsiaTheme="minorEastAsia" w:hAnsiTheme="minorHAnsi"/>
               <w:noProof/>
+              <w:lang w:eastAsia="es-UY"/>
             </w:rPr>
           </w:pPr>
-          <w:hyperlink w:anchor="_Toc465323495" w:history="1">
+          <w:hyperlink w:anchor="_Toc465327734" w:history="1">
             <w:r>
               <w:rPr>
                 <w:rStyle w:val="Hipervnculo"/>
@@ -1219,7 +1240,7 @@
                 <w:noProof/>
                 <w:webHidden/>
               </w:rPr>
-              <w:instrText xml:space="preserve"> PAGEREF _Toc465323495 \h </w:instrText>
+              <w:instrText xml:space="preserve"> PAGEREF _Toc465327734 \h </w:instrText>
             </w:r>
             <w:r>
               <w:rPr>
@@ -1239,7 +1260,7 @@
                 <w:noProof/>
                 <w:webHidden/>
               </w:rPr>
-              <w:t>7</w:t>
+              <w:t>8</w:t>
             </w:r>
             <w:r>
               <w:rPr>
@@ -1257,10 +1278,12 @@
               <w:tab w:val="right" w:leader="dot" w:pos="8494"/>
             </w:tabs>
             <w:rPr>
+              <w:rFonts w:asciiTheme="minorHAnsi" w:eastAsiaTheme="minorEastAsia" w:hAnsiTheme="minorHAnsi"/>
               <w:noProof/>
+              <w:lang w:eastAsia="es-UY"/>
             </w:rPr>
           </w:pPr>
-          <w:hyperlink w:anchor="_Toc465323496" w:history="1">
+          <w:hyperlink w:anchor="_Toc465327735" w:history="1">
             <w:r>
               <w:rPr>
                 <w:rStyle w:val="Hipervnculo"/>
@@ -1295,7 +1318,7 @@
                 <w:noProof/>
                 <w:webHidden/>
               </w:rPr>
-              <w:instrText xml:space="preserve"> PAGEREF _Toc465323496 \h </w:instrText>
+              <w:instrText xml:space="preserve"> PAGEREF _Toc465327735 \h </w:instrText>
             </w:r>
             <w:r>
               <w:rPr>
@@ -1315,7 +1338,7 @@
                 <w:noProof/>
                 <w:webHidden/>
               </w:rPr>
-              <w:t>8</w:t>
+              <w:t>9</w:t>
             </w:r>
             <w:r>
               <w:rPr>
@@ -1333,10 +1356,12 @@
               <w:tab w:val="right" w:leader="dot" w:pos="8494"/>
             </w:tabs>
             <w:rPr>
+              <w:rFonts w:asciiTheme="minorHAnsi" w:eastAsiaTheme="minorEastAsia" w:hAnsiTheme="minorHAnsi"/>
               <w:noProof/>
+              <w:lang w:eastAsia="es-UY"/>
             </w:rPr>
           </w:pPr>
-          <w:hyperlink w:anchor="_Toc465323497" w:history="1">
+          <w:hyperlink w:anchor="_Toc465327736" w:history="1">
             <w:r>
               <w:rPr>
                 <w:rStyle w:val="Hipervnculo"/>
@@ -1363,7 +1388,7 @@
                 <w:noProof/>
                 <w:webHidden/>
               </w:rPr>
-              <w:instrText xml:space="preserve"> PAGEREF _Toc465323497 \h </w:instrText>
+              <w:instrText xml:space="preserve"> PAGEREF _Toc465327736 \h </w:instrText>
             </w:r>
             <w:r>
               <w:rPr>
@@ -1383,7 +1408,7 @@
                 <w:noProof/>
                 <w:webHidden/>
               </w:rPr>
-              <w:t>8</w:t>
+              <w:t>9</w:t>
             </w:r>
             <w:r>
               <w:rPr>
@@ -1401,10 +1426,12 @@
               <w:tab w:val="right" w:leader="dot" w:pos="8494"/>
             </w:tabs>
             <w:rPr>
+              <w:rFonts w:asciiTheme="minorHAnsi" w:eastAsiaTheme="minorEastAsia" w:hAnsiTheme="minorHAnsi"/>
               <w:noProof/>
+              <w:lang w:eastAsia="es-UY"/>
             </w:rPr>
           </w:pPr>
-          <w:hyperlink w:anchor="_Toc465323498" w:history="1">
+          <w:hyperlink w:anchor="_Toc465327737" w:history="1">
             <w:r>
               <w:rPr>
                 <w:rStyle w:val="Hipervnculo"/>
@@ -1432,7 +1459,7 @@
                 <w:noProof/>
                 <w:webHidden/>
               </w:rPr>
-              <w:instrText xml:space="preserve"> PAGEREF _Toc465323498 \h </w:instrText>
+              <w:instrText xml:space="preserve"> PAGEREF _Toc465327737 \h </w:instrText>
             </w:r>
             <w:r>
               <w:rPr>
@@ -1452,7 +1479,7 @@
                 <w:noProof/>
                 <w:webHidden/>
               </w:rPr>
-              <w:t>8</w:t>
+              <w:t>9</w:t>
             </w:r>
             <w:r>
               <w:rPr>
@@ -1470,10 +1497,12 @@
               <w:tab w:val="right" w:leader="dot" w:pos="8494"/>
             </w:tabs>
             <w:rPr>
+              <w:rFonts w:asciiTheme="minorHAnsi" w:eastAsiaTheme="minorEastAsia" w:hAnsiTheme="minorHAnsi"/>
               <w:noProof/>
+              <w:lang w:eastAsia="es-UY"/>
             </w:rPr>
           </w:pPr>
-          <w:hyperlink w:anchor="_Toc465323499" w:history="1">
+          <w:hyperlink w:anchor="_Toc465327738" w:history="1">
             <w:r>
               <w:rPr>
                 <w:rStyle w:val="Hipervnculo"/>
@@ -1500,7 +1529,7 @@
                 <w:noProof/>
                 <w:webHidden/>
               </w:rPr>
-              <w:instrText xml:space="preserve"> PAGEREF _Toc465323499 \h </w:instrText>
+              <w:instrText xml:space="preserve"> PAGEREF _Toc465327738 \h </w:instrText>
             </w:r>
             <w:r>
               <w:rPr>
@@ -1520,7 +1549,7 @@
                 <w:noProof/>
                 <w:webHidden/>
               </w:rPr>
-              <w:t>8</w:t>
+              <w:t>9</w:t>
             </w:r>
             <w:r>
               <w:rPr>
@@ -1538,10 +1567,12 @@
               <w:tab w:val="right" w:leader="dot" w:pos="8494"/>
             </w:tabs>
             <w:rPr>
+              <w:rFonts w:asciiTheme="minorHAnsi" w:eastAsiaTheme="minorEastAsia" w:hAnsiTheme="minorHAnsi"/>
               <w:noProof/>
+              <w:lang w:eastAsia="es-UY"/>
             </w:rPr>
           </w:pPr>
-          <w:hyperlink w:anchor="_Toc465323500" w:history="1">
+          <w:hyperlink w:anchor="_Toc465327739" w:history="1">
             <w:r>
               <w:rPr>
                 <w:rStyle w:val="Hipervnculo"/>
@@ -1568,7 +1599,7 @@
                 <w:noProof/>
                 <w:webHidden/>
               </w:rPr>
-              <w:instrText xml:space="preserve"> PAGEREF _Toc465323500 \h </w:instrText>
+              <w:instrText xml:space="preserve"> PAGEREF _Toc465327739 \h </w:instrText>
             </w:r>
             <w:r>
               <w:rPr>
@@ -1588,7 +1619,7 @@
                 <w:noProof/>
                 <w:webHidden/>
               </w:rPr>
-              <w:t>8</w:t>
+              <w:t>9</w:t>
             </w:r>
             <w:r>
               <w:rPr>
@@ -1606,10 +1637,12 @@
               <w:tab w:val="right" w:leader="dot" w:pos="8494"/>
             </w:tabs>
             <w:rPr>
+              <w:rFonts w:asciiTheme="minorHAnsi" w:eastAsiaTheme="minorEastAsia" w:hAnsiTheme="minorHAnsi"/>
               <w:noProof/>
+              <w:lang w:eastAsia="es-UY"/>
             </w:rPr>
           </w:pPr>
-          <w:hyperlink w:anchor="_Toc465323501" w:history="1">
+          <w:hyperlink w:anchor="_Toc465327740" w:history="1">
             <w:r>
               <w:rPr>
                 <w:rStyle w:val="Hipervnculo"/>
@@ -1636,7 +1669,7 @@
                 <w:noProof/>
                 <w:webHidden/>
               </w:rPr>
-              <w:instrText xml:space="preserve"> PAGEREF _Toc465323501 \h </w:instrText>
+              <w:instrText xml:space="preserve"> PAGEREF _Toc465327740 \h </w:instrText>
             </w:r>
             <w:r>
               <w:rPr>
@@ -1656,7 +1689,7 @@
                 <w:noProof/>
                 <w:webHidden/>
               </w:rPr>
-              <w:t>8</w:t>
+              <w:t>9</w:t>
             </w:r>
             <w:r>
               <w:rPr>
@@ -1674,10 +1707,12 @@
               <w:tab w:val="right" w:leader="dot" w:pos="8494"/>
             </w:tabs>
             <w:rPr>
+              <w:rFonts w:asciiTheme="minorHAnsi" w:eastAsiaTheme="minorEastAsia" w:hAnsiTheme="minorHAnsi"/>
               <w:noProof/>
+              <w:lang w:eastAsia="es-UY"/>
             </w:rPr>
           </w:pPr>
-          <w:hyperlink w:anchor="_Toc465323502" w:history="1">
+          <w:hyperlink w:anchor="_Toc465327741" w:history="1">
             <w:r>
               <w:rPr>
                 <w:rStyle w:val="Hipervnculo"/>
@@ -1704,7 +1739,7 @@
                 <w:noProof/>
                 <w:webHidden/>
               </w:rPr>
-              <w:instrText xml:space="preserve"> PAGEREF _Toc465323502 \h </w:instrText>
+              <w:instrText xml:space="preserve"> PAGEREF _Toc465327741 \h </w:instrText>
             </w:r>
             <w:r>
               <w:rPr>
@@ -1724,7 +1759,7 @@
                 <w:noProof/>
                 <w:webHidden/>
               </w:rPr>
-              <w:t>9</w:t>
+              <w:t>10</w:t>
             </w:r>
             <w:r>
               <w:rPr>
@@ -1742,10 +1777,12 @@
               <w:tab w:val="right" w:leader="dot" w:pos="8494"/>
             </w:tabs>
             <w:rPr>
+              <w:rFonts w:asciiTheme="minorHAnsi" w:eastAsiaTheme="minorEastAsia" w:hAnsiTheme="minorHAnsi"/>
               <w:noProof/>
+              <w:lang w:eastAsia="es-UY"/>
             </w:rPr>
           </w:pPr>
-          <w:hyperlink w:anchor="_Toc465323503" w:history="1">
+          <w:hyperlink w:anchor="_Toc465327742" w:history="1">
             <w:r>
               <w:rPr>
                 <w:rStyle w:val="Hipervnculo"/>
@@ -1772,7 +1809,7 @@
                 <w:noProof/>
                 <w:webHidden/>
               </w:rPr>
-              <w:instrText xml:space="preserve"> PAGEREF _Toc465323503 \h </w:instrText>
+              <w:instrText xml:space="preserve"> PAGEREF _Toc465327742 \h </w:instrText>
             </w:r>
             <w:r>
               <w:rPr>
@@ -1792,7 +1829,7 @@
                 <w:noProof/>
                 <w:webHidden/>
               </w:rPr>
-              <w:t>9</w:t>
+              <w:t>10</w:t>
             </w:r>
             <w:r>
               <w:rPr>
@@ -1810,10 +1847,12 @@
               <w:tab w:val="right" w:leader="dot" w:pos="8494"/>
             </w:tabs>
             <w:rPr>
+              <w:rFonts w:asciiTheme="minorHAnsi" w:eastAsiaTheme="minorEastAsia" w:hAnsiTheme="minorHAnsi"/>
               <w:noProof/>
+              <w:lang w:eastAsia="es-UY"/>
             </w:rPr>
           </w:pPr>
-          <w:hyperlink w:anchor="_Toc465323504" w:history="1">
+          <w:hyperlink w:anchor="_Toc465327743" w:history="1">
             <w:r>
               <w:rPr>
                 <w:rStyle w:val="Hipervnculo"/>
@@ -1841,7 +1880,7 @@
                 <w:noProof/>
                 <w:webHidden/>
               </w:rPr>
-              <w:instrText xml:space="preserve"> PAGEREF _Toc465323504 \h </w:instrText>
+              <w:instrText xml:space="preserve"> PAGEREF _Toc465327743 \h </w:instrText>
             </w:r>
             <w:r>
               <w:rPr>
@@ -1861,7 +1900,7 @@
                 <w:noProof/>
                 <w:webHidden/>
               </w:rPr>
-              <w:t>9</w:t>
+              <w:t>10</w:t>
             </w:r>
             <w:r>
               <w:rPr>
@@ -1879,10 +1918,12 @@
               <w:tab w:val="right" w:leader="dot" w:pos="8494"/>
             </w:tabs>
             <w:rPr>
+              <w:rFonts w:asciiTheme="minorHAnsi" w:eastAsiaTheme="minorEastAsia" w:hAnsiTheme="minorHAnsi"/>
               <w:noProof/>
+              <w:lang w:eastAsia="es-UY"/>
             </w:rPr>
           </w:pPr>
-          <w:hyperlink w:anchor="_Toc465323505" w:history="1">
+          <w:hyperlink w:anchor="_Toc465327744" w:history="1">
             <w:r>
               <w:rPr>
                 <w:rStyle w:val="Hipervnculo"/>
@@ -1909,7 +1950,7 @@
                 <w:noProof/>
                 <w:webHidden/>
               </w:rPr>
-              <w:instrText xml:space="preserve"> PAGEREF _Toc465323505 \h </w:instrText>
+              <w:instrText xml:space="preserve"> PAGEREF _Toc465327744 \h </w:instrText>
             </w:r>
             <w:r>
               <w:rPr>
@@ -1929,7 +1970,7 @@
                 <w:noProof/>
                 <w:webHidden/>
               </w:rPr>
-              <w:t>10</w:t>
+              <w:t>11</w:t>
             </w:r>
             <w:r>
               <w:rPr>
@@ -1947,10 +1988,12 @@
               <w:tab w:val="right" w:leader="dot" w:pos="8494"/>
             </w:tabs>
             <w:rPr>
+              <w:rFonts w:asciiTheme="minorHAnsi" w:eastAsiaTheme="minorEastAsia" w:hAnsiTheme="minorHAnsi"/>
               <w:noProof/>
+              <w:lang w:eastAsia="es-UY"/>
             </w:rPr>
           </w:pPr>
-          <w:hyperlink w:anchor="_Toc465323506" w:history="1">
+          <w:hyperlink w:anchor="_Toc465327745" w:history="1">
             <w:r>
               <w:rPr>
                 <w:rStyle w:val="Hipervnculo"/>
@@ -1977,7 +2020,7 @@
                 <w:noProof/>
                 <w:webHidden/>
               </w:rPr>
-              <w:instrText xml:space="preserve"> PAGEREF _Toc465323506 \h </w:instrText>
+              <w:instrText xml:space="preserve"> PAGEREF _Toc465327745 \h </w:instrText>
             </w:r>
             <w:r>
               <w:rPr>
@@ -1997,7 +2040,7 @@
                 <w:noProof/>
                 <w:webHidden/>
               </w:rPr>
-              <w:t>10</w:t>
+              <w:t>11</w:t>
             </w:r>
             <w:r>
               <w:rPr>
@@ -2015,10 +2058,12 @@
               <w:tab w:val="right" w:leader="dot" w:pos="8494"/>
             </w:tabs>
             <w:rPr>
+              <w:rFonts w:asciiTheme="minorHAnsi" w:eastAsiaTheme="minorEastAsia" w:hAnsiTheme="minorHAnsi"/>
               <w:noProof/>
+              <w:lang w:eastAsia="es-UY"/>
             </w:rPr>
           </w:pPr>
-          <w:hyperlink w:anchor="_Toc465323507" w:history="1">
+          <w:hyperlink w:anchor="_Toc465327746" w:history="1">
             <w:r>
               <w:rPr>
                 <w:rStyle w:val="Hipervnculo"/>
@@ -2046,7 +2091,7 @@
                 <w:noProof/>
                 <w:webHidden/>
               </w:rPr>
-              <w:instrText xml:space="preserve"> PAGEREF _Toc465323507 \h </w:instrText>
+              <w:instrText xml:space="preserve"> PAGEREF _Toc465327746 \h </w:instrText>
             </w:r>
             <w:r>
               <w:rPr>
@@ -2066,7 +2111,7 @@
                 <w:noProof/>
                 <w:webHidden/>
               </w:rPr>
-              <w:t>10</w:t>
+              <w:t>11</w:t>
             </w:r>
             <w:r>
               <w:rPr>
@@ -2084,10 +2129,12 @@
               <w:tab w:val="right" w:leader="dot" w:pos="8494"/>
             </w:tabs>
             <w:rPr>
+              <w:rFonts w:asciiTheme="minorHAnsi" w:eastAsiaTheme="minorEastAsia" w:hAnsiTheme="minorHAnsi"/>
               <w:noProof/>
+              <w:lang w:eastAsia="es-UY"/>
             </w:rPr>
           </w:pPr>
-          <w:hyperlink w:anchor="_Toc465323508" w:history="1">
+          <w:hyperlink w:anchor="_Toc465327747" w:history="1">
             <w:r>
               <w:rPr>
                 <w:rStyle w:val="Hipervnculo"/>
@@ -2114,7 +2161,7 @@
                 <w:noProof/>
                 <w:webHidden/>
               </w:rPr>
-              <w:instrText xml:space="preserve"> PAGEREF _Toc465323508 \h </w:instrText>
+              <w:instrText xml:space="preserve"> PAGEREF _Toc465327747 \h </w:instrText>
             </w:r>
             <w:r>
               <w:rPr>
@@ -2134,7 +2181,7 @@
                 <w:noProof/>
                 <w:webHidden/>
               </w:rPr>
-              <w:t>11</w:t>
+              <w:t>12</w:t>
             </w:r>
             <w:r>
               <w:rPr>
@@ -2152,10 +2199,12 @@
               <w:tab w:val="right" w:leader="dot" w:pos="8494"/>
             </w:tabs>
             <w:rPr>
+              <w:rFonts w:asciiTheme="minorHAnsi" w:eastAsiaTheme="minorEastAsia" w:hAnsiTheme="minorHAnsi"/>
               <w:noProof/>
+              <w:lang w:eastAsia="es-UY"/>
             </w:rPr>
           </w:pPr>
-          <w:hyperlink w:anchor="_Toc465323509" w:history="1">
+          <w:hyperlink w:anchor="_Toc465327748" w:history="1">
             <w:r>
               <w:rPr>
                 <w:rStyle w:val="Hipervnculo"/>
@@ -2182,7 +2231,7 @@
                 <w:noProof/>
                 <w:webHidden/>
               </w:rPr>
-              <w:instrText xml:space="preserve"> PAGEREF _Toc465323509 \h </w:instrText>
+              <w:instrText xml:space="preserve"> PAGEREF _Toc465327748 \h </w:instrText>
             </w:r>
             <w:r>
               <w:rPr>
@@ -2202,7 +2251,7 @@
                 <w:noProof/>
                 <w:webHidden/>
               </w:rPr>
-              <w:t>11</w:t>
+              <w:t>12</w:t>
             </w:r>
             <w:r>
               <w:rPr>
@@ -2220,10 +2269,12 @@
               <w:tab w:val="right" w:leader="dot" w:pos="8494"/>
             </w:tabs>
             <w:rPr>
+              <w:rFonts w:asciiTheme="minorHAnsi" w:eastAsiaTheme="minorEastAsia" w:hAnsiTheme="minorHAnsi"/>
               <w:noProof/>
+              <w:lang w:eastAsia="es-UY"/>
             </w:rPr>
           </w:pPr>
-          <w:hyperlink w:anchor="_Toc465323510" w:history="1">
+          <w:hyperlink w:anchor="_Toc465327749" w:history="1">
             <w:r>
               <w:rPr>
                 <w:rStyle w:val="Hipervnculo"/>
@@ -2251,7 +2302,7 @@
                 <w:noProof/>
                 <w:webHidden/>
               </w:rPr>
-              <w:instrText xml:space="preserve"> PAGEREF _Toc465323510 \h </w:instrText>
+              <w:instrText xml:space="preserve"> PAGEREF _Toc465327749 \h </w:instrText>
             </w:r>
             <w:r>
               <w:rPr>
@@ -2271,7 +2322,7 @@
                 <w:noProof/>
                 <w:webHidden/>
               </w:rPr>
-              <w:t>11</w:t>
+              <w:t>12</w:t>
             </w:r>
             <w:r>
               <w:rPr>
@@ -2289,10 +2340,12 @@
               <w:tab w:val="right" w:leader="dot" w:pos="8494"/>
             </w:tabs>
             <w:rPr>
+              <w:rFonts w:asciiTheme="minorHAnsi" w:eastAsiaTheme="minorEastAsia" w:hAnsiTheme="minorHAnsi"/>
               <w:noProof/>
+              <w:lang w:eastAsia="es-UY"/>
             </w:rPr>
           </w:pPr>
-          <w:hyperlink w:anchor="_Toc465323511" w:history="1">
+          <w:hyperlink w:anchor="_Toc465327750" w:history="1">
             <w:r>
               <w:rPr>
                 <w:rStyle w:val="Hipervnculo"/>
@@ -2319,7 +2372,7 @@
                 <w:noProof/>
                 <w:webHidden/>
               </w:rPr>
-              <w:instrText xml:space="preserve"> PAGEREF _Toc465323511 \h </w:instrText>
+              <w:instrText xml:space="preserve"> PAGEREF _Toc465327750 \h </w:instrText>
             </w:r>
             <w:r>
               <w:rPr>
@@ -2339,7 +2392,7 @@
                 <w:noProof/>
                 <w:webHidden/>
               </w:rPr>
-              <w:t>13</w:t>
+              <w:t>14</w:t>
             </w:r>
             <w:r>
               <w:rPr>
@@ -2357,10 +2410,12 @@
               <w:tab w:val="right" w:leader="dot" w:pos="8494"/>
             </w:tabs>
             <w:rPr>
+              <w:rFonts w:asciiTheme="minorHAnsi" w:eastAsiaTheme="minorEastAsia" w:hAnsiTheme="minorHAnsi"/>
               <w:noProof/>
+              <w:lang w:eastAsia="es-UY"/>
             </w:rPr>
           </w:pPr>
-          <w:hyperlink w:anchor="_Toc465323512" w:history="1">
+          <w:hyperlink w:anchor="_Toc465327751" w:history="1">
             <w:r>
               <w:rPr>
                 <w:rStyle w:val="Hipervnculo"/>
@@ -2387,7 +2442,7 @@
                 <w:noProof/>
                 <w:webHidden/>
               </w:rPr>
-              <w:instrText xml:space="preserve"> PAGEREF _Toc465323512 \h </w:instrText>
+              <w:instrText xml:space="preserve"> PAGEREF _Toc465327751 \h </w:instrText>
             </w:r>
             <w:r>
               <w:rPr>
@@ -2407,7 +2462,7 @@
                 <w:noProof/>
                 <w:webHidden/>
               </w:rPr>
-              <w:t>13</w:t>
+              <w:t>14</w:t>
             </w:r>
             <w:r>
               <w:rPr>
@@ -2425,10 +2480,12 @@
               <w:tab w:val="right" w:leader="dot" w:pos="8494"/>
             </w:tabs>
             <w:rPr>
+              <w:rFonts w:asciiTheme="minorHAnsi" w:eastAsiaTheme="minorEastAsia" w:hAnsiTheme="minorHAnsi"/>
               <w:noProof/>
+              <w:lang w:eastAsia="es-UY"/>
             </w:rPr>
           </w:pPr>
-          <w:hyperlink w:anchor="_Toc465323513" w:history="1">
+          <w:hyperlink w:anchor="_Toc465327752" w:history="1">
             <w:r>
               <w:rPr>
                 <w:rStyle w:val="Hipervnculo"/>
@@ -2456,7 +2513,7 @@
                 <w:noProof/>
                 <w:webHidden/>
               </w:rPr>
-              <w:instrText xml:space="preserve"> PAGEREF _Toc465323513 \h </w:instrText>
+              <w:instrText xml:space="preserve"> PAGEREF _Toc465327752 \h </w:instrText>
             </w:r>
             <w:r>
               <w:rPr>
@@ -2476,7 +2533,7 @@
                 <w:noProof/>
                 <w:webHidden/>
               </w:rPr>
-              <w:t>13</w:t>
+              <w:t>14</w:t>
             </w:r>
             <w:r>
               <w:rPr>
@@ -2494,10 +2551,12 @@
               <w:tab w:val="right" w:leader="dot" w:pos="8494"/>
             </w:tabs>
             <w:rPr>
+              <w:rFonts w:asciiTheme="minorHAnsi" w:eastAsiaTheme="minorEastAsia" w:hAnsiTheme="minorHAnsi"/>
               <w:noProof/>
+              <w:lang w:eastAsia="es-UY"/>
             </w:rPr>
           </w:pPr>
-          <w:hyperlink w:anchor="_Toc465323514" w:history="1">
+          <w:hyperlink w:anchor="_Toc465327753" w:history="1">
             <w:r>
               <w:rPr>
                 <w:rStyle w:val="Hipervnculo"/>
@@ -2524,7 +2583,7 @@
                 <w:noProof/>
                 <w:webHidden/>
               </w:rPr>
-              <w:instrText xml:space="preserve"> PAGEREF _Toc465323514 \h </w:instrText>
+              <w:instrText xml:space="preserve"> PAGEREF _Toc465327753 \h </w:instrText>
             </w:r>
             <w:r>
               <w:rPr>
@@ -2544,7 +2603,7 @@
                 <w:noProof/>
                 <w:webHidden/>
               </w:rPr>
-              <w:t>13</w:t>
+              <w:t>14</w:t>
             </w:r>
             <w:r>
               <w:rPr>
@@ -2562,10 +2621,12 @@
               <w:tab w:val="right" w:leader="dot" w:pos="8494"/>
             </w:tabs>
             <w:rPr>
+              <w:rFonts w:asciiTheme="minorHAnsi" w:eastAsiaTheme="minorEastAsia" w:hAnsiTheme="minorHAnsi"/>
               <w:noProof/>
+              <w:lang w:eastAsia="es-UY"/>
             </w:rPr>
           </w:pPr>
-          <w:hyperlink w:anchor="_Toc465323515" w:history="1">
+          <w:hyperlink w:anchor="_Toc465327754" w:history="1">
             <w:r>
               <w:rPr>
                 <w:rStyle w:val="Hipervnculo"/>
@@ -2592,7 +2653,7 @@
                 <w:noProof/>
                 <w:webHidden/>
               </w:rPr>
-              <w:instrText xml:space="preserve"> PAGEREF _Toc465323515 \h </w:instrText>
+              <w:instrText xml:space="preserve"> PAGEREF _Toc465327754 \h </w:instrText>
             </w:r>
             <w:r>
               <w:rPr>
@@ -2612,7 +2673,7 @@
                 <w:noProof/>
                 <w:webHidden/>
               </w:rPr>
-              <w:t>13</w:t>
+              <w:t>14</w:t>
             </w:r>
             <w:r>
               <w:rPr>
@@ -2630,10 +2691,12 @@
               <w:tab w:val="right" w:leader="dot" w:pos="8494"/>
             </w:tabs>
             <w:rPr>
+              <w:rFonts w:asciiTheme="minorHAnsi" w:eastAsiaTheme="minorEastAsia" w:hAnsiTheme="minorHAnsi"/>
               <w:noProof/>
+              <w:lang w:eastAsia="es-UY"/>
             </w:rPr>
           </w:pPr>
-          <w:hyperlink w:anchor="_Toc465323516" w:history="1">
+          <w:hyperlink w:anchor="_Toc465327755" w:history="1">
             <w:r>
               <w:rPr>
                 <w:rStyle w:val="Hipervnculo"/>
@@ -2661,7 +2724,7 @@
                 <w:noProof/>
                 <w:webHidden/>
               </w:rPr>
-              <w:instrText xml:space="preserve"> PAGEREF _Toc465323516 \h </w:instrText>
+              <w:instrText xml:space="preserve"> PAGEREF _Toc465327755 \h </w:instrText>
             </w:r>
             <w:r>
               <w:rPr>
@@ -2681,7 +2744,7 @@
                 <w:noProof/>
                 <w:webHidden/>
               </w:rPr>
-              <w:t>13</w:t>
+              <w:t>14</w:t>
             </w:r>
             <w:r>
               <w:rPr>
@@ -2699,10 +2762,12 @@
               <w:tab w:val="right" w:leader="dot" w:pos="8494"/>
             </w:tabs>
             <w:rPr>
+              <w:rFonts w:asciiTheme="minorHAnsi" w:eastAsiaTheme="minorEastAsia" w:hAnsiTheme="minorHAnsi"/>
               <w:noProof/>
+              <w:lang w:eastAsia="es-UY"/>
             </w:rPr>
           </w:pPr>
-          <w:hyperlink w:anchor="_Toc465323517" w:history="1">
+          <w:hyperlink w:anchor="_Toc465327756" w:history="1">
             <w:r>
               <w:rPr>
                 <w:rStyle w:val="Hipervnculo"/>
@@ -2729,7 +2794,7 @@
                 <w:noProof/>
                 <w:webHidden/>
               </w:rPr>
-              <w:instrText xml:space="preserve"> PAGEREF _Toc465323517 \h </w:instrText>
+              <w:instrText xml:space="preserve"> PAGEREF _Toc465327756 \h </w:instrText>
             </w:r>
             <w:r>
               <w:rPr>
@@ -2749,7 +2814,7 @@
                 <w:noProof/>
                 <w:webHidden/>
               </w:rPr>
-              <w:t>14</w:t>
+              <w:t>15</w:t>
             </w:r>
             <w:r>
               <w:rPr>
@@ -2767,10 +2832,12 @@
               <w:tab w:val="right" w:leader="dot" w:pos="8494"/>
             </w:tabs>
             <w:rPr>
+              <w:rFonts w:asciiTheme="minorHAnsi" w:eastAsiaTheme="minorEastAsia" w:hAnsiTheme="minorHAnsi"/>
               <w:noProof/>
+              <w:lang w:eastAsia="es-UY"/>
             </w:rPr>
           </w:pPr>
-          <w:hyperlink w:anchor="_Toc465323518" w:history="1">
+          <w:hyperlink w:anchor="_Toc465327757" w:history="1">
             <w:r>
               <w:rPr>
                 <w:rStyle w:val="Hipervnculo"/>
@@ -2797,7 +2864,7 @@
                 <w:noProof/>
                 <w:webHidden/>
               </w:rPr>
-              <w:instrText xml:space="preserve"> PAGEREF _Toc465323518 \h </w:instrText>
+              <w:instrText xml:space="preserve"> PAGEREF _Toc465327757 \h </w:instrText>
             </w:r>
             <w:r>
               <w:rPr>
@@ -2817,7 +2884,7 @@
                 <w:noProof/>
                 <w:webHidden/>
               </w:rPr>
-              <w:t>14</w:t>
+              <w:t>15</w:t>
             </w:r>
             <w:r>
               <w:rPr>
@@ -2835,10 +2902,12 @@
               <w:tab w:val="right" w:leader="dot" w:pos="8494"/>
             </w:tabs>
             <w:rPr>
+              <w:rFonts w:asciiTheme="minorHAnsi" w:eastAsiaTheme="minorEastAsia" w:hAnsiTheme="minorHAnsi"/>
               <w:noProof/>
+              <w:lang w:eastAsia="es-UY"/>
             </w:rPr>
           </w:pPr>
-          <w:hyperlink w:anchor="_Toc465323519" w:history="1">
+          <w:hyperlink w:anchor="_Toc465327758" w:history="1">
             <w:r>
               <w:rPr>
                 <w:rStyle w:val="Hipervnculo"/>
@@ -2866,7 +2935,7 @@
                 <w:noProof/>
                 <w:webHidden/>
               </w:rPr>
-              <w:instrText xml:space="preserve"> PAGEREF _Toc465323519 \h </w:instrText>
+              <w:instrText xml:space="preserve"> PAGEREF _Toc465327758 \h </w:instrText>
             </w:r>
             <w:r>
               <w:rPr>
@@ -2886,7 +2955,164 @@
                 <w:noProof/>
                 <w:webHidden/>
               </w:rPr>
-              <w:t>14</w:t>
+              <w:t>15</w:t>
+            </w:r>
+            <w:r>
+              <w:rPr>
+                <w:noProof/>
+                <w:webHidden/>
+              </w:rPr>
+              <w:fldChar w:fldCharType="end"/>
+            </w:r>
+          </w:hyperlink>
+        </w:p>
+        <w:p>
+          <w:pPr>
+            <w:pStyle w:val="TDC1"/>
+            <w:tabs>
+              <w:tab w:val="right" w:leader="dot" w:pos="8494"/>
+            </w:tabs>
+            <w:rPr>
+              <w:rFonts w:asciiTheme="minorHAnsi" w:eastAsiaTheme="minorEastAsia" w:hAnsiTheme="minorHAnsi"/>
+              <w:noProof/>
+              <w:lang w:eastAsia="es-UY"/>
+            </w:rPr>
+          </w:pPr>
+          <w:hyperlink w:anchor="_Toc465327759" w:history="1">
+            <w:r>
+              <w:rPr>
+                <w:rStyle w:val="Hipervnculo"/>
+                <w:noProof/>
+                <w:lang w:val="en-US"/>
+              </w:rPr>
+              <w:t>Anexo</w:t>
+            </w:r>
+            <w:r>
+              <w:rPr>
+                <w:noProof/>
+                <w:webHidden/>
+              </w:rPr>
+              <w:tab/>
+            </w:r>
+            <w:r>
+              <w:rPr>
+                <w:noProof/>
+                <w:webHidden/>
+              </w:rPr>
+              <w:fldChar w:fldCharType="begin"/>
+            </w:r>
+            <w:r>
+              <w:rPr>
+                <w:noProof/>
+                <w:webHidden/>
+              </w:rPr>
+              <w:instrText xml:space="preserve"> PAGEREF _Toc465327759 \h </w:instrText>
+            </w:r>
+            <w:r>
+              <w:rPr>
+                <w:noProof/>
+                <w:webHidden/>
+              </w:rPr>
+            </w:r>
+            <w:r>
+              <w:rPr>
+                <w:noProof/>
+                <w:webHidden/>
+              </w:rPr>
+              <w:fldChar w:fldCharType="separate"/>
+            </w:r>
+            <w:r>
+              <w:rPr>
+                <w:noProof/>
+                <w:webHidden/>
+              </w:rPr>
+              <w:t>16</w:t>
+            </w:r>
+            <w:r>
+              <w:rPr>
+                <w:noProof/>
+                <w:webHidden/>
+              </w:rPr>
+              <w:fldChar w:fldCharType="end"/>
+            </w:r>
+          </w:hyperlink>
+        </w:p>
+        <w:p>
+          <w:pPr>
+            <w:pStyle w:val="TDC2"/>
+            <w:tabs>
+              <w:tab w:val="right" w:leader="dot" w:pos="8494"/>
+            </w:tabs>
+            <w:rPr>
+              <w:rFonts w:asciiTheme="minorHAnsi" w:eastAsiaTheme="minorEastAsia" w:hAnsiTheme="minorHAnsi"/>
+              <w:noProof/>
+              <w:lang w:eastAsia="es-UY"/>
+            </w:rPr>
+          </w:pPr>
+          <w:hyperlink w:anchor="_Toc465327760" w:history="1">
+            <w:r>
+              <w:rPr>
+                <w:rStyle w:val="Hipervnculo"/>
+                <w:noProof/>
+                <w:lang w:val="en-US"/>
+              </w:rPr>
+              <w:t>Justificaciones de implementación e</w:t>
+            </w:r>
+            <w:r>
+              <w:rPr>
+                <w:rStyle w:val="Hipervnculo"/>
+                <w:noProof/>
+              </w:rPr>
+              <w:t xml:space="preserve"> interpretaciones</w:t>
+            </w:r>
+            <w:r>
+              <w:rPr>
+                <w:rStyle w:val="Hipervnculo"/>
+                <w:noProof/>
+                <w:lang w:val="en-US"/>
+              </w:rPr>
+              <w:t xml:space="preserve"> de la letra</w:t>
+            </w:r>
+            <w:r>
+              <w:rPr>
+                <w:noProof/>
+                <w:webHidden/>
+              </w:rPr>
+              <w:tab/>
+            </w:r>
+            <w:r>
+              <w:rPr>
+                <w:noProof/>
+                <w:webHidden/>
+              </w:rPr>
+              <w:fldChar w:fldCharType="begin"/>
+            </w:r>
+            <w:r>
+              <w:rPr>
+                <w:noProof/>
+                <w:webHidden/>
+              </w:rPr>
+              <w:instrText xml:space="preserve"> PAGEREF _Toc465327760 \h </w:instrText>
+            </w:r>
+            <w:r>
+              <w:rPr>
+                <w:noProof/>
+                <w:webHidden/>
+              </w:rPr>
+            </w:r>
+            <w:r>
+              <w:rPr>
+                <w:noProof/>
+                <w:webHidden/>
+              </w:rPr>
+              <w:fldChar w:fldCharType="separate"/>
+            </w:r>
+            <w:r>
+              <w:rPr>
+                <w:noProof/>
+                <w:webHidden/>
+              </w:rPr>
+              <w:t>16</w:t>
             </w:r>
             <w:r>
               <w:rPr>
@@ -2929,17 +3155,19 @@
       <w:r>
         <w:br w:type="page"/>
       </w:r>
+      <w:bookmarkStart w:id="1" w:name="_GoBack"/>
+      <w:bookmarkEnd w:id="1"/>
     </w:p>
     <w:p>
       <w:pPr>
         <w:pStyle w:val="Ttulo1"/>
       </w:pPr>
-      <w:bookmarkStart w:id="1" w:name="_Toc465323485"/>
+      <w:bookmarkStart w:id="2" w:name="_Toc465327724"/>
       <w:r>
         <w:lastRenderedPageBreak/>
         <w:t>Autoevaluación</w:t>
       </w:r>
-      <w:bookmarkEnd w:id="1"/>
+      <w:bookmarkEnd w:id="2"/>
     </w:p>
     <w:p>
       <w:r>
@@ -3038,12 +3266,12 @@
       <w:pPr>
         <w:pStyle w:val="Ttulo2"/>
       </w:pPr>
-      <w:bookmarkStart w:id="2" w:name="_Toc465323486"/>
+      <w:bookmarkStart w:id="3" w:name="_Toc465327725"/>
       <w:proofErr w:type="spellStart"/>
       <w:r>
         <w:t>Autocalificación</w:t>
       </w:r>
-      <w:bookmarkEnd w:id="2"/>
+      <w:bookmarkEnd w:id="3"/>
       <w:proofErr w:type="spellEnd"/>
     </w:p>
     <w:tbl>
@@ -3960,12 +4188,12 @@
       <w:pPr>
         <w:pStyle w:val="Ttulo1"/>
       </w:pPr>
-      <w:bookmarkStart w:id="3" w:name="_Toc465323487"/>
+      <w:bookmarkStart w:id="4" w:name="_Toc465327726"/>
       <w:r>
         <w:lastRenderedPageBreak/>
         <w:t>Datos de Prueba</w:t>
       </w:r>
-      <w:bookmarkEnd w:id="3"/>
+      <w:bookmarkEnd w:id="4"/>
     </w:p>
     <w:tbl>
       <w:tblPr>
@@ -7722,12 +7950,12 @@
       <w:pPr>
         <w:pStyle w:val="Ttulo1"/>
       </w:pPr>
-      <w:bookmarkStart w:id="4" w:name="_Toc465323488"/>
+      <w:bookmarkStart w:id="5" w:name="_Toc465327727"/>
       <w:r>
         <w:lastRenderedPageBreak/>
         <w:t>Diagrama Conceptual del Dominio del Problema</w:t>
       </w:r>
-      <w:bookmarkEnd w:id="4"/>
+      <w:bookmarkEnd w:id="5"/>
     </w:p>
     <w:p>
       <w:pPr>
@@ -7749,12 +7977,12 @@
       <w:pPr>
         <w:pStyle w:val="Ttulo1"/>
       </w:pPr>
-      <w:bookmarkStart w:id="5" w:name="_Toc465323489"/>
+      <w:bookmarkStart w:id="6" w:name="_Toc465327728"/>
       <w:r>
         <w:lastRenderedPageBreak/>
         <w:t>Diagrama de Diseño</w:t>
       </w:r>
-      <w:bookmarkEnd w:id="5"/>
+      <w:bookmarkEnd w:id="6"/>
     </w:p>
     <w:p>
       <w:r>
@@ -7803,18 +8031,18 @@
       <w:pPr>
         <w:pStyle w:val="Ttulo1"/>
       </w:pPr>
-      <w:bookmarkStart w:id="6" w:name="_Toc465323490"/>
+      <w:bookmarkStart w:id="7" w:name="_Toc465327729"/>
       <w:r>
         <w:lastRenderedPageBreak/>
-        <w:t>Atributos y Métodos de las Clases</w:t>
-      </w:r>
-      <w:bookmarkEnd w:id="6"/>
+        <w:t>Diccionario de Clases</w:t>
+      </w:r>
+      <w:bookmarkEnd w:id="7"/>
     </w:p>
     <w:p>
       <w:pPr>
         <w:pStyle w:val="Ttulo2"/>
       </w:pPr>
-      <w:bookmarkStart w:id="7" w:name="_Toc465323491"/>
+      <w:bookmarkStart w:id="8" w:name="_Toc465327730"/>
       <w:r>
         <w:t>Clase</w:t>
       </w:r>
@@ -7824,18 +8052,18 @@
       <w:r>
         <w:t>Usuario</w:t>
       </w:r>
-      <w:bookmarkEnd w:id="7"/>
+      <w:bookmarkEnd w:id="8"/>
     </w:p>
     <w:p>
       <w:pPr>
         <w:pStyle w:val="Ttulo3"/>
         <w:jc w:val="left"/>
       </w:pPr>
-      <w:bookmarkStart w:id="8" w:name="_Toc465323492"/>
+      <w:bookmarkStart w:id="9" w:name="_Toc465327731"/>
       <w:r>
         <w:t>Atributos</w:t>
       </w:r>
-      <w:bookmarkEnd w:id="8"/>
+      <w:bookmarkEnd w:id="9"/>
     </w:p>
     <w:p>
       <w:pPr>
@@ -7975,7 +8203,7 @@
           <w:lang w:val="en-US"/>
         </w:rPr>
       </w:pPr>
-      <w:bookmarkStart w:id="9" w:name="_Toc465323493"/>
+      <w:bookmarkStart w:id="10" w:name="_Toc465327732"/>
       <w:proofErr w:type="spellStart"/>
       <w:r>
         <w:rPr>
@@ -7983,7 +8211,7 @@
         </w:rPr>
         <w:t>Métodos</w:t>
       </w:r>
-      <w:bookmarkEnd w:id="9"/>
+      <w:bookmarkEnd w:id="10"/>
       <w:proofErr w:type="spellEnd"/>
     </w:p>
     <w:p>
@@ -8230,7 +8458,7 @@
           <w:lang w:val="en-US"/>
         </w:rPr>
       </w:pPr>
-      <w:bookmarkStart w:id="10" w:name="_Toc465323494"/>
+      <w:bookmarkStart w:id="11" w:name="_Toc465327733"/>
       <w:r>
         <w:t>Clase</w:t>
       </w:r>
@@ -8247,7 +8475,7 @@
         </w:rPr>
         <w:t>Administrador</w:t>
       </w:r>
-      <w:bookmarkEnd w:id="10"/>
+      <w:bookmarkEnd w:id="11"/>
       <w:proofErr w:type="spellEnd"/>
     </w:p>
     <w:p>
@@ -8258,7 +8486,7 @@
           <w:lang w:val="en-US"/>
         </w:rPr>
       </w:pPr>
-      <w:bookmarkStart w:id="11" w:name="_Toc465323495"/>
+      <w:bookmarkStart w:id="12" w:name="_Toc465327734"/>
       <w:proofErr w:type="spellStart"/>
       <w:r>
         <w:rPr>
@@ -8266,7 +8494,7 @@
         </w:rPr>
         <w:t>Métodos</w:t>
       </w:r>
-      <w:bookmarkEnd w:id="11"/>
+      <w:bookmarkEnd w:id="12"/>
       <w:proofErr w:type="spellEnd"/>
     </w:p>
     <w:p>
@@ -8378,7 +8606,7 @@
           <w:lang w:val="en-US"/>
         </w:rPr>
       </w:pPr>
-      <w:bookmarkStart w:id="12" w:name="_Toc465323496"/>
+      <w:bookmarkStart w:id="13" w:name="_Toc465327735"/>
       <w:r>
         <w:lastRenderedPageBreak/>
         <w:t>Clase</w:t>
@@ -8396,7 +8624,7 @@
         </w:rPr>
         <w:t>Ficha</w:t>
       </w:r>
-      <w:bookmarkEnd w:id="12"/>
+      <w:bookmarkEnd w:id="13"/>
       <w:proofErr w:type="spellEnd"/>
     </w:p>
     <w:p>
@@ -8404,11 +8632,11 @@
         <w:pStyle w:val="Ttulo3"/>
         <w:jc w:val="left"/>
       </w:pPr>
-      <w:bookmarkStart w:id="13" w:name="_Toc465323497"/>
+      <w:bookmarkStart w:id="14" w:name="_Toc465327736"/>
       <w:r>
         <w:t>Atributos</w:t>
       </w:r>
-      <w:bookmarkEnd w:id="13"/>
+      <w:bookmarkEnd w:id="14"/>
     </w:p>
     <w:p>
       <w:pPr>
@@ -8482,7 +8710,7 @@
           <w:lang w:val="en-US"/>
         </w:rPr>
       </w:pPr>
-      <w:bookmarkStart w:id="14" w:name="_Toc465323498"/>
+      <w:bookmarkStart w:id="15" w:name="_Toc465327737"/>
       <w:proofErr w:type="spellStart"/>
       <w:r>
         <w:rPr>
@@ -8490,7 +8718,7 @@
         </w:rPr>
         <w:t>Métodos</w:t>
       </w:r>
-      <w:bookmarkEnd w:id="14"/>
+      <w:bookmarkEnd w:id="15"/>
       <w:proofErr w:type="spellEnd"/>
     </w:p>
     <w:p>
@@ -8707,7 +8935,7 @@
       <w:pPr>
         <w:pStyle w:val="Ttulo2"/>
       </w:pPr>
-      <w:bookmarkStart w:id="15" w:name="_Toc465323499"/>
+      <w:bookmarkStart w:id="16" w:name="_Toc465327738"/>
       <w:r>
         <w:t>Clase</w:t>
       </w:r>
@@ -8717,18 +8945,18 @@
       <w:r>
         <w:t>Apuesta</w:t>
       </w:r>
-      <w:bookmarkEnd w:id="15"/>
+      <w:bookmarkEnd w:id="16"/>
     </w:p>
     <w:p>
       <w:pPr>
         <w:pStyle w:val="Ttulo3"/>
         <w:jc w:val="left"/>
       </w:pPr>
-      <w:bookmarkStart w:id="16" w:name="_Toc465323500"/>
+      <w:bookmarkStart w:id="17" w:name="_Toc465327739"/>
       <w:r>
         <w:t>Atributos</w:t>
       </w:r>
-      <w:bookmarkEnd w:id="16"/>
+      <w:bookmarkEnd w:id="17"/>
     </w:p>
     <w:p>
       <w:pPr>
@@ -8778,11 +9006,11 @@
         <w:pStyle w:val="Ttulo3"/>
         <w:jc w:val="left"/>
       </w:pPr>
-      <w:bookmarkStart w:id="17" w:name="_Toc465323501"/>
+      <w:bookmarkStart w:id="18" w:name="_Toc465327740"/>
       <w:r>
         <w:t>Métodos</w:t>
       </w:r>
-      <w:bookmarkEnd w:id="17"/>
+      <w:bookmarkEnd w:id="18"/>
     </w:p>
     <w:p>
       <w:pPr>
@@ -8965,7 +9193,7 @@
       <w:pPr>
         <w:pStyle w:val="Ttulo2"/>
       </w:pPr>
-      <w:bookmarkStart w:id="18" w:name="_Toc465323502"/>
+      <w:bookmarkStart w:id="19" w:name="_Toc465327741"/>
       <w:r>
         <w:lastRenderedPageBreak/>
         <w:t>Clase</w:t>
@@ -8976,18 +9204,18 @@
       <w:r>
         <w:t>Movimiento</w:t>
       </w:r>
-      <w:bookmarkEnd w:id="18"/>
+      <w:bookmarkEnd w:id="19"/>
     </w:p>
     <w:p>
       <w:pPr>
         <w:pStyle w:val="Ttulo3"/>
         <w:jc w:val="left"/>
       </w:pPr>
-      <w:bookmarkStart w:id="19" w:name="_Toc465323503"/>
+      <w:bookmarkStart w:id="20" w:name="_Toc465327742"/>
       <w:r>
         <w:t>Atributos</w:t>
       </w:r>
-      <w:bookmarkEnd w:id="19"/>
+      <w:bookmarkEnd w:id="20"/>
     </w:p>
     <w:p>
       <w:pPr>
@@ -9115,7 +9343,7 @@
           <w:lang w:val="en-US"/>
         </w:rPr>
       </w:pPr>
-      <w:bookmarkStart w:id="20" w:name="_Toc465323504"/>
+      <w:bookmarkStart w:id="21" w:name="_Toc465327743"/>
       <w:proofErr w:type="spellStart"/>
       <w:r>
         <w:rPr>
@@ -9123,7 +9351,7 @@
         </w:rPr>
         <w:t>Métodos</w:t>
       </w:r>
-      <w:bookmarkEnd w:id="20"/>
+      <w:bookmarkEnd w:id="21"/>
       <w:proofErr w:type="spellEnd"/>
     </w:p>
     <w:p>
@@ -9342,7 +9570,7 @@
       <w:pPr>
         <w:pStyle w:val="Ttulo2"/>
       </w:pPr>
-      <w:bookmarkStart w:id="21" w:name="_Toc465323505"/>
+      <w:bookmarkStart w:id="22" w:name="_Toc465327744"/>
       <w:r>
         <w:lastRenderedPageBreak/>
         <w:t>Clase</w:t>
@@ -9353,18 +9581,18 @@
       <w:r>
         <w:t>Jugador</w:t>
       </w:r>
-      <w:bookmarkEnd w:id="21"/>
+      <w:bookmarkEnd w:id="22"/>
     </w:p>
     <w:p>
       <w:pPr>
         <w:pStyle w:val="Ttulo3"/>
         <w:jc w:val="left"/>
       </w:pPr>
-      <w:bookmarkStart w:id="22" w:name="_Toc465323506"/>
+      <w:bookmarkStart w:id="23" w:name="_Toc465327745"/>
       <w:r>
         <w:t>Atributos</w:t>
       </w:r>
-      <w:bookmarkEnd w:id="22"/>
+      <w:bookmarkEnd w:id="23"/>
     </w:p>
     <w:p>
       <w:pPr>
@@ -9449,7 +9677,7 @@
           <w:lang w:val="en-US"/>
         </w:rPr>
       </w:pPr>
-      <w:bookmarkStart w:id="23" w:name="_Toc465323507"/>
+      <w:bookmarkStart w:id="24" w:name="_Toc465327746"/>
       <w:proofErr w:type="spellStart"/>
       <w:r>
         <w:rPr>
@@ -9457,7 +9685,7 @@
         </w:rPr>
         <w:t>Métodos</w:t>
       </w:r>
-      <w:bookmarkEnd w:id="23"/>
+      <w:bookmarkEnd w:id="24"/>
       <w:proofErr w:type="spellEnd"/>
     </w:p>
     <w:p>
@@ -10047,7 +10275,7 @@
       <w:pPr>
         <w:pStyle w:val="Ttulo2"/>
       </w:pPr>
-      <w:bookmarkStart w:id="24" w:name="_Toc465323508"/>
+      <w:bookmarkStart w:id="25" w:name="_Toc465327747"/>
       <w:r>
         <w:lastRenderedPageBreak/>
         <w:t>Clase</w:t>
@@ -10058,18 +10286,18 @@
       <w:r>
         <w:t>Partida</w:t>
       </w:r>
-      <w:bookmarkEnd w:id="24"/>
+      <w:bookmarkEnd w:id="25"/>
     </w:p>
     <w:p>
       <w:pPr>
         <w:pStyle w:val="Ttulo3"/>
         <w:jc w:val="left"/>
       </w:pPr>
-      <w:bookmarkStart w:id="25" w:name="_Toc465323509"/>
+      <w:bookmarkStart w:id="26" w:name="_Toc465327748"/>
       <w:r>
         <w:t>Atributos</w:t>
       </w:r>
-      <w:bookmarkEnd w:id="25"/>
+      <w:bookmarkEnd w:id="26"/>
     </w:p>
     <w:p>
       <w:pPr>
@@ -10351,7 +10579,7 @@
           <w:lang w:val="en-US"/>
         </w:rPr>
       </w:pPr>
-      <w:bookmarkStart w:id="26" w:name="_Toc465323510"/>
+      <w:bookmarkStart w:id="27" w:name="_Toc465327749"/>
       <w:proofErr w:type="spellStart"/>
       <w:r>
         <w:rPr>
@@ -10359,7 +10587,7 @@
         </w:rPr>
         <w:t>Métodos</w:t>
       </w:r>
-      <w:bookmarkEnd w:id="26"/>
+      <w:bookmarkEnd w:id="27"/>
       <w:proofErr w:type="spellEnd"/>
     </w:p>
     <w:p>
@@ -11617,8 +11845,6 @@
       <w:pPr>
         <w:jc w:val="left"/>
       </w:pPr>
-      <w:bookmarkStart w:id="27" w:name="_GoBack"/>
-      <w:bookmarkEnd w:id="27"/>
       <w:r>
         <w:t>-</w:t>
       </w:r>
@@ -11704,7 +11930,7 @@
       <w:pPr>
         <w:pStyle w:val="Ttulo2"/>
       </w:pPr>
-      <w:bookmarkStart w:id="28" w:name="_Toc465323511"/>
+      <w:bookmarkStart w:id="28" w:name="_Toc465327750"/>
       <w:r>
         <w:lastRenderedPageBreak/>
         <w:t>Clase</w:t>
@@ -11724,7 +11950,7 @@
         <w:pStyle w:val="Ttulo3"/>
         <w:jc w:val="left"/>
       </w:pPr>
-      <w:bookmarkStart w:id="29" w:name="_Toc465323512"/>
+      <w:bookmarkStart w:id="29" w:name="_Toc465327751"/>
       <w:r>
         <w:t>Atributos</w:t>
       </w:r>
@@ -11833,7 +12059,7 @@
           <w:lang w:val="en-US"/>
         </w:rPr>
       </w:pPr>
-      <w:bookmarkStart w:id="30" w:name="_Toc465323513"/>
+      <w:bookmarkStart w:id="30" w:name="_Toc465327752"/>
       <w:proofErr w:type="spellStart"/>
       <w:r>
         <w:rPr>
@@ -12223,7 +12449,7 @@
       <w:pPr>
         <w:pStyle w:val="Ttulo2"/>
       </w:pPr>
-      <w:bookmarkStart w:id="31" w:name="_Toc465323514"/>
+      <w:bookmarkStart w:id="31" w:name="_Toc465327753"/>
       <w:r>
         <w:t>Clase</w:t>
       </w:r>
@@ -12242,7 +12468,7 @@
         <w:pStyle w:val="Ttulo3"/>
         <w:jc w:val="left"/>
       </w:pPr>
-      <w:bookmarkStart w:id="32" w:name="_Toc465323515"/>
+      <w:bookmarkStart w:id="32" w:name="_Toc465327754"/>
       <w:r>
         <w:t>Atributos</w:t>
       </w:r>
@@ -12310,7 +12536,7 @@
           <w:lang w:val="en-US"/>
         </w:rPr>
       </w:pPr>
-      <w:bookmarkStart w:id="33" w:name="_Toc465323516"/>
+      <w:bookmarkStart w:id="33" w:name="_Toc465327755"/>
       <w:proofErr w:type="spellStart"/>
       <w:r>
         <w:rPr>
@@ -12517,7 +12743,7 @@
       <w:pPr>
         <w:pStyle w:val="Ttulo2"/>
       </w:pPr>
-      <w:bookmarkStart w:id="34" w:name="_Toc465323517"/>
+      <w:bookmarkStart w:id="34" w:name="_Toc465327756"/>
       <w:r>
         <w:lastRenderedPageBreak/>
         <w:t>Clase</w:t>
@@ -12532,7 +12758,7 @@
         <w:pStyle w:val="Ttulo3"/>
         <w:jc w:val="left"/>
       </w:pPr>
-      <w:bookmarkStart w:id="35" w:name="_Toc465323518"/>
+      <w:bookmarkStart w:id="35" w:name="_Toc465327757"/>
       <w:r>
         <w:t>Atributos</w:t>
       </w:r>
@@ -12646,7 +12872,7 @@
           <w:lang w:val="en-US"/>
         </w:rPr>
       </w:pPr>
-      <w:bookmarkStart w:id="36" w:name="_Toc465323519"/>
+      <w:bookmarkStart w:id="36" w:name="_Toc465327758"/>
       <w:proofErr w:type="spellStart"/>
       <w:r>
         <w:rPr>
@@ -13215,48 +13441,648 @@
     </w:p>
     <w:p>
       <w:pPr>
-        <w:rPr>
-          <w:lang w:val="en-US"/>
-        </w:rPr>
-      </w:pPr>
-    </w:p>
-    <w:p>
-      <w:pPr>
+        <w:jc w:val="left"/>
+        <w:rPr>
+          <w:lang w:val="en-US"/>
+        </w:rPr>
+      </w:pPr>
+      <w:r>
+        <w:rPr>
+          <w:lang w:val="en-US"/>
+        </w:rPr>
+        <w:br w:type="page"/>
+      </w:r>
+    </w:p>
+    <w:p>
+      <w:pPr>
+        <w:pStyle w:val="Ttulo1"/>
+        <w:rPr>
+          <w:lang w:val="en-US"/>
+        </w:rPr>
+      </w:pPr>
+      <w:bookmarkStart w:id="37" w:name="_Toc465327759"/>
+      <w:proofErr w:type="spellStart"/>
+      <w:r>
+        <w:rPr>
+          <w:lang w:val="en-US"/>
+        </w:rPr>
+        <w:lastRenderedPageBreak/>
+        <w:t>Anexo</w:t>
+      </w:r>
+      <w:bookmarkEnd w:id="37"/>
+      <w:proofErr w:type="spellEnd"/>
+    </w:p>
+    <w:p>
+      <w:pPr>
+        <w:pStyle w:val="Ttulo2"/>
+        <w:rPr>
+          <w:lang w:val="en-US"/>
+        </w:rPr>
+      </w:pPr>
+      <w:bookmarkStart w:id="38" w:name="_Toc465327760"/>
+      <w:proofErr w:type="spellStart"/>
+      <w:r>
+        <w:rPr>
+          <w:lang w:val="en-US"/>
+        </w:rPr>
+        <w:t>Justificaciones</w:t>
+      </w:r>
+      <w:proofErr w:type="spellEnd"/>
+      <w:r>
+        <w:rPr>
+          <w:lang w:val="en-US"/>
+        </w:rPr>
+        <w:t xml:space="preserve"> de </w:t>
+      </w:r>
+      <w:proofErr w:type="spellStart"/>
+      <w:r>
+        <w:rPr>
+          <w:lang w:val="en-US"/>
+        </w:rPr>
+        <w:t>implementación</w:t>
+      </w:r>
+      <w:proofErr w:type="spellEnd"/>
+      <w:r>
+        <w:rPr>
+          <w:lang w:val="en-US"/>
+        </w:rPr>
+        <w:t xml:space="preserve"> e</w:t>
+      </w:r>
+      <w:r>
+        <w:t xml:space="preserve"> interpretaciones</w:t>
+      </w:r>
+      <w:r>
+        <w:rPr>
+          <w:lang w:val="en-US"/>
+        </w:rPr>
+        <w:t xml:space="preserve"> de la </w:t>
+      </w:r>
+      <w:proofErr w:type="spellStart"/>
+      <w:r>
+        <w:rPr>
+          <w:lang w:val="en-US"/>
+        </w:rPr>
+        <w:t>letra</w:t>
+      </w:r>
+      <w:bookmarkEnd w:id="38"/>
+      <w:proofErr w:type="spellEnd"/>
+    </w:p>
+    <w:p>
+      <w:pPr>
+        <w:rPr>
+          <w:lang w:val="en-US"/>
+        </w:rPr>
+      </w:pPr>
+    </w:p>
+    <w:p>
+      <w:r>
+        <w:rPr>
+          <w:lang w:val="en-US"/>
+        </w:rPr>
+        <w:t xml:space="preserve">En </w:t>
+      </w:r>
+      <w:proofErr w:type="spellStart"/>
+      <w:r>
+        <w:rPr>
+          <w:lang w:val="en-US"/>
+        </w:rPr>
+        <w:t>cuanto</w:t>
+      </w:r>
+      <w:proofErr w:type="spellEnd"/>
+      <w:r>
+        <w:rPr>
+          <w:lang w:val="en-US"/>
+        </w:rPr>
+        <w:t xml:space="preserve"> a los </w:t>
+      </w:r>
+      <w:proofErr w:type="spellStart"/>
+      <w:r>
+        <w:rPr>
+          <w:lang w:val="en-US"/>
+        </w:rPr>
+        <w:t>eventos</w:t>
+      </w:r>
+      <w:proofErr w:type="spellEnd"/>
+      <w:r>
+        <w:rPr>
+          <w:lang w:val="en-US"/>
+        </w:rPr>
+        <w:t xml:space="preserve">, </w:t>
+      </w:r>
+      <w:proofErr w:type="spellStart"/>
+      <w:r>
+        <w:rPr>
+          <w:lang w:val="en-US"/>
+        </w:rPr>
+        <w:t>podríamos</w:t>
+      </w:r>
+      <w:proofErr w:type="spellEnd"/>
+      <w:r>
+        <w:rPr>
+          <w:lang w:val="en-US"/>
+        </w:rPr>
+        <w:t xml:space="preserve"> </w:t>
+      </w:r>
+      <w:proofErr w:type="spellStart"/>
+      <w:r>
+        <w:rPr>
+          <w:lang w:val="en-US"/>
+        </w:rPr>
+        <w:t>tener</w:t>
+      </w:r>
+      <w:proofErr w:type="spellEnd"/>
+      <w:r>
+        <w:rPr>
+          <w:lang w:val="en-US"/>
+        </w:rPr>
+        <w:t xml:space="preserve"> solo </w:t>
+      </w:r>
+      <w:proofErr w:type="spellStart"/>
+      <w:r>
+        <w:rPr>
+          <w:lang w:val="en-US"/>
+        </w:rPr>
+        <w:t>uno</w:t>
+      </w:r>
+      <w:proofErr w:type="spellEnd"/>
+      <w:r>
+        <w:rPr>
+          <w:lang w:val="en-US"/>
+        </w:rPr>
+        <w:t xml:space="preserve">, </w:t>
+      </w:r>
+      <w:proofErr w:type="spellStart"/>
+      <w:r>
+        <w:rPr>
+          <w:lang w:val="en-US"/>
+        </w:rPr>
+        <w:t>ya</w:t>
+      </w:r>
+      <w:proofErr w:type="spellEnd"/>
+      <w:r>
+        <w:rPr>
+          <w:lang w:val="en-US"/>
+        </w:rPr>
+        <w:t xml:space="preserve"> </w:t>
+      </w:r>
+      <w:proofErr w:type="spellStart"/>
+      <w:r>
+        <w:rPr>
+          <w:lang w:val="en-US"/>
+        </w:rPr>
+        <w:t>que</w:t>
+      </w:r>
+      <w:proofErr w:type="spellEnd"/>
+      <w:r>
+        <w:rPr>
+          <w:lang w:val="en-US"/>
+        </w:rPr>
+        <w:t xml:space="preserve"> </w:t>
+      </w:r>
+      <w:proofErr w:type="spellStart"/>
+      <w:r>
+        <w:rPr>
+          <w:lang w:val="en-US"/>
+        </w:rPr>
+        <w:t>todos</w:t>
+      </w:r>
+      <w:proofErr w:type="spellEnd"/>
+      <w:r>
+        <w:rPr>
+          <w:lang w:val="en-US"/>
+        </w:rPr>
+        <w:t xml:space="preserve"> </w:t>
+      </w:r>
+      <w:proofErr w:type="spellStart"/>
+      <w:r>
+        <w:rPr>
+          <w:lang w:val="en-US"/>
+        </w:rPr>
+        <w:t>realizan</w:t>
+      </w:r>
+      <w:proofErr w:type="spellEnd"/>
+      <w:r>
+        <w:rPr>
+          <w:lang w:val="en-US"/>
+        </w:rPr>
+        <w:t xml:space="preserve"> </w:t>
+      </w:r>
+      <w:proofErr w:type="spellStart"/>
+      <w:r>
+        <w:rPr>
+          <w:lang w:val="en-US"/>
+        </w:rPr>
+        <w:t>las</w:t>
+      </w:r>
+      <w:proofErr w:type="spellEnd"/>
+      <w:r>
+        <w:rPr>
+          <w:lang w:val="en-US"/>
+        </w:rPr>
+        <w:t xml:space="preserve"> </w:t>
+      </w:r>
+      <w:proofErr w:type="spellStart"/>
+      <w:r>
+        <w:rPr>
+          <w:lang w:val="en-US"/>
+        </w:rPr>
+        <w:t>mismas</w:t>
+      </w:r>
+      <w:proofErr w:type="spellEnd"/>
+      <w:r>
+        <w:rPr>
+          <w:lang w:val="en-US"/>
+        </w:rPr>
+        <w:t xml:space="preserve"> </w:t>
+      </w:r>
+      <w:proofErr w:type="spellStart"/>
+      <w:r>
+        <w:rPr>
+          <w:lang w:val="en-US"/>
+        </w:rPr>
+        <w:t>operaciones</w:t>
+      </w:r>
+      <w:proofErr w:type="spellEnd"/>
+      <w:r>
+        <w:rPr>
+          <w:lang w:val="en-US"/>
+        </w:rPr>
+        <w:t xml:space="preserve">, </w:t>
+      </w:r>
+      <w:proofErr w:type="spellStart"/>
+      <w:r>
+        <w:rPr>
+          <w:lang w:val="en-US"/>
+        </w:rPr>
+        <w:t>pero</w:t>
+      </w:r>
+      <w:proofErr w:type="spellEnd"/>
+      <w:r>
+        <w:rPr>
+          <w:lang w:val="en-US"/>
+        </w:rPr>
+        <w:t xml:space="preserve"> se </w:t>
+      </w:r>
+      <w:proofErr w:type="spellStart"/>
+      <w:r>
+        <w:rPr>
+          <w:lang w:val="en-US"/>
+        </w:rPr>
+        <w:t>crearon</w:t>
+      </w:r>
+      <w:proofErr w:type="spellEnd"/>
+      <w:r>
+        <w:rPr>
+          <w:lang w:val="en-US"/>
+        </w:rPr>
+        <w:t xml:space="preserve"> </w:t>
+      </w:r>
+      <w:proofErr w:type="spellStart"/>
+      <w:r>
+        <w:rPr>
+          <w:lang w:val="en-US"/>
+        </w:rPr>
+        <w:t>diferentes</w:t>
+      </w:r>
+      <w:proofErr w:type="spellEnd"/>
+      <w:r>
+        <w:rPr>
+          <w:lang w:val="en-US"/>
+        </w:rPr>
+        <w:t xml:space="preserve"> </w:t>
+      </w:r>
+      <w:proofErr w:type="spellStart"/>
+      <w:r>
+        <w:rPr>
+          <w:lang w:val="en-US"/>
+        </w:rPr>
+        <w:t>porque</w:t>
+      </w:r>
+      <w:proofErr w:type="spellEnd"/>
+      <w:r>
+        <w:rPr>
+          <w:lang w:val="en-US"/>
+        </w:rPr>
+        <w:t xml:space="preserve"> en </w:t>
+      </w:r>
+      <w:proofErr w:type="gramStart"/>
+      <w:r>
+        <w:rPr>
+          <w:lang w:val="en-US"/>
+        </w:rPr>
+        <w:t>un</w:t>
+      </w:r>
+      <w:proofErr w:type="gramEnd"/>
+      <w:r>
+        <w:rPr>
+          <w:lang w:val="en-US"/>
+        </w:rPr>
+        <w:t xml:space="preserve"> </w:t>
+      </w:r>
+      <w:proofErr w:type="spellStart"/>
+      <w:r>
+        <w:rPr>
+          <w:lang w:val="en-US"/>
+        </w:rPr>
+        <w:t>futuro</w:t>
+      </w:r>
+      <w:proofErr w:type="spellEnd"/>
+      <w:r>
+        <w:rPr>
+          <w:lang w:val="en-US"/>
+        </w:rPr>
+        <w:t xml:space="preserve"> </w:t>
+      </w:r>
+      <w:proofErr w:type="spellStart"/>
+      <w:r>
+        <w:rPr>
+          <w:lang w:val="en-US"/>
+        </w:rPr>
+        <w:t>pueden</w:t>
+      </w:r>
+      <w:proofErr w:type="spellEnd"/>
+      <w:r>
+        <w:rPr>
+          <w:lang w:val="en-US"/>
+        </w:rPr>
+        <w:t xml:space="preserve"> </w:t>
+      </w:r>
+      <w:proofErr w:type="spellStart"/>
+      <w:r>
+        <w:rPr>
+          <w:lang w:val="en-US"/>
+        </w:rPr>
+        <w:t>surgir</w:t>
+      </w:r>
+      <w:proofErr w:type="spellEnd"/>
+      <w:r>
+        <w:rPr>
+          <w:lang w:val="en-US"/>
+        </w:rPr>
+        <w:t xml:space="preserve"> </w:t>
+      </w:r>
+      <w:proofErr w:type="spellStart"/>
+      <w:r>
+        <w:rPr>
+          <w:lang w:val="en-US"/>
+        </w:rPr>
+        <w:t>diferentes</w:t>
+      </w:r>
+      <w:proofErr w:type="spellEnd"/>
+      <w:r>
+        <w:rPr>
+          <w:lang w:val="en-US"/>
+        </w:rPr>
+        <w:t xml:space="preserve"> </w:t>
+      </w:r>
+      <w:proofErr w:type="spellStart"/>
+      <w:r>
+        <w:rPr>
+          <w:lang w:val="en-US"/>
+        </w:rPr>
+        <w:t>acciones</w:t>
+      </w:r>
+      <w:proofErr w:type="spellEnd"/>
+      <w:r>
+        <w:rPr>
+          <w:lang w:val="en-US"/>
+        </w:rPr>
+        <w:t xml:space="preserve"> a </w:t>
+      </w:r>
+      <w:proofErr w:type="spellStart"/>
+      <w:r>
+        <w:rPr>
+          <w:lang w:val="en-US"/>
+        </w:rPr>
+        <w:t>realizar</w:t>
+      </w:r>
+      <w:proofErr w:type="spellEnd"/>
+      <w:r>
+        <w:rPr>
+          <w:lang w:val="en-US"/>
+        </w:rPr>
+        <w:t xml:space="preserve">, </w:t>
+      </w:r>
+      <w:proofErr w:type="spellStart"/>
+      <w:r>
+        <w:rPr>
+          <w:lang w:val="en-US"/>
+        </w:rPr>
+        <w:t>dependiendo</w:t>
+      </w:r>
+      <w:proofErr w:type="spellEnd"/>
+      <w:r>
+        <w:rPr>
+          <w:lang w:val="en-US"/>
+        </w:rPr>
+        <w:t xml:space="preserve"> de la </w:t>
+      </w:r>
+      <w:proofErr w:type="spellStart"/>
+      <w:r>
+        <w:rPr>
+          <w:lang w:val="en-US"/>
+        </w:rPr>
+        <w:t>acción</w:t>
+      </w:r>
+      <w:proofErr w:type="spellEnd"/>
+      <w:r>
+        <w:rPr>
+          <w:lang w:val="en-US"/>
+        </w:rPr>
+        <w:t xml:space="preserve"> </w:t>
+      </w:r>
+      <w:proofErr w:type="spellStart"/>
+      <w:r>
+        <w:rPr>
+          <w:lang w:val="en-US"/>
+        </w:rPr>
+        <w:t>efectuada</w:t>
+      </w:r>
+      <w:proofErr w:type="spellEnd"/>
+      <w:r>
+        <w:rPr>
+          <w:lang w:val="en-US"/>
+        </w:rPr>
+        <w:t>.</w:t>
+      </w:r>
+      <w:r>
+        <w:rPr>
+          <w:lang w:val="en-US"/>
+        </w:rPr>
+        <w:br w:type="page"/>
+      </w:r>
+    </w:p>
+    <w:p>
+      <w:pPr>
+        <w:jc w:val="left"/>
+        <w:rPr>
+          <w:lang w:val="en-US"/>
+        </w:rPr>
+      </w:pPr>
+    </w:p>
+    <w:p>
+      <w:pPr>
+        <w:rPr>
+          <w:lang w:val="en-US"/>
+        </w:rPr>
+      </w:pPr>
+    </w:p>
+    <w:p>
+      <w:pPr>
+        <w:jc w:val="center"/>
         <w:rPr>
           <w:color w:val="FF0000"/>
-        </w:rPr>
-      </w:pPr>
+          <w:lang w:val="en-US"/>
+        </w:rPr>
+      </w:pPr>
+      <w:proofErr w:type="spellStart"/>
       <w:r>
         <w:rPr>
           <w:color w:val="FF0000"/>
-        </w:rPr>
-        <w:t>Ver si van solo los métodos de la lógica</w:t>
-      </w:r>
-    </w:p>
-    <w:p>
-      <w:pPr>
+          <w:lang w:val="en-US"/>
+        </w:rPr>
+        <w:t>Diagrama</w:t>
+      </w:r>
+      <w:proofErr w:type="spellEnd"/>
+      <w:r>
         <w:rPr>
           <w:color w:val="FF0000"/>
-        </w:rPr>
-      </w:pPr>
+          <w:lang w:val="en-US"/>
+        </w:rPr>
+        <w:t xml:space="preserve"> Conceptual </w:t>
+      </w:r>
+      <w:proofErr w:type="gramStart"/>
       <w:r>
         <w:rPr>
           <w:color w:val="FF0000"/>
-        </w:rPr>
-        <w:t xml:space="preserve">Ver si van las clases de Utilidades (Observador &lt;&lt;I&gt;&gt;, Observable y </w:t>
-      </w:r>
-      <w:proofErr w:type="spellStart"/>
+          <w:lang w:val="en-US"/>
+        </w:rPr>
+        <w:t>del</w:t>
+      </w:r>
+      <w:proofErr w:type="gramEnd"/>
       <w:r>
         <w:rPr>
           <w:color w:val="FF0000"/>
+          <w:lang w:val="en-US"/>
+        </w:rPr>
+        <w:t xml:space="preserve"> </w:t>
+      </w:r>
+      <w:proofErr w:type="spellStart"/>
+      <w:r>
+        <w:rPr>
+          <w:color w:val="FF0000"/>
+          <w:lang w:val="en-US"/>
+        </w:rPr>
+        <w:t>Dominio</w:t>
+      </w:r>
+      <w:proofErr w:type="spellEnd"/>
+    </w:p>
+    <w:p>
+      <w:pPr>
+        <w:rPr>
+          <w:color w:val="00B050"/>
+        </w:rPr>
+      </w:pPr>
+      <w:r>
+        <w:rPr>
+          <w:color w:val="00B050"/>
+        </w:rPr>
+        <w:t xml:space="preserve">No va la clase </w:t>
+      </w:r>
+      <w:proofErr w:type="spellStart"/>
+      <w:r>
+        <w:rPr>
+          <w:color w:val="00B050"/>
         </w:rPr>
         <w:t>ObligatorioException</w:t>
       </w:r>
       <w:proofErr w:type="spellEnd"/>
-      <w:r>
+    </w:p>
+    <w:p>
+      <w:pPr>
+        <w:rPr>
+          <w:color w:val="00B050"/>
+        </w:rPr>
+      </w:pPr>
+      <w:r>
+        <w:rPr>
+          <w:color w:val="00B050"/>
+        </w:rPr>
+        <w:t xml:space="preserve">Si hay que especificar quien es observador y quien observable (O mostrando la herencia y la implementación, o con un </w:t>
+      </w:r>
+      <w:proofErr w:type="spellStart"/>
+      <w:r>
+        <w:rPr>
+          <w:color w:val="00B050"/>
+        </w:rPr>
+        <w:t>esteriotipo</w:t>
+      </w:r>
+      <w:proofErr w:type="spellEnd"/>
+      <w:r>
+        <w:rPr>
+          <w:color w:val="00B050"/>
+        </w:rPr>
+        <w:t>)</w:t>
+      </w:r>
+    </w:p>
+    <w:p>
+      <w:pPr>
         <w:rPr>
           <w:color w:val="FF0000"/>
         </w:rPr>
+      </w:pPr>
+      <w:r>
+        <w:rPr>
+          <w:color w:val="FF0000"/>
+        </w:rPr>
+        <w:t xml:space="preserve">Ver en el diagrama conceptual del dominio a ver si van las relaciones como </w:t>
+      </w:r>
+      <w:proofErr w:type="spellStart"/>
+      <w:r>
+        <w:rPr>
+          <w:color w:val="FF0000"/>
+        </w:rPr>
+        <w:t>PrimerFicha</w:t>
+      </w:r>
+      <w:proofErr w:type="spellEnd"/>
+      <w:r>
+        <w:rPr>
+          <w:color w:val="FF0000"/>
+        </w:rPr>
+        <w:t xml:space="preserve"> y </w:t>
+      </w:r>
+      <w:proofErr w:type="spellStart"/>
+      <w:r>
+        <w:rPr>
+          <w:color w:val="FF0000"/>
+        </w:rPr>
+        <w:t>UltimaFicha</w:t>
+      </w:r>
+      <w:proofErr w:type="spellEnd"/>
+      <w:r>
+        <w:rPr>
+          <w:color w:val="FF0000"/>
+        </w:rPr>
+        <w:t xml:space="preserve"> en Partida…</w:t>
+      </w:r>
+      <w:r>
+        <w:rPr>
+          <w:color w:val="FF0000"/>
+        </w:rPr>
+        <w:t xml:space="preserve"> (Y en el otro</w:t>
+      </w:r>
+      <w:proofErr w:type="gramStart"/>
+      <w:r>
+        <w:rPr>
+          <w:color w:val="FF0000"/>
+        </w:rPr>
+        <w:t>?</w:t>
+      </w:r>
+      <w:proofErr w:type="gramEnd"/>
+      <w:r>
+        <w:rPr>
+          <w:color w:val="FF0000"/>
+        </w:rPr>
         <w:t>)</w:t>
       </w:r>
     </w:p>
@@ -13266,10 +14092,118 @@
           <w:color w:val="FF0000"/>
         </w:rPr>
       </w:pPr>
-      <w:r>
+    </w:p>
+    <w:p>
+      <w:pPr>
+        <w:jc w:val="center"/>
         <w:rPr>
           <w:color w:val="FF0000"/>
         </w:rPr>
+      </w:pPr>
+      <w:r>
+        <w:rPr>
+          <w:color w:val="FF0000"/>
+        </w:rPr>
+        <w:t>Diagrama de la Interfaz de Usuario</w:t>
+      </w:r>
+    </w:p>
+    <w:p>
+      <w:pPr>
+        <w:jc w:val="left"/>
+        <w:rPr>
+          <w:color w:val="00B050"/>
+        </w:rPr>
+      </w:pPr>
+      <w:r>
+        <w:rPr>
+          <w:color w:val="00B050"/>
+        </w:rPr>
+        <w:t>Alcanza con poner solo los controladores y las vistas, no son necesarias las clases que implementan las interfaces de las vistas</w:t>
+      </w:r>
+    </w:p>
+    <w:p>
+      <w:pPr>
+        <w:rPr>
+          <w:color w:val="00B050"/>
+        </w:rPr>
+      </w:pPr>
+      <w:r>
+        <w:rPr>
+          <w:color w:val="00B050"/>
+        </w:rPr>
+        <w:t xml:space="preserve">Si hay que especificar quien es observador y quien observable (O mostrando la herencia y la implementación, o con un </w:t>
+      </w:r>
+      <w:proofErr w:type="spellStart"/>
+      <w:r>
+        <w:rPr>
+          <w:color w:val="00B050"/>
+        </w:rPr>
+        <w:t>esteriotipo</w:t>
+      </w:r>
+      <w:proofErr w:type="spellEnd"/>
+      <w:r>
+        <w:rPr>
+          <w:color w:val="00B050"/>
+        </w:rPr>
+        <w:t>)</w:t>
+      </w:r>
+    </w:p>
+    <w:p>
+      <w:pPr>
+        <w:jc w:val="left"/>
+        <w:rPr>
+          <w:color w:val="FF0000"/>
+        </w:rPr>
+      </w:pPr>
+    </w:p>
+    <w:p>
+      <w:pPr>
+        <w:jc w:val="left"/>
+        <w:rPr>
+          <w:color w:val="FF0000"/>
+        </w:rPr>
+      </w:pPr>
+    </w:p>
+    <w:p>
+      <w:pPr>
+        <w:jc w:val="left"/>
+        <w:rPr>
+          <w:color w:val="FF0000"/>
+        </w:rPr>
+      </w:pPr>
+    </w:p>
+    <w:p>
+      <w:pPr>
+        <w:jc w:val="left"/>
+        <w:rPr>
+          <w:color w:val="FF0000"/>
+        </w:rPr>
+      </w:pPr>
+    </w:p>
+    <w:p>
+      <w:pPr>
+        <w:jc w:val="center"/>
+        <w:rPr>
+          <w:color w:val="FF0000"/>
+        </w:rPr>
+      </w:pPr>
+      <w:r>
+        <w:rPr>
+          <w:color w:val="FF0000"/>
+        </w:rPr>
+        <w:t>Diagrama Completo del Dominio</w:t>
+      </w:r>
+    </w:p>
+    <w:p>
+      <w:pPr>
+        <w:rPr>
+          <w:color w:val="FF0000"/>
+        </w:rPr>
+      </w:pPr>
+      <w:r>
+        <w:rPr>
+          <w:color w:val="FF0000"/>
+        </w:rPr>
         <w:t xml:space="preserve">No están los </w:t>
       </w:r>
       <w:proofErr w:type="spellStart"/>
@@ -13334,19 +14268,39 @@
           <w:color w:val="FF0000"/>
         </w:rPr>
       </w:pPr>
-      <w:r>
+    </w:p>
+    <w:p>
+      <w:pPr>
         <w:rPr>
           <w:color w:val="FF0000"/>
         </w:rPr>
-        <w:t>Averiguar si los nombres de los parámetros en el diagrama (En este caso, en lo que está a continuación) tienen que ser exactamente los mismos que en el código, o si acá pueden ser un poco más nemotécnicos</w:t>
-      </w:r>
-    </w:p>
-    <w:p>
-      <w:pPr>
-        <w:rPr>
-          <w:lang w:val="en-US"/>
-        </w:rPr>
-      </w:pPr>
+      </w:pPr>
+      <w:r>
+        <w:rPr>
+          <w:color w:val="FF0000"/>
+        </w:rPr>
+        <w:t xml:space="preserve">Averiguar si los nombres de los parámetros en el diagrama (En este caso, en </w:t>
+      </w:r>
+      <w:r>
+        <w:rPr>
+          <w:color w:val="FF0000"/>
+        </w:rPr>
+        <w:t xml:space="preserve">el Diccionario de </w:t>
+      </w:r>
+      <w:proofErr w:type="spellStart"/>
+      <w:r>
+        <w:rPr>
+          <w:color w:val="FF0000"/>
+        </w:rPr>
+        <w:t>CLases</w:t>
+      </w:r>
+      <w:proofErr w:type="spellEnd"/>
+      <w:r>
+        <w:rPr>
+          <w:color w:val="FF0000"/>
+        </w:rPr>
+        <w:t>) tienen que ser exactamente los mismos que en el código, o si acá pueden ser un poco más nemotécnicos</w:t>
+      </w:r>
     </w:p>
     <w:sectPr>
       <w:footerReference w:type="default" r:id="rId9"/>
@@ -13415,7 +14369,7 @@
             <w:noProof/>
             <w:lang w:val="es-ES"/>
           </w:rPr>
-          <w:t>13</w:t>
+          <w:t>11</w:t>
         </w:r>
         <w:r>
           <w:fldChar w:fldCharType="end"/>
@@ -14780,7 +15734,7 @@
 </file>
 
 <file path=customXml/itemProps1.xml><?xml version="1.0" encoding="utf-8"?>
-<ds:datastoreItem xmlns:ds="http://schemas.openxmlformats.org/officeDocument/2006/customXml" ds:itemID="{9363DD23-680E-44ED-A232-9BFFE92F7F06}">
+<ds:datastoreItem xmlns:ds="http://schemas.openxmlformats.org/officeDocument/2006/customXml" ds:itemID="{C31E32BC-0B69-48A3-B318-84E0FDCF82C8}">
   <ds:schemaRefs>
     <ds:schemaRef ds:uri="http://schemas.openxmlformats.org/officeDocument/2006/bibliography"/>
   </ds:schemaRefs>

</xml_diff>

<commit_message>
Dejo subido todo como lo tengo (Ya posterior a la entrega)
</commit_message>
<xml_diff>
--- a/Documentación/1er Entrega Obligatorio DDA.docx
+++ b/Documentación/1er Entrega Obligatorio DDA.docx
@@ -12,6 +12,8 @@
           <w:szCs w:val="40"/>
         </w:rPr>
       </w:pPr>
+      <w:bookmarkStart w:id="0" w:name="_GoBack"/>
+      <w:bookmarkEnd w:id="0"/>
       <w:r>
         <w:rPr>
           <w:rFonts w:cs="Arial"/>
@@ -374,13 +376,13 @@
       <w:pPr>
         <w:pStyle w:val="Ttulo1"/>
       </w:pPr>
-      <w:bookmarkStart w:id="0" w:name="_Toc465327723"/>
+      <w:bookmarkStart w:id="1" w:name="_Toc465334072"/>
       <w:proofErr w:type="spellStart"/>
       <w:r>
         <w:lastRenderedPageBreak/>
         <w:t>Indice</w:t>
       </w:r>
-      <w:bookmarkEnd w:id="0"/>
+      <w:bookmarkEnd w:id="1"/>
       <w:proofErr w:type="spellEnd"/>
     </w:p>
     <w:sdt>
@@ -400,6 +402,7 @@
           <w:docPartUnique/>
         </w:docPartObj>
       </w:sdtPr>
+      <w:sdtEndPr/>
       <w:sdtContent>
         <w:p>
           <w:pPr>
@@ -433,7 +436,7 @@
           <w:r>
             <w:fldChar w:fldCharType="separate"/>
           </w:r>
-          <w:hyperlink w:anchor="_Toc465327723" w:history="1">
+          <w:hyperlink w:anchor="_Toc465334072" w:history="1">
             <w:r>
               <w:rPr>
                 <w:rStyle w:val="Hipervnculo"/>
@@ -460,7 +463,7 @@
                 <w:noProof/>
                 <w:webHidden/>
               </w:rPr>
-              <w:instrText xml:space="preserve"> PAGEREF _Toc465327723 \h </w:instrText>
+              <w:instrText xml:space="preserve"> PAGEREF _Toc465334072 \h </w:instrText>
             </w:r>
             <w:r>
               <w:rPr>
@@ -503,7 +506,7 @@
               <w:lang w:eastAsia="es-UY"/>
             </w:rPr>
           </w:pPr>
-          <w:hyperlink w:anchor="_Toc465327724" w:history="1">
+          <w:hyperlink w:anchor="_Toc465334073" w:history="1">
             <w:r>
               <w:rPr>
                 <w:rStyle w:val="Hipervnculo"/>
@@ -530,7 +533,7 @@
                 <w:noProof/>
                 <w:webHidden/>
               </w:rPr>
-              <w:instrText xml:space="preserve"> PAGEREF _Toc465327724 \h </w:instrText>
+              <w:instrText xml:space="preserve"> PAGEREF _Toc465334073 \h </w:instrText>
             </w:r>
             <w:r>
               <w:rPr>
@@ -573,7 +576,7 @@
               <w:lang w:eastAsia="es-UY"/>
             </w:rPr>
           </w:pPr>
-          <w:hyperlink w:anchor="_Toc465327725" w:history="1">
+          <w:hyperlink w:anchor="_Toc465334074" w:history="1">
             <w:r>
               <w:rPr>
                 <w:rStyle w:val="Hipervnculo"/>
@@ -600,7 +603,7 @@
                 <w:noProof/>
                 <w:webHidden/>
               </w:rPr>
-              <w:instrText xml:space="preserve"> PAGEREF _Toc465327725 \h </w:instrText>
+              <w:instrText xml:space="preserve"> PAGEREF _Toc465334074 \h </w:instrText>
             </w:r>
             <w:r>
               <w:rPr>
@@ -643,7 +646,7 @@
               <w:lang w:eastAsia="es-UY"/>
             </w:rPr>
           </w:pPr>
-          <w:hyperlink w:anchor="_Toc465327726" w:history="1">
+          <w:hyperlink w:anchor="_Toc465334075" w:history="1">
             <w:r>
               <w:rPr>
                 <w:rStyle w:val="Hipervnculo"/>
@@ -670,7 +673,7 @@
                 <w:noProof/>
                 <w:webHidden/>
               </w:rPr>
-              <w:instrText xml:space="preserve"> PAGEREF _Toc465327726 \h </w:instrText>
+              <w:instrText xml:space="preserve"> PAGEREF _Toc465334075 \h </w:instrText>
             </w:r>
             <w:r>
               <w:rPr>
@@ -713,7 +716,7 @@
               <w:lang w:eastAsia="es-UY"/>
             </w:rPr>
           </w:pPr>
-          <w:hyperlink w:anchor="_Toc465327727" w:history="1">
+          <w:hyperlink w:anchor="_Toc465334076" w:history="1">
             <w:r>
               <w:rPr>
                 <w:rStyle w:val="Hipervnculo"/>
@@ -740,7 +743,7 @@
                 <w:noProof/>
                 <w:webHidden/>
               </w:rPr>
-              <w:instrText xml:space="preserve"> PAGEREF _Toc465327727 \h </w:instrText>
+              <w:instrText xml:space="preserve"> PAGEREF _Toc465334076 \h </w:instrText>
             </w:r>
             <w:r>
               <w:rPr>
@@ -783,13 +786,13 @@
               <w:lang w:eastAsia="es-UY"/>
             </w:rPr>
           </w:pPr>
-          <w:hyperlink w:anchor="_Toc465327728" w:history="1">
+          <w:hyperlink w:anchor="_Toc465334077" w:history="1">
             <w:r>
               <w:rPr>
                 <w:rStyle w:val="Hipervnculo"/>
                 <w:noProof/>
               </w:rPr>
-              <w:t>Diagrama de Diseño</w:t>
+              <w:t>Diagramas de Diseño</w:t>
             </w:r>
             <w:r>
               <w:rPr>
@@ -810,7 +813,7 @@
                 <w:noProof/>
                 <w:webHidden/>
               </w:rPr>
-              <w:instrText xml:space="preserve"> PAGEREF _Toc465327728 \h </w:instrText>
+              <w:instrText xml:space="preserve"> PAGEREF _Toc465334077 \h </w:instrText>
             </w:r>
             <w:r>
               <w:rPr>
@@ -831,6 +834,146 @@
                 <w:webHidden/>
               </w:rPr>
               <w:t>7</w:t>
+            </w:r>
+            <w:r>
+              <w:rPr>
+                <w:noProof/>
+                <w:webHidden/>
+              </w:rPr>
+              <w:fldChar w:fldCharType="end"/>
+            </w:r>
+          </w:hyperlink>
+        </w:p>
+        <w:p>
+          <w:pPr>
+            <w:pStyle w:val="TDC2"/>
+            <w:tabs>
+              <w:tab w:val="right" w:leader="dot" w:pos="8494"/>
+            </w:tabs>
+            <w:rPr>
+              <w:rFonts w:asciiTheme="minorHAnsi" w:eastAsiaTheme="minorEastAsia" w:hAnsiTheme="minorHAnsi"/>
+              <w:noProof/>
+              <w:lang w:eastAsia="es-UY"/>
+            </w:rPr>
+          </w:pPr>
+          <w:hyperlink w:anchor="_Toc465334078" w:history="1">
+            <w:r>
+              <w:rPr>
+                <w:rStyle w:val="Hipervnculo"/>
+                <w:noProof/>
+              </w:rPr>
+              <w:t>Diagrama de Diseño - Lógica</w:t>
+            </w:r>
+            <w:r>
+              <w:rPr>
+                <w:noProof/>
+                <w:webHidden/>
+              </w:rPr>
+              <w:tab/>
+            </w:r>
+            <w:r>
+              <w:rPr>
+                <w:noProof/>
+                <w:webHidden/>
+              </w:rPr>
+              <w:fldChar w:fldCharType="begin"/>
+            </w:r>
+            <w:r>
+              <w:rPr>
+                <w:noProof/>
+                <w:webHidden/>
+              </w:rPr>
+              <w:instrText xml:space="preserve"> PAGEREF _Toc465334078 \h </w:instrText>
+            </w:r>
+            <w:r>
+              <w:rPr>
+                <w:noProof/>
+                <w:webHidden/>
+              </w:rPr>
+            </w:r>
+            <w:r>
+              <w:rPr>
+                <w:noProof/>
+                <w:webHidden/>
+              </w:rPr>
+              <w:fldChar w:fldCharType="separate"/>
+            </w:r>
+            <w:r>
+              <w:rPr>
+                <w:noProof/>
+                <w:webHidden/>
+              </w:rPr>
+              <w:t>7</w:t>
+            </w:r>
+            <w:r>
+              <w:rPr>
+                <w:noProof/>
+                <w:webHidden/>
+              </w:rPr>
+              <w:fldChar w:fldCharType="end"/>
+            </w:r>
+          </w:hyperlink>
+        </w:p>
+        <w:p>
+          <w:pPr>
+            <w:pStyle w:val="TDC2"/>
+            <w:tabs>
+              <w:tab w:val="right" w:leader="dot" w:pos="8494"/>
+            </w:tabs>
+            <w:rPr>
+              <w:rFonts w:asciiTheme="minorHAnsi" w:eastAsiaTheme="minorEastAsia" w:hAnsiTheme="minorHAnsi"/>
+              <w:noProof/>
+              <w:lang w:eastAsia="es-UY"/>
+            </w:rPr>
+          </w:pPr>
+          <w:hyperlink w:anchor="_Toc465334079" w:history="1">
+            <w:r>
+              <w:rPr>
+                <w:rStyle w:val="Hipervnculo"/>
+                <w:noProof/>
+              </w:rPr>
+              <w:t>Diagrama de Diseño – Interfáz de Usuario</w:t>
+            </w:r>
+            <w:r>
+              <w:rPr>
+                <w:noProof/>
+                <w:webHidden/>
+              </w:rPr>
+              <w:tab/>
+            </w:r>
+            <w:r>
+              <w:rPr>
+                <w:noProof/>
+                <w:webHidden/>
+              </w:rPr>
+              <w:fldChar w:fldCharType="begin"/>
+            </w:r>
+            <w:r>
+              <w:rPr>
+                <w:noProof/>
+                <w:webHidden/>
+              </w:rPr>
+              <w:instrText xml:space="preserve"> PAGEREF _Toc465334079 \h </w:instrText>
+            </w:r>
+            <w:r>
+              <w:rPr>
+                <w:noProof/>
+                <w:webHidden/>
+              </w:rPr>
+            </w:r>
+            <w:r>
+              <w:rPr>
+                <w:noProof/>
+                <w:webHidden/>
+              </w:rPr>
+              <w:fldChar w:fldCharType="separate"/>
+            </w:r>
+            <w:r>
+              <w:rPr>
+                <w:noProof/>
+                <w:webHidden/>
+              </w:rPr>
+              <w:t>8</w:t>
             </w:r>
             <w:r>
               <w:rPr>
@@ -853,7 +996,7 @@
               <w:lang w:eastAsia="es-UY"/>
             </w:rPr>
           </w:pPr>
-          <w:hyperlink w:anchor="_Toc465327729" w:history="1">
+          <w:hyperlink w:anchor="_Toc465334080" w:history="1">
             <w:r>
               <w:rPr>
                 <w:rStyle w:val="Hipervnculo"/>
@@ -880,7 +1023,7 @@
                 <w:noProof/>
                 <w:webHidden/>
               </w:rPr>
-              <w:instrText xml:space="preserve"> PAGEREF _Toc465327729 \h </w:instrText>
+              <w:instrText xml:space="preserve"> PAGEREF _Toc465334080 \h </w:instrText>
             </w:r>
             <w:r>
               <w:rPr>
@@ -900,7 +1043,7 @@
                 <w:noProof/>
                 <w:webHidden/>
               </w:rPr>
-              <w:t>8</w:t>
+              <w:t>9</w:t>
             </w:r>
             <w:r>
               <w:rPr>
@@ -923,7 +1066,7 @@
               <w:lang w:eastAsia="es-UY"/>
             </w:rPr>
           </w:pPr>
-          <w:hyperlink w:anchor="_Toc465327730" w:history="1">
+          <w:hyperlink w:anchor="_Toc465334081" w:history="1">
             <w:r>
               <w:rPr>
                 <w:rStyle w:val="Hipervnculo"/>
@@ -950,7 +1093,7 @@
                 <w:noProof/>
                 <w:webHidden/>
               </w:rPr>
-              <w:instrText xml:space="preserve"> PAGEREF _Toc465327730 \h </w:instrText>
+              <w:instrText xml:space="preserve"> PAGEREF _Toc465334081 \h </w:instrText>
             </w:r>
             <w:r>
               <w:rPr>
@@ -970,7 +1113,7 @@
                 <w:noProof/>
                 <w:webHidden/>
               </w:rPr>
-              <w:t>8</w:t>
+              <w:t>9</w:t>
             </w:r>
             <w:r>
               <w:rPr>
@@ -993,7 +1136,7 @@
               <w:lang w:eastAsia="es-UY"/>
             </w:rPr>
           </w:pPr>
-          <w:hyperlink w:anchor="_Toc465327731" w:history="1">
+          <w:hyperlink w:anchor="_Toc465334082" w:history="1">
             <w:r>
               <w:rPr>
                 <w:rStyle w:val="Hipervnculo"/>
@@ -1020,7 +1163,7 @@
                 <w:noProof/>
                 <w:webHidden/>
               </w:rPr>
-              <w:instrText xml:space="preserve"> PAGEREF _Toc465327731 \h </w:instrText>
+              <w:instrText xml:space="preserve"> PAGEREF _Toc465334082 \h </w:instrText>
             </w:r>
             <w:r>
               <w:rPr>
@@ -1040,7 +1183,7 @@
                 <w:noProof/>
                 <w:webHidden/>
               </w:rPr>
-              <w:t>8</w:t>
+              <w:t>9</w:t>
             </w:r>
             <w:r>
               <w:rPr>
@@ -1063,7 +1206,7 @@
               <w:lang w:eastAsia="es-UY"/>
             </w:rPr>
           </w:pPr>
-          <w:hyperlink w:anchor="_Toc465327732" w:history="1">
+          <w:hyperlink w:anchor="_Toc465334083" w:history="1">
             <w:r>
               <w:rPr>
                 <w:rStyle w:val="Hipervnculo"/>
@@ -1091,7 +1234,7 @@
                 <w:noProof/>
                 <w:webHidden/>
               </w:rPr>
-              <w:instrText xml:space="preserve"> PAGEREF _Toc465327732 \h </w:instrText>
+              <w:instrText xml:space="preserve"> PAGEREF _Toc465334083 \h </w:instrText>
             </w:r>
             <w:r>
               <w:rPr>
@@ -1111,7 +1254,7 @@
                 <w:noProof/>
                 <w:webHidden/>
               </w:rPr>
-              <w:t>8</w:t>
+              <w:t>9</w:t>
             </w:r>
             <w:r>
               <w:rPr>
@@ -1134,7 +1277,7 @@
               <w:lang w:eastAsia="es-UY"/>
             </w:rPr>
           </w:pPr>
-          <w:hyperlink w:anchor="_Toc465327733" w:history="1">
+          <w:hyperlink w:anchor="_Toc465334084" w:history="1">
             <w:r>
               <w:rPr>
                 <w:rStyle w:val="Hipervnculo"/>
@@ -1169,7 +1312,7 @@
                 <w:noProof/>
                 <w:webHidden/>
               </w:rPr>
-              <w:instrText xml:space="preserve"> PAGEREF _Toc465327733 \h </w:instrText>
+              <w:instrText xml:space="preserve"> PAGEREF _Toc465334084 \h </w:instrText>
             </w:r>
             <w:r>
               <w:rPr>
@@ -1189,7 +1332,7 @@
                 <w:noProof/>
                 <w:webHidden/>
               </w:rPr>
-              <w:t>8</w:t>
+              <w:t>9</w:t>
             </w:r>
             <w:r>
               <w:rPr>
@@ -1212,7 +1355,7 @@
               <w:lang w:eastAsia="es-UY"/>
             </w:rPr>
           </w:pPr>
-          <w:hyperlink w:anchor="_Toc465327734" w:history="1">
+          <w:hyperlink w:anchor="_Toc465334085" w:history="1">
             <w:r>
               <w:rPr>
                 <w:rStyle w:val="Hipervnculo"/>
@@ -1240,7 +1383,7 @@
                 <w:noProof/>
                 <w:webHidden/>
               </w:rPr>
-              <w:instrText xml:space="preserve"> PAGEREF _Toc465327734 \h </w:instrText>
+              <w:instrText xml:space="preserve"> PAGEREF _Toc465334085 \h </w:instrText>
             </w:r>
             <w:r>
               <w:rPr>
@@ -1260,7 +1403,7 @@
                 <w:noProof/>
                 <w:webHidden/>
               </w:rPr>
-              <w:t>8</w:t>
+              <w:t>9</w:t>
             </w:r>
             <w:r>
               <w:rPr>
@@ -1283,7 +1426,7 @@
               <w:lang w:eastAsia="es-UY"/>
             </w:rPr>
           </w:pPr>
-          <w:hyperlink w:anchor="_Toc465327735" w:history="1">
+          <w:hyperlink w:anchor="_Toc465334086" w:history="1">
             <w:r>
               <w:rPr>
                 <w:rStyle w:val="Hipervnculo"/>
@@ -1318,7 +1461,7 @@
                 <w:noProof/>
                 <w:webHidden/>
               </w:rPr>
-              <w:instrText xml:space="preserve"> PAGEREF _Toc465327735 \h </w:instrText>
+              <w:instrText xml:space="preserve"> PAGEREF _Toc465334086 \h </w:instrText>
             </w:r>
             <w:r>
               <w:rPr>
@@ -1338,7 +1481,7 @@
                 <w:noProof/>
                 <w:webHidden/>
               </w:rPr>
-              <w:t>9</w:t>
+              <w:t>10</w:t>
             </w:r>
             <w:r>
               <w:rPr>
@@ -1361,7 +1504,7 @@
               <w:lang w:eastAsia="es-UY"/>
             </w:rPr>
           </w:pPr>
-          <w:hyperlink w:anchor="_Toc465327736" w:history="1">
+          <w:hyperlink w:anchor="_Toc465334087" w:history="1">
             <w:r>
               <w:rPr>
                 <w:rStyle w:val="Hipervnculo"/>
@@ -1388,7 +1531,7 @@
                 <w:noProof/>
                 <w:webHidden/>
               </w:rPr>
-              <w:instrText xml:space="preserve"> PAGEREF _Toc465327736 \h </w:instrText>
+              <w:instrText xml:space="preserve"> PAGEREF _Toc465334087 \h </w:instrText>
             </w:r>
             <w:r>
               <w:rPr>
@@ -1408,7 +1551,7 @@
                 <w:noProof/>
                 <w:webHidden/>
               </w:rPr>
-              <w:t>9</w:t>
+              <w:t>10</w:t>
             </w:r>
             <w:r>
               <w:rPr>
@@ -1431,7 +1574,7 @@
               <w:lang w:eastAsia="es-UY"/>
             </w:rPr>
           </w:pPr>
-          <w:hyperlink w:anchor="_Toc465327737" w:history="1">
+          <w:hyperlink w:anchor="_Toc465334088" w:history="1">
             <w:r>
               <w:rPr>
                 <w:rStyle w:val="Hipervnculo"/>
@@ -1459,7 +1602,7 @@
                 <w:noProof/>
                 <w:webHidden/>
               </w:rPr>
-              <w:instrText xml:space="preserve"> PAGEREF _Toc465327737 \h </w:instrText>
+              <w:instrText xml:space="preserve"> PAGEREF _Toc465334088 \h </w:instrText>
             </w:r>
             <w:r>
               <w:rPr>
@@ -1479,7 +1622,7 @@
                 <w:noProof/>
                 <w:webHidden/>
               </w:rPr>
-              <w:t>9</w:t>
+              <w:t>10</w:t>
             </w:r>
             <w:r>
               <w:rPr>
@@ -1502,7 +1645,7 @@
               <w:lang w:eastAsia="es-UY"/>
             </w:rPr>
           </w:pPr>
-          <w:hyperlink w:anchor="_Toc465327738" w:history="1">
+          <w:hyperlink w:anchor="_Toc465334089" w:history="1">
             <w:r>
               <w:rPr>
                 <w:rStyle w:val="Hipervnculo"/>
@@ -1529,7 +1672,7 @@
                 <w:noProof/>
                 <w:webHidden/>
               </w:rPr>
-              <w:instrText xml:space="preserve"> PAGEREF _Toc465327738 \h </w:instrText>
+              <w:instrText xml:space="preserve"> PAGEREF _Toc465334089 \h </w:instrText>
             </w:r>
             <w:r>
               <w:rPr>
@@ -1549,7 +1692,7 @@
                 <w:noProof/>
                 <w:webHidden/>
               </w:rPr>
-              <w:t>9</w:t>
+              <w:t>10</w:t>
             </w:r>
             <w:r>
               <w:rPr>
@@ -1572,7 +1715,7 @@
               <w:lang w:eastAsia="es-UY"/>
             </w:rPr>
           </w:pPr>
-          <w:hyperlink w:anchor="_Toc465327739" w:history="1">
+          <w:hyperlink w:anchor="_Toc465334090" w:history="1">
             <w:r>
               <w:rPr>
                 <w:rStyle w:val="Hipervnculo"/>
@@ -1599,7 +1742,7 @@
                 <w:noProof/>
                 <w:webHidden/>
               </w:rPr>
-              <w:instrText xml:space="preserve"> PAGEREF _Toc465327739 \h </w:instrText>
+              <w:instrText xml:space="preserve"> PAGEREF _Toc465334090 \h </w:instrText>
             </w:r>
             <w:r>
               <w:rPr>
@@ -1619,7 +1762,7 @@
                 <w:noProof/>
                 <w:webHidden/>
               </w:rPr>
-              <w:t>9</w:t>
+              <w:t>10</w:t>
             </w:r>
             <w:r>
               <w:rPr>
@@ -1642,7 +1785,7 @@
               <w:lang w:eastAsia="es-UY"/>
             </w:rPr>
           </w:pPr>
-          <w:hyperlink w:anchor="_Toc465327740" w:history="1">
+          <w:hyperlink w:anchor="_Toc465334091" w:history="1">
             <w:r>
               <w:rPr>
                 <w:rStyle w:val="Hipervnculo"/>
@@ -1669,7 +1812,7 @@
                 <w:noProof/>
                 <w:webHidden/>
               </w:rPr>
-              <w:instrText xml:space="preserve"> PAGEREF _Toc465327740 \h </w:instrText>
+              <w:instrText xml:space="preserve"> PAGEREF _Toc465334091 \h </w:instrText>
             </w:r>
             <w:r>
               <w:rPr>
@@ -1689,7 +1832,7 @@
                 <w:noProof/>
                 <w:webHidden/>
               </w:rPr>
-              <w:t>9</w:t>
+              <w:t>10</w:t>
             </w:r>
             <w:r>
               <w:rPr>
@@ -1712,7 +1855,7 @@
               <w:lang w:eastAsia="es-UY"/>
             </w:rPr>
           </w:pPr>
-          <w:hyperlink w:anchor="_Toc465327741" w:history="1">
+          <w:hyperlink w:anchor="_Toc465334092" w:history="1">
             <w:r>
               <w:rPr>
                 <w:rStyle w:val="Hipervnculo"/>
@@ -1739,7 +1882,7 @@
                 <w:noProof/>
                 <w:webHidden/>
               </w:rPr>
-              <w:instrText xml:space="preserve"> PAGEREF _Toc465327741 \h </w:instrText>
+              <w:instrText xml:space="preserve"> PAGEREF _Toc465334092 \h </w:instrText>
             </w:r>
             <w:r>
               <w:rPr>
@@ -1759,7 +1902,7 @@
                 <w:noProof/>
                 <w:webHidden/>
               </w:rPr>
-              <w:t>10</w:t>
+              <w:t>11</w:t>
             </w:r>
             <w:r>
               <w:rPr>
@@ -1782,7 +1925,7 @@
               <w:lang w:eastAsia="es-UY"/>
             </w:rPr>
           </w:pPr>
-          <w:hyperlink w:anchor="_Toc465327742" w:history="1">
+          <w:hyperlink w:anchor="_Toc465334093" w:history="1">
             <w:r>
               <w:rPr>
                 <w:rStyle w:val="Hipervnculo"/>
@@ -1809,7 +1952,7 @@
                 <w:noProof/>
                 <w:webHidden/>
               </w:rPr>
-              <w:instrText xml:space="preserve"> PAGEREF _Toc465327742 \h </w:instrText>
+              <w:instrText xml:space="preserve"> PAGEREF _Toc465334093 \h </w:instrText>
             </w:r>
             <w:r>
               <w:rPr>
@@ -1829,7 +1972,7 @@
                 <w:noProof/>
                 <w:webHidden/>
               </w:rPr>
-              <w:t>10</w:t>
+              <w:t>11</w:t>
             </w:r>
             <w:r>
               <w:rPr>
@@ -1852,7 +1995,7 @@
               <w:lang w:eastAsia="es-UY"/>
             </w:rPr>
           </w:pPr>
-          <w:hyperlink w:anchor="_Toc465327743" w:history="1">
+          <w:hyperlink w:anchor="_Toc465334094" w:history="1">
             <w:r>
               <w:rPr>
                 <w:rStyle w:val="Hipervnculo"/>
@@ -1880,7 +2023,7 @@
                 <w:noProof/>
                 <w:webHidden/>
               </w:rPr>
-              <w:instrText xml:space="preserve"> PAGEREF _Toc465327743 \h </w:instrText>
+              <w:instrText xml:space="preserve"> PAGEREF _Toc465334094 \h </w:instrText>
             </w:r>
             <w:r>
               <w:rPr>
@@ -1900,7 +2043,7 @@
                 <w:noProof/>
                 <w:webHidden/>
               </w:rPr>
-              <w:t>10</w:t>
+              <w:t>11</w:t>
             </w:r>
             <w:r>
               <w:rPr>
@@ -1923,7 +2066,7 @@
               <w:lang w:eastAsia="es-UY"/>
             </w:rPr>
           </w:pPr>
-          <w:hyperlink w:anchor="_Toc465327744" w:history="1">
+          <w:hyperlink w:anchor="_Toc465334095" w:history="1">
             <w:r>
               <w:rPr>
                 <w:rStyle w:val="Hipervnculo"/>
@@ -1950,7 +2093,7 @@
                 <w:noProof/>
                 <w:webHidden/>
               </w:rPr>
-              <w:instrText xml:space="preserve"> PAGEREF _Toc465327744 \h </w:instrText>
+              <w:instrText xml:space="preserve"> PAGEREF _Toc465334095 \h </w:instrText>
             </w:r>
             <w:r>
               <w:rPr>
@@ -1970,7 +2113,7 @@
                 <w:noProof/>
                 <w:webHidden/>
               </w:rPr>
-              <w:t>11</w:t>
+              <w:t>12</w:t>
             </w:r>
             <w:r>
               <w:rPr>
@@ -1993,7 +2136,7 @@
               <w:lang w:eastAsia="es-UY"/>
             </w:rPr>
           </w:pPr>
-          <w:hyperlink w:anchor="_Toc465327745" w:history="1">
+          <w:hyperlink w:anchor="_Toc465334096" w:history="1">
             <w:r>
               <w:rPr>
                 <w:rStyle w:val="Hipervnculo"/>
@@ -2020,7 +2163,7 @@
                 <w:noProof/>
                 <w:webHidden/>
               </w:rPr>
-              <w:instrText xml:space="preserve"> PAGEREF _Toc465327745 \h </w:instrText>
+              <w:instrText xml:space="preserve"> PAGEREF _Toc465334096 \h </w:instrText>
             </w:r>
             <w:r>
               <w:rPr>
@@ -2040,7 +2183,7 @@
                 <w:noProof/>
                 <w:webHidden/>
               </w:rPr>
-              <w:t>11</w:t>
+              <w:t>12</w:t>
             </w:r>
             <w:r>
               <w:rPr>
@@ -2063,7 +2206,7 @@
               <w:lang w:eastAsia="es-UY"/>
             </w:rPr>
           </w:pPr>
-          <w:hyperlink w:anchor="_Toc465327746" w:history="1">
+          <w:hyperlink w:anchor="_Toc465334097" w:history="1">
             <w:r>
               <w:rPr>
                 <w:rStyle w:val="Hipervnculo"/>
@@ -2091,7 +2234,7 @@
                 <w:noProof/>
                 <w:webHidden/>
               </w:rPr>
-              <w:instrText xml:space="preserve"> PAGEREF _Toc465327746 \h </w:instrText>
+              <w:instrText xml:space="preserve"> PAGEREF _Toc465334097 \h </w:instrText>
             </w:r>
             <w:r>
               <w:rPr>
@@ -2111,7 +2254,7 @@
                 <w:noProof/>
                 <w:webHidden/>
               </w:rPr>
-              <w:t>11</w:t>
+              <w:t>12</w:t>
             </w:r>
             <w:r>
               <w:rPr>
@@ -2134,7 +2277,7 @@
               <w:lang w:eastAsia="es-UY"/>
             </w:rPr>
           </w:pPr>
-          <w:hyperlink w:anchor="_Toc465327747" w:history="1">
+          <w:hyperlink w:anchor="_Toc465334098" w:history="1">
             <w:r>
               <w:rPr>
                 <w:rStyle w:val="Hipervnculo"/>
@@ -2161,7 +2304,7 @@
                 <w:noProof/>
                 <w:webHidden/>
               </w:rPr>
-              <w:instrText xml:space="preserve"> PAGEREF _Toc465327747 \h </w:instrText>
+              <w:instrText xml:space="preserve"> PAGEREF _Toc465334098 \h </w:instrText>
             </w:r>
             <w:r>
               <w:rPr>
@@ -2181,7 +2324,7 @@
                 <w:noProof/>
                 <w:webHidden/>
               </w:rPr>
-              <w:t>12</w:t>
+              <w:t>13</w:t>
             </w:r>
             <w:r>
               <w:rPr>
@@ -2204,7 +2347,7 @@
               <w:lang w:eastAsia="es-UY"/>
             </w:rPr>
           </w:pPr>
-          <w:hyperlink w:anchor="_Toc465327748" w:history="1">
+          <w:hyperlink w:anchor="_Toc465334099" w:history="1">
             <w:r>
               <w:rPr>
                 <w:rStyle w:val="Hipervnculo"/>
@@ -2231,7 +2374,7 @@
                 <w:noProof/>
                 <w:webHidden/>
               </w:rPr>
-              <w:instrText xml:space="preserve"> PAGEREF _Toc465327748 \h </w:instrText>
+              <w:instrText xml:space="preserve"> PAGEREF _Toc465334099 \h </w:instrText>
             </w:r>
             <w:r>
               <w:rPr>
@@ -2251,7 +2394,7 @@
                 <w:noProof/>
                 <w:webHidden/>
               </w:rPr>
-              <w:t>12</w:t>
+              <w:t>13</w:t>
             </w:r>
             <w:r>
               <w:rPr>
@@ -2274,7 +2417,7 @@
               <w:lang w:eastAsia="es-UY"/>
             </w:rPr>
           </w:pPr>
-          <w:hyperlink w:anchor="_Toc465327749" w:history="1">
+          <w:hyperlink w:anchor="_Toc465334100" w:history="1">
             <w:r>
               <w:rPr>
                 <w:rStyle w:val="Hipervnculo"/>
@@ -2302,7 +2445,7 @@
                 <w:noProof/>
                 <w:webHidden/>
               </w:rPr>
-              <w:instrText xml:space="preserve"> PAGEREF _Toc465327749 \h </w:instrText>
+              <w:instrText xml:space="preserve"> PAGEREF _Toc465334100 \h </w:instrText>
             </w:r>
             <w:r>
               <w:rPr>
@@ -2322,7 +2465,7 @@
                 <w:noProof/>
                 <w:webHidden/>
               </w:rPr>
-              <w:t>12</w:t>
+              <w:t>13</w:t>
             </w:r>
             <w:r>
               <w:rPr>
@@ -2345,7 +2488,7 @@
               <w:lang w:eastAsia="es-UY"/>
             </w:rPr>
           </w:pPr>
-          <w:hyperlink w:anchor="_Toc465327750" w:history="1">
+          <w:hyperlink w:anchor="_Toc465334101" w:history="1">
             <w:r>
               <w:rPr>
                 <w:rStyle w:val="Hipervnculo"/>
@@ -2372,7 +2515,7 @@
                 <w:noProof/>
                 <w:webHidden/>
               </w:rPr>
-              <w:instrText xml:space="preserve"> PAGEREF _Toc465327750 \h </w:instrText>
+              <w:instrText xml:space="preserve"> PAGEREF _Toc465334101 \h </w:instrText>
             </w:r>
             <w:r>
               <w:rPr>
@@ -2392,7 +2535,7 @@
                 <w:noProof/>
                 <w:webHidden/>
               </w:rPr>
-              <w:t>14</w:t>
+              <w:t>15</w:t>
             </w:r>
             <w:r>
               <w:rPr>
@@ -2415,7 +2558,7 @@
               <w:lang w:eastAsia="es-UY"/>
             </w:rPr>
           </w:pPr>
-          <w:hyperlink w:anchor="_Toc465327751" w:history="1">
+          <w:hyperlink w:anchor="_Toc465334102" w:history="1">
             <w:r>
               <w:rPr>
                 <w:rStyle w:val="Hipervnculo"/>
@@ -2442,7 +2585,7 @@
                 <w:noProof/>
                 <w:webHidden/>
               </w:rPr>
-              <w:instrText xml:space="preserve"> PAGEREF _Toc465327751 \h </w:instrText>
+              <w:instrText xml:space="preserve"> PAGEREF _Toc465334102 \h </w:instrText>
             </w:r>
             <w:r>
               <w:rPr>
@@ -2462,7 +2605,7 @@
                 <w:noProof/>
                 <w:webHidden/>
               </w:rPr>
-              <w:t>14</w:t>
+              <w:t>15</w:t>
             </w:r>
             <w:r>
               <w:rPr>
@@ -2485,7 +2628,7 @@
               <w:lang w:eastAsia="es-UY"/>
             </w:rPr>
           </w:pPr>
-          <w:hyperlink w:anchor="_Toc465327752" w:history="1">
+          <w:hyperlink w:anchor="_Toc465334103" w:history="1">
             <w:r>
               <w:rPr>
                 <w:rStyle w:val="Hipervnculo"/>
@@ -2513,7 +2656,7 @@
                 <w:noProof/>
                 <w:webHidden/>
               </w:rPr>
-              <w:instrText xml:space="preserve"> PAGEREF _Toc465327752 \h </w:instrText>
+              <w:instrText xml:space="preserve"> PAGEREF _Toc465334103 \h </w:instrText>
             </w:r>
             <w:r>
               <w:rPr>
@@ -2533,7 +2676,7 @@
                 <w:noProof/>
                 <w:webHidden/>
               </w:rPr>
-              <w:t>14</w:t>
+              <w:t>15</w:t>
             </w:r>
             <w:r>
               <w:rPr>
@@ -2556,7 +2699,7 @@
               <w:lang w:eastAsia="es-UY"/>
             </w:rPr>
           </w:pPr>
-          <w:hyperlink w:anchor="_Toc465327753" w:history="1">
+          <w:hyperlink w:anchor="_Toc465334104" w:history="1">
             <w:r>
               <w:rPr>
                 <w:rStyle w:val="Hipervnculo"/>
@@ -2583,7 +2726,7 @@
                 <w:noProof/>
                 <w:webHidden/>
               </w:rPr>
-              <w:instrText xml:space="preserve"> PAGEREF _Toc465327753 \h </w:instrText>
+              <w:instrText xml:space="preserve"> PAGEREF _Toc465334104 \h </w:instrText>
             </w:r>
             <w:r>
               <w:rPr>
@@ -2603,7 +2746,7 @@
                 <w:noProof/>
                 <w:webHidden/>
               </w:rPr>
-              <w:t>14</w:t>
+              <w:t>15</w:t>
             </w:r>
             <w:r>
               <w:rPr>
@@ -2626,7 +2769,7 @@
               <w:lang w:eastAsia="es-UY"/>
             </w:rPr>
           </w:pPr>
-          <w:hyperlink w:anchor="_Toc465327754" w:history="1">
+          <w:hyperlink w:anchor="_Toc465334105" w:history="1">
             <w:r>
               <w:rPr>
                 <w:rStyle w:val="Hipervnculo"/>
@@ -2653,7 +2796,7 @@
                 <w:noProof/>
                 <w:webHidden/>
               </w:rPr>
-              <w:instrText xml:space="preserve"> PAGEREF _Toc465327754 \h </w:instrText>
+              <w:instrText xml:space="preserve"> PAGEREF _Toc465334105 \h </w:instrText>
             </w:r>
             <w:r>
               <w:rPr>
@@ -2673,7 +2816,7 @@
                 <w:noProof/>
                 <w:webHidden/>
               </w:rPr>
-              <w:t>14</w:t>
+              <w:t>15</w:t>
             </w:r>
             <w:r>
               <w:rPr>
@@ -2696,7 +2839,7 @@
               <w:lang w:eastAsia="es-UY"/>
             </w:rPr>
           </w:pPr>
-          <w:hyperlink w:anchor="_Toc465327755" w:history="1">
+          <w:hyperlink w:anchor="_Toc465334106" w:history="1">
             <w:r>
               <w:rPr>
                 <w:rStyle w:val="Hipervnculo"/>
@@ -2724,7 +2867,7 @@
                 <w:noProof/>
                 <w:webHidden/>
               </w:rPr>
-              <w:instrText xml:space="preserve"> PAGEREF _Toc465327755 \h </w:instrText>
+              <w:instrText xml:space="preserve"> PAGEREF _Toc465334106 \h </w:instrText>
             </w:r>
             <w:r>
               <w:rPr>
@@ -2744,7 +2887,7 @@
                 <w:noProof/>
                 <w:webHidden/>
               </w:rPr>
-              <w:t>14</w:t>
+              <w:t>15</w:t>
             </w:r>
             <w:r>
               <w:rPr>
@@ -2767,7 +2910,7 @@
               <w:lang w:eastAsia="es-UY"/>
             </w:rPr>
           </w:pPr>
-          <w:hyperlink w:anchor="_Toc465327756" w:history="1">
+          <w:hyperlink w:anchor="_Toc465334107" w:history="1">
             <w:r>
               <w:rPr>
                 <w:rStyle w:val="Hipervnculo"/>
@@ -2794,7 +2937,7 @@
                 <w:noProof/>
                 <w:webHidden/>
               </w:rPr>
-              <w:instrText xml:space="preserve"> PAGEREF _Toc465327756 \h </w:instrText>
+              <w:instrText xml:space="preserve"> PAGEREF _Toc465334107 \h </w:instrText>
             </w:r>
             <w:r>
               <w:rPr>
@@ -2814,7 +2957,7 @@
                 <w:noProof/>
                 <w:webHidden/>
               </w:rPr>
-              <w:t>15</w:t>
+              <w:t>16</w:t>
             </w:r>
             <w:r>
               <w:rPr>
@@ -2837,7 +2980,7 @@
               <w:lang w:eastAsia="es-UY"/>
             </w:rPr>
           </w:pPr>
-          <w:hyperlink w:anchor="_Toc465327757" w:history="1">
+          <w:hyperlink w:anchor="_Toc465334108" w:history="1">
             <w:r>
               <w:rPr>
                 <w:rStyle w:val="Hipervnculo"/>
@@ -2864,7 +3007,7 @@
                 <w:noProof/>
                 <w:webHidden/>
               </w:rPr>
-              <w:instrText xml:space="preserve"> PAGEREF _Toc465327757 \h </w:instrText>
+              <w:instrText xml:space="preserve"> PAGEREF _Toc465334108 \h </w:instrText>
             </w:r>
             <w:r>
               <w:rPr>
@@ -2884,7 +3027,7 @@
                 <w:noProof/>
                 <w:webHidden/>
               </w:rPr>
-              <w:t>15</w:t>
+              <w:t>16</w:t>
             </w:r>
             <w:r>
               <w:rPr>
@@ -2907,7 +3050,7 @@
               <w:lang w:eastAsia="es-UY"/>
             </w:rPr>
           </w:pPr>
-          <w:hyperlink w:anchor="_Toc465327758" w:history="1">
+          <w:hyperlink w:anchor="_Toc465334109" w:history="1">
             <w:r>
               <w:rPr>
                 <w:rStyle w:val="Hipervnculo"/>
@@ -2935,7 +3078,7 @@
                 <w:noProof/>
                 <w:webHidden/>
               </w:rPr>
-              <w:instrText xml:space="preserve"> PAGEREF _Toc465327758 \h </w:instrText>
+              <w:instrText xml:space="preserve"> PAGEREF _Toc465334109 \h </w:instrText>
             </w:r>
             <w:r>
               <w:rPr>
@@ -2955,7 +3098,7 @@
                 <w:noProof/>
                 <w:webHidden/>
               </w:rPr>
-              <w:t>15</w:t>
+              <w:t>16</w:t>
             </w:r>
             <w:r>
               <w:rPr>
@@ -2978,7 +3121,7 @@
               <w:lang w:eastAsia="es-UY"/>
             </w:rPr>
           </w:pPr>
-          <w:hyperlink w:anchor="_Toc465327759" w:history="1">
+          <w:hyperlink w:anchor="_Toc465334110" w:history="1">
             <w:r>
               <w:rPr>
                 <w:rStyle w:val="Hipervnculo"/>
@@ -3006,7 +3149,7 @@
                 <w:noProof/>
                 <w:webHidden/>
               </w:rPr>
-              <w:instrText xml:space="preserve"> PAGEREF _Toc465327759 \h </w:instrText>
+              <w:instrText xml:space="preserve"> PAGEREF _Toc465334110 \h </w:instrText>
             </w:r>
             <w:r>
               <w:rPr>
@@ -3026,7 +3169,7 @@
                 <w:noProof/>
                 <w:webHidden/>
               </w:rPr>
-              <w:t>16</w:t>
+              <w:t>17</w:t>
             </w:r>
             <w:r>
               <w:rPr>
@@ -3049,7 +3192,7 @@
               <w:lang w:eastAsia="es-UY"/>
             </w:rPr>
           </w:pPr>
-          <w:hyperlink w:anchor="_Toc465327760" w:history="1">
+          <w:hyperlink w:anchor="_Toc465334111" w:history="1">
             <w:r>
               <w:rPr>
                 <w:rStyle w:val="Hipervnculo"/>
@@ -3092,7 +3235,7 @@
                 <w:noProof/>
                 <w:webHidden/>
               </w:rPr>
-              <w:instrText xml:space="preserve"> PAGEREF _Toc465327760 \h </w:instrText>
+              <w:instrText xml:space="preserve"> PAGEREF _Toc465334111 \h </w:instrText>
             </w:r>
             <w:r>
               <w:rPr>
@@ -3112,7 +3255,7 @@
                 <w:noProof/>
                 <w:webHidden/>
               </w:rPr>
-              <w:t>16</w:t>
+              <w:t>17</w:t>
             </w:r>
             <w:r>
               <w:rPr>
@@ -3155,14 +3298,12 @@
       <w:r>
         <w:br w:type="page"/>
       </w:r>
-      <w:bookmarkStart w:id="1" w:name="_GoBack"/>
-      <w:bookmarkEnd w:id="1"/>
     </w:p>
     <w:p>
       <w:pPr>
         <w:pStyle w:val="Ttulo1"/>
       </w:pPr>
-      <w:bookmarkStart w:id="2" w:name="_Toc465327724"/>
+      <w:bookmarkStart w:id="2" w:name="_Toc465334073"/>
       <w:r>
         <w:lastRenderedPageBreak/>
         <w:t>Autoevaluación</w:t>
@@ -3266,7 +3407,7 @@
       <w:pPr>
         <w:pStyle w:val="Ttulo2"/>
       </w:pPr>
-      <w:bookmarkStart w:id="3" w:name="_Toc465327725"/>
+      <w:bookmarkStart w:id="3" w:name="_Toc465334074"/>
       <w:proofErr w:type="spellStart"/>
       <w:r>
         <w:t>Autocalificación</w:t>
@@ -3276,7 +3417,7 @@
     </w:p>
     <w:tbl>
       <w:tblPr>
-        <w:tblW w:w="8580" w:type="dxa"/>
+        <w:tblW w:w="8589" w:type="dxa"/>
         <w:tblInd w:w="55" w:type="dxa"/>
         <w:tblCellMar>
           <w:left w:w="70" w:type="dxa"/>
@@ -3285,10 +3426,10 @@
         <w:tblLook w:val="04A0" w:firstRow="1" w:lastRow="0" w:firstColumn="1" w:lastColumn="0" w:noHBand="0" w:noVBand="1"/>
       </w:tblPr>
       <w:tblGrid>
-        <w:gridCol w:w="3508"/>
-        <w:gridCol w:w="1415"/>
-        <w:gridCol w:w="1718"/>
-        <w:gridCol w:w="1948"/>
+        <w:gridCol w:w="3430"/>
+        <w:gridCol w:w="1263"/>
+        <w:gridCol w:w="1845"/>
+        <w:gridCol w:w="2051"/>
       </w:tblGrid>
       <w:tr>
         <w:trPr>
@@ -3296,7 +3437,7 @@
         </w:trPr>
         <w:tc>
           <w:tcPr>
-            <w:tcW w:w="3520" w:type="dxa"/>
+            <w:tcW w:w="3430" w:type="dxa"/>
             <w:tcBorders>
               <w:top w:val="single" w:sz="8" w:space="0" w:color="auto"/>
               <w:left w:val="single" w:sz="8" w:space="0" w:color="auto"/>
@@ -3334,7 +3475,7 @@
         </w:tc>
         <w:tc>
           <w:tcPr>
-            <w:tcW w:w="1420" w:type="dxa"/>
+            <w:tcW w:w="1263" w:type="dxa"/>
             <w:tcBorders>
               <w:top w:val="single" w:sz="8" w:space="0" w:color="auto"/>
               <w:left w:val="nil"/>
@@ -3372,7 +3513,7 @@
         </w:tc>
         <w:tc>
           <w:tcPr>
-            <w:tcW w:w="1700" w:type="dxa"/>
+            <w:tcW w:w="1845" w:type="dxa"/>
             <w:tcBorders>
               <w:top w:val="single" w:sz="8" w:space="0" w:color="auto"/>
               <w:left w:val="nil"/>
@@ -3422,7 +3563,7 @@
         </w:tc>
         <w:tc>
           <w:tcPr>
-            <w:tcW w:w="1940" w:type="dxa"/>
+            <w:tcW w:w="2051" w:type="dxa"/>
             <w:tcBorders>
               <w:top w:val="single" w:sz="8" w:space="0" w:color="auto"/>
               <w:left w:val="nil"/>
@@ -3465,7 +3606,7 @@
         </w:trPr>
         <w:tc>
           <w:tcPr>
-            <w:tcW w:w="3520" w:type="dxa"/>
+            <w:tcW w:w="3430" w:type="dxa"/>
             <w:tcBorders>
               <w:top w:val="nil"/>
               <w:left w:val="single" w:sz="8" w:space="0" w:color="auto"/>
@@ -3498,7 +3639,7 @@
         </w:tc>
         <w:tc>
           <w:tcPr>
-            <w:tcW w:w="1420" w:type="dxa"/>
+            <w:tcW w:w="1263" w:type="dxa"/>
             <w:tcBorders>
               <w:top w:val="nil"/>
               <w:left w:val="nil"/>
@@ -3532,7 +3673,7 @@
         </w:tc>
         <w:tc>
           <w:tcPr>
-            <w:tcW w:w="1700" w:type="dxa"/>
+            <w:tcW w:w="1845" w:type="dxa"/>
             <w:tcBorders>
               <w:top w:val="nil"/>
               <w:left w:val="nil"/>
@@ -3566,7 +3707,7 @@
         </w:tc>
         <w:tc>
           <w:tcPr>
-            <w:tcW w:w="1940" w:type="dxa"/>
+            <w:tcW w:w="2051" w:type="dxa"/>
             <w:tcBorders>
               <w:top w:val="nil"/>
               <w:left w:val="nil"/>
@@ -3605,7 +3746,7 @@
         </w:trPr>
         <w:tc>
           <w:tcPr>
-            <w:tcW w:w="3520" w:type="dxa"/>
+            <w:tcW w:w="3430" w:type="dxa"/>
             <w:tcBorders>
               <w:top w:val="nil"/>
               <w:left w:val="single" w:sz="8" w:space="0" w:color="auto"/>
@@ -3638,7 +3779,7 @@
         </w:tc>
         <w:tc>
           <w:tcPr>
-            <w:tcW w:w="1420" w:type="dxa"/>
+            <w:tcW w:w="1263" w:type="dxa"/>
             <w:tcBorders>
               <w:top w:val="nil"/>
               <w:left w:val="nil"/>
@@ -3672,7 +3813,7 @@
         </w:tc>
         <w:tc>
           <w:tcPr>
-            <w:tcW w:w="1700" w:type="dxa"/>
+            <w:tcW w:w="1845" w:type="dxa"/>
             <w:tcBorders>
               <w:top w:val="nil"/>
               <w:left w:val="nil"/>
@@ -3706,7 +3847,7 @@
         </w:tc>
         <w:tc>
           <w:tcPr>
-            <w:tcW w:w="1940" w:type="dxa"/>
+            <w:tcW w:w="2051" w:type="dxa"/>
             <w:tcBorders>
               <w:top w:val="nil"/>
               <w:left w:val="nil"/>
@@ -3745,7 +3886,7 @@
         </w:trPr>
         <w:tc>
           <w:tcPr>
-            <w:tcW w:w="3520" w:type="dxa"/>
+            <w:tcW w:w="3430" w:type="dxa"/>
             <w:tcBorders>
               <w:top w:val="nil"/>
               <w:left w:val="single" w:sz="8" w:space="0" w:color="auto"/>
@@ -3778,7 +3919,7 @@
         </w:tc>
         <w:tc>
           <w:tcPr>
-            <w:tcW w:w="1420" w:type="dxa"/>
+            <w:tcW w:w="1263" w:type="dxa"/>
             <w:tcBorders>
               <w:top w:val="nil"/>
               <w:left w:val="nil"/>
@@ -3812,7 +3953,7 @@
         </w:tc>
         <w:tc>
           <w:tcPr>
-            <w:tcW w:w="1700" w:type="dxa"/>
+            <w:tcW w:w="1845" w:type="dxa"/>
             <w:tcBorders>
               <w:top w:val="nil"/>
               <w:left w:val="nil"/>
@@ -3846,7 +3987,7 @@
         </w:tc>
         <w:tc>
           <w:tcPr>
-            <w:tcW w:w="1940" w:type="dxa"/>
+            <w:tcW w:w="2051" w:type="dxa"/>
             <w:tcBorders>
               <w:top w:val="nil"/>
               <w:left w:val="nil"/>
@@ -3885,7 +4026,7 @@
         </w:trPr>
         <w:tc>
           <w:tcPr>
-            <w:tcW w:w="3520" w:type="dxa"/>
+            <w:tcW w:w="3430" w:type="dxa"/>
             <w:tcBorders>
               <w:top w:val="nil"/>
               <w:left w:val="single" w:sz="8" w:space="0" w:color="auto"/>
@@ -3918,7 +4059,7 @@
         </w:tc>
         <w:tc>
           <w:tcPr>
-            <w:tcW w:w="1420" w:type="dxa"/>
+            <w:tcW w:w="1263" w:type="dxa"/>
             <w:tcBorders>
               <w:top w:val="nil"/>
               <w:left w:val="nil"/>
@@ -3952,7 +4093,7 @@
         </w:tc>
         <w:tc>
           <w:tcPr>
-            <w:tcW w:w="1700" w:type="dxa"/>
+            <w:tcW w:w="1845" w:type="dxa"/>
             <w:tcBorders>
               <w:top w:val="nil"/>
               <w:left w:val="nil"/>
@@ -3986,7 +4127,7 @@
         </w:tc>
         <w:tc>
           <w:tcPr>
-            <w:tcW w:w="1940" w:type="dxa"/>
+            <w:tcW w:w="2051" w:type="dxa"/>
             <w:tcBorders>
               <w:top w:val="nil"/>
               <w:left w:val="nil"/>
@@ -4025,7 +4166,7 @@
         </w:trPr>
         <w:tc>
           <w:tcPr>
-            <w:tcW w:w="3520" w:type="dxa"/>
+            <w:tcW w:w="3430" w:type="dxa"/>
             <w:tcBorders>
               <w:top w:val="nil"/>
               <w:left w:val="single" w:sz="8" w:space="0" w:color="auto"/>
@@ -4062,7 +4203,7 @@
         </w:tc>
         <w:tc>
           <w:tcPr>
-            <w:tcW w:w="1420" w:type="dxa"/>
+            <w:tcW w:w="1263" w:type="dxa"/>
             <w:tcBorders>
               <w:top w:val="nil"/>
               <w:left w:val="nil"/>
@@ -4100,7 +4241,7 @@
         </w:tc>
         <w:tc>
           <w:tcPr>
-            <w:tcW w:w="1700" w:type="dxa"/>
+            <w:tcW w:w="1845" w:type="dxa"/>
             <w:tcBorders>
               <w:top w:val="nil"/>
               <w:left w:val="nil"/>
@@ -4138,7 +4279,7 @@
         </w:tc>
         <w:tc>
           <w:tcPr>
-            <w:tcW w:w="1940" w:type="dxa"/>
+            <w:tcW w:w="2051" w:type="dxa"/>
             <w:tcBorders>
               <w:top w:val="nil"/>
               <w:left w:val="nil"/>
@@ -4188,7 +4329,7 @@
       <w:pPr>
         <w:pStyle w:val="Ttulo1"/>
       </w:pPr>
-      <w:bookmarkStart w:id="4" w:name="_Toc465327726"/>
+      <w:bookmarkStart w:id="4" w:name="_Toc465334075"/>
       <w:r>
         <w:lastRenderedPageBreak/>
         <w:t>Datos de Prueba</w:t>
@@ -7950,7 +8091,7 @@
       <w:pPr>
         <w:pStyle w:val="Ttulo1"/>
       </w:pPr>
-      <w:bookmarkStart w:id="5" w:name="_Toc465327727"/>
+      <w:bookmarkStart w:id="5" w:name="_Toc465334076"/>
       <w:r>
         <w:lastRenderedPageBreak/>
         <w:t>Diagrama Conceptual del Dominio del Problema</w:t>
@@ -7963,12 +8104,51 @@
       </w:pPr>
       <w:r>
         <w:rPr>
-          <w:color w:val="FF0000"/>
-        </w:rPr>
-        <w:t>(Pegar Diagrama)</w:t>
-      </w:r>
-    </w:p>
-    <w:p>
+          <w:noProof/>
+          <w:lang w:eastAsia="es-UY"/>
+        </w:rPr>
+        <w:drawing>
+          <wp:inline distT="0" distB="0" distL="0" distR="0">
+            <wp:extent cx="5400040" cy="3991610"/>
+            <wp:effectExtent l="0" t="0" r="0" b="8890"/>
+            <wp:docPr id="2" name="0 Imagen"/>
+            <wp:cNvGraphicFramePr>
+              <a:graphicFrameLocks xmlns:a="http://schemas.openxmlformats.org/drawingml/2006/main" noChangeAspect="1"/>
+            </wp:cNvGraphicFramePr>
+            <a:graphic xmlns:a="http://schemas.openxmlformats.org/drawingml/2006/main">
+              <a:graphicData uri="http://schemas.openxmlformats.org/drawingml/2006/picture">
+                <pic:pic xmlns:pic="http://schemas.openxmlformats.org/drawingml/2006/picture">
+                  <pic:nvPicPr>
+                    <pic:cNvPr id="0" name="1 - Diagrama Conceptual del Dominio.png"/>
+                    <pic:cNvPicPr/>
+                  </pic:nvPicPr>
+                  <pic:blipFill>
+                    <a:blip r:embed="rId9">
+                      <a:extLst>
+                        <a:ext uri="{28A0092B-C50C-407E-A947-70E740481C1C}">
+                          <a14:useLocalDpi xmlns:a14="http://schemas.microsoft.com/office/drawing/2010/main" val="0"/>
+                        </a:ext>
+                      </a:extLst>
+                    </a:blip>
+                    <a:stretch>
+                      <a:fillRect/>
+                    </a:stretch>
+                  </pic:blipFill>
+                  <pic:spPr>
+                    <a:xfrm>
+                      <a:off x="0" y="0"/>
+                      <a:ext cx="5400040" cy="3991610"/>
+                    </a:xfrm>
+                    <a:prstGeom prst="rect">
+                      <a:avLst/>
+                    </a:prstGeom>
+                  </pic:spPr>
+                </pic:pic>
+              </a:graphicData>
+            </a:graphic>
+          </wp:inline>
+        </w:drawing>
+      </w:r>
       <w:r>
         <w:br w:type="page"/>
       </w:r>
@@ -7977,10 +8157,16 @@
       <w:pPr>
         <w:pStyle w:val="Ttulo1"/>
       </w:pPr>
-      <w:bookmarkStart w:id="6" w:name="_Toc465327728"/>
+      <w:bookmarkStart w:id="6" w:name="_Toc465334077"/>
       <w:r>
         <w:lastRenderedPageBreak/>
-        <w:t>Diagrama de Diseño</w:t>
+        <w:t>Diagrama</w:t>
+      </w:r>
+      <w:r>
+        <w:t>s</w:t>
+      </w:r>
+      <w:r>
+        <w:t xml:space="preserve"> de Diseño</w:t>
       </w:r>
       <w:bookmarkEnd w:id="6"/>
     </w:p>
@@ -7989,60 +8175,190 @@
         <w:t>Nota</w:t>
       </w:r>
       <w:r>
-        <w:t>s:</w:t>
-      </w:r>
-    </w:p>
-    <w:p>
-      <w:r>
-        <w:t>Entendimos que el diagrama a presentar es completo, pero solamente debe incluir las clases correspondiente a la lógica.</w:t>
-      </w:r>
-    </w:p>
-    <w:p>
+        <w:t xml:space="preserve">: </w:t>
+      </w:r>
       <w:r>
         <w:t>Para que el diagrama sea más eficiente arrojando información más concreta, en el mismo se representan las relaciones entre las clases, detallando los atributos y métodos de las mis</w:t>
       </w:r>
       <w:r>
-        <w:t>mas en forma de lista</w:t>
+        <w:t xml:space="preserve">mas en </w:t>
+      </w:r>
+      <w:r>
+        <w:t>un Diccionario de Clases presente en este documento</w:t>
       </w:r>
       <w:r>
         <w:t>.</w:t>
       </w:r>
     </w:p>
+    <w:p/>
+    <w:p>
+      <w:pPr>
+        <w:pStyle w:val="Ttulo2"/>
+      </w:pPr>
+      <w:bookmarkStart w:id="7" w:name="_Toc465334078"/>
+      <w:r>
+        <w:t>Diagrama de Diseño - Lógica</w:t>
+      </w:r>
+      <w:bookmarkEnd w:id="7"/>
+    </w:p>
     <w:p>
       <w:pPr>
         <w:jc w:val="center"/>
-        <w:rPr>
-          <w:color w:val="FF0000"/>
-        </w:rPr>
-      </w:pPr>
-      <w:r>
-        <w:rPr>
-          <w:color w:val="FF0000"/>
-        </w:rPr>
-        <w:t>(Pegar diagrama)</w:t>
-      </w:r>
-    </w:p>
-    <w:p>
+      </w:pPr>
+      <w:r>
+        <w:rPr>
+          <w:noProof/>
+          <w:lang w:eastAsia="es-UY"/>
+        </w:rPr>
+        <w:drawing>
+          <wp:inline distT="0" distB="0" distL="0" distR="0">
+            <wp:extent cx="5400040" cy="5450205"/>
+            <wp:effectExtent l="0" t="0" r="0" b="0"/>
+            <wp:docPr id="3" name="0 Imagen"/>
+            <wp:cNvGraphicFramePr>
+              <a:graphicFrameLocks xmlns:a="http://schemas.openxmlformats.org/drawingml/2006/main" noChangeAspect="1"/>
+            </wp:cNvGraphicFramePr>
+            <a:graphic xmlns:a="http://schemas.openxmlformats.org/drawingml/2006/main">
+              <a:graphicData uri="http://schemas.openxmlformats.org/drawingml/2006/picture">
+                <pic:pic xmlns:pic="http://schemas.openxmlformats.org/drawingml/2006/picture">
+                  <pic:nvPicPr>
+                    <pic:cNvPr id="0" name="2 - Diagrama de Diseño - Logica.png"/>
+                    <pic:cNvPicPr/>
+                  </pic:nvPicPr>
+                  <pic:blipFill>
+                    <a:blip r:embed="rId10">
+                      <a:extLst>
+                        <a:ext uri="{28A0092B-C50C-407E-A947-70E740481C1C}">
+                          <a14:useLocalDpi xmlns:a14="http://schemas.microsoft.com/office/drawing/2010/main" val="0"/>
+                        </a:ext>
+                      </a:extLst>
+                    </a:blip>
+                    <a:stretch>
+                      <a:fillRect/>
+                    </a:stretch>
+                  </pic:blipFill>
+                  <pic:spPr>
+                    <a:xfrm>
+                      <a:off x="0" y="0"/>
+                      <a:ext cx="5400040" cy="5450205"/>
+                    </a:xfrm>
+                    <a:prstGeom prst="rect">
+                      <a:avLst/>
+                    </a:prstGeom>
+                  </pic:spPr>
+                </pic:pic>
+              </a:graphicData>
+            </a:graphic>
+          </wp:inline>
+        </w:drawing>
+      </w:r>
       <w:r>
         <w:br w:type="page"/>
       </w:r>
     </w:p>
     <w:p>
       <w:pPr>
+        <w:pStyle w:val="Ttulo2"/>
+      </w:pPr>
+      <w:bookmarkStart w:id="8" w:name="_Toc465334079"/>
+      <w:r>
+        <w:lastRenderedPageBreak/>
+        <w:t xml:space="preserve">Diagrama de Diseño – </w:t>
+      </w:r>
+      <w:proofErr w:type="spellStart"/>
+      <w:r>
+        <w:t>Interfáz</w:t>
+      </w:r>
+      <w:proofErr w:type="spellEnd"/>
+      <w:r>
+        <w:t xml:space="preserve"> de Usuario</w:t>
+      </w:r>
+      <w:bookmarkEnd w:id="8"/>
+    </w:p>
+    <w:p>
+      <w:pPr>
+        <w:jc w:val="center"/>
+      </w:pPr>
+      <w:r>
+        <w:rPr>
+          <w:noProof/>
+          <w:lang w:eastAsia="es-UY"/>
+        </w:rPr>
+        <w:drawing>
+          <wp:inline distT="0" distB="0" distL="0" distR="0">
+            <wp:extent cx="5400040" cy="4743450"/>
+            <wp:effectExtent l="0" t="0" r="0" b="0"/>
+            <wp:docPr id="5" name="0 Imagen"/>
+            <wp:cNvGraphicFramePr>
+              <a:graphicFrameLocks xmlns:a="http://schemas.openxmlformats.org/drawingml/2006/main" noChangeAspect="1"/>
+            </wp:cNvGraphicFramePr>
+            <a:graphic xmlns:a="http://schemas.openxmlformats.org/drawingml/2006/main">
+              <a:graphicData uri="http://schemas.openxmlformats.org/drawingml/2006/picture">
+                <pic:pic xmlns:pic="http://schemas.openxmlformats.org/drawingml/2006/picture">
+                  <pic:nvPicPr>
+                    <pic:cNvPr id="0" name="2 - Diagrama de Diseño - Interfaz de Usuario.png"/>
+                    <pic:cNvPicPr/>
+                  </pic:nvPicPr>
+                  <pic:blipFill>
+                    <a:blip r:embed="rId11">
+                      <a:extLst>
+                        <a:ext uri="{28A0092B-C50C-407E-A947-70E740481C1C}">
+                          <a14:useLocalDpi xmlns:a14="http://schemas.microsoft.com/office/drawing/2010/main" val="0"/>
+                        </a:ext>
+                      </a:extLst>
+                    </a:blip>
+                    <a:stretch>
+                      <a:fillRect/>
+                    </a:stretch>
+                  </pic:blipFill>
+                  <pic:spPr>
+                    <a:xfrm>
+                      <a:off x="0" y="0"/>
+                      <a:ext cx="5400040" cy="4743450"/>
+                    </a:xfrm>
+                    <a:prstGeom prst="rect">
+                      <a:avLst/>
+                    </a:prstGeom>
+                  </pic:spPr>
+                </pic:pic>
+              </a:graphicData>
+            </a:graphic>
+          </wp:inline>
+        </w:drawing>
+      </w:r>
+    </w:p>
+    <w:p>
+      <w:pPr>
+        <w:jc w:val="left"/>
+        <w:rPr>
+          <w:rFonts w:eastAsiaTheme="majorEastAsia" w:cstheme="majorBidi"/>
+          <w:b/>
+          <w:bCs/>
+          <w:color w:val="365F91" w:themeColor="accent1" w:themeShade="BF"/>
+          <w:sz w:val="36"/>
+          <w:szCs w:val="28"/>
+        </w:rPr>
+      </w:pPr>
+      <w:r>
+        <w:br w:type="page"/>
+      </w:r>
+    </w:p>
+    <w:p>
+      <w:pPr>
         <w:pStyle w:val="Ttulo1"/>
       </w:pPr>
-      <w:bookmarkStart w:id="7" w:name="_Toc465327729"/>
+      <w:bookmarkStart w:id="9" w:name="_Toc465334080"/>
       <w:r>
         <w:lastRenderedPageBreak/>
         <w:t>Diccionario de Clases</w:t>
       </w:r>
-      <w:bookmarkEnd w:id="7"/>
+      <w:bookmarkEnd w:id="9"/>
     </w:p>
     <w:p>
       <w:pPr>
         <w:pStyle w:val="Ttulo2"/>
       </w:pPr>
-      <w:bookmarkStart w:id="8" w:name="_Toc465327730"/>
+      <w:bookmarkStart w:id="10" w:name="_Toc465334081"/>
       <w:r>
         <w:t>Clase</w:t>
       </w:r>
@@ -8052,18 +8368,18 @@
       <w:r>
         <w:t>Usuario</w:t>
       </w:r>
-      <w:bookmarkEnd w:id="8"/>
+      <w:bookmarkEnd w:id="10"/>
     </w:p>
     <w:p>
       <w:pPr>
         <w:pStyle w:val="Ttulo3"/>
         <w:jc w:val="left"/>
       </w:pPr>
-      <w:bookmarkStart w:id="9" w:name="_Toc465327731"/>
+      <w:bookmarkStart w:id="11" w:name="_Toc465334082"/>
       <w:r>
         <w:t>Atributos</w:t>
       </w:r>
-      <w:bookmarkEnd w:id="9"/>
+      <w:bookmarkEnd w:id="11"/>
     </w:p>
     <w:p>
       <w:pPr>
@@ -8203,7 +8519,7 @@
           <w:lang w:val="en-US"/>
         </w:rPr>
       </w:pPr>
-      <w:bookmarkStart w:id="10" w:name="_Toc465327732"/>
+      <w:bookmarkStart w:id="12" w:name="_Toc465334083"/>
       <w:proofErr w:type="spellStart"/>
       <w:r>
         <w:rPr>
@@ -8211,7 +8527,7 @@
         </w:rPr>
         <w:t>Métodos</w:t>
       </w:r>
-      <w:bookmarkEnd w:id="10"/>
+      <w:bookmarkEnd w:id="12"/>
       <w:proofErr w:type="spellEnd"/>
     </w:p>
     <w:p>
@@ -8458,7 +8774,7 @@
           <w:lang w:val="en-US"/>
         </w:rPr>
       </w:pPr>
-      <w:bookmarkStart w:id="11" w:name="_Toc465327733"/>
+      <w:bookmarkStart w:id="13" w:name="_Toc465334084"/>
       <w:r>
         <w:t>Clase</w:t>
       </w:r>
@@ -8475,7 +8791,7 @@
         </w:rPr>
         <w:t>Administrador</w:t>
       </w:r>
-      <w:bookmarkEnd w:id="11"/>
+      <w:bookmarkEnd w:id="13"/>
       <w:proofErr w:type="spellEnd"/>
     </w:p>
     <w:p>
@@ -8486,7 +8802,7 @@
           <w:lang w:val="en-US"/>
         </w:rPr>
       </w:pPr>
-      <w:bookmarkStart w:id="12" w:name="_Toc465327734"/>
+      <w:bookmarkStart w:id="14" w:name="_Toc465334085"/>
       <w:proofErr w:type="spellStart"/>
       <w:r>
         <w:rPr>
@@ -8494,7 +8810,7 @@
         </w:rPr>
         <w:t>Métodos</w:t>
       </w:r>
-      <w:bookmarkEnd w:id="12"/>
+      <w:bookmarkEnd w:id="14"/>
       <w:proofErr w:type="spellEnd"/>
     </w:p>
     <w:p>
@@ -8606,7 +8922,7 @@
           <w:lang w:val="en-US"/>
         </w:rPr>
       </w:pPr>
-      <w:bookmarkStart w:id="13" w:name="_Toc465327735"/>
+      <w:bookmarkStart w:id="15" w:name="_Toc465334086"/>
       <w:r>
         <w:lastRenderedPageBreak/>
         <w:t>Clase</w:t>
@@ -8624,7 +8940,7 @@
         </w:rPr>
         <w:t>Ficha</w:t>
       </w:r>
-      <w:bookmarkEnd w:id="13"/>
+      <w:bookmarkEnd w:id="15"/>
       <w:proofErr w:type="spellEnd"/>
     </w:p>
     <w:p>
@@ -8632,11 +8948,11 @@
         <w:pStyle w:val="Ttulo3"/>
         <w:jc w:val="left"/>
       </w:pPr>
-      <w:bookmarkStart w:id="14" w:name="_Toc465327736"/>
+      <w:bookmarkStart w:id="16" w:name="_Toc465334087"/>
       <w:r>
         <w:t>Atributos</w:t>
       </w:r>
-      <w:bookmarkEnd w:id="14"/>
+      <w:bookmarkEnd w:id="16"/>
     </w:p>
     <w:p>
       <w:pPr>
@@ -8710,7 +9026,7 @@
           <w:lang w:val="en-US"/>
         </w:rPr>
       </w:pPr>
-      <w:bookmarkStart w:id="15" w:name="_Toc465327737"/>
+      <w:bookmarkStart w:id="17" w:name="_Toc465334088"/>
       <w:proofErr w:type="spellStart"/>
       <w:r>
         <w:rPr>
@@ -8718,7 +9034,7 @@
         </w:rPr>
         <w:t>Métodos</w:t>
       </w:r>
-      <w:bookmarkEnd w:id="15"/>
+      <w:bookmarkEnd w:id="17"/>
       <w:proofErr w:type="spellEnd"/>
     </w:p>
     <w:p>
@@ -8865,22 +9181,6 @@
         <w:t>void</w:t>
       </w:r>
       <w:proofErr w:type="spellEnd"/>
-      <w:r>
-        <w:t xml:space="preserve"> </w:t>
-      </w:r>
-      <w:proofErr w:type="spellStart"/>
-      <w:r>
-        <w:t>throws</w:t>
-      </w:r>
-      <w:proofErr w:type="spellEnd"/>
-      <w:r>
-        <w:t xml:space="preserve"> </w:t>
-      </w:r>
-      <w:proofErr w:type="spellStart"/>
-      <w:r>
-        <w:t>ObligatorioException</w:t>
-      </w:r>
-      <w:proofErr w:type="spellEnd"/>
     </w:p>
     <w:p>
       <w:pPr>
@@ -8935,7 +9235,7 @@
       <w:pPr>
         <w:pStyle w:val="Ttulo2"/>
       </w:pPr>
-      <w:bookmarkStart w:id="16" w:name="_Toc465327738"/>
+      <w:bookmarkStart w:id="18" w:name="_Toc465334089"/>
       <w:r>
         <w:t>Clase</w:t>
       </w:r>
@@ -8945,18 +9245,18 @@
       <w:r>
         <w:t>Apuesta</w:t>
       </w:r>
-      <w:bookmarkEnd w:id="16"/>
+      <w:bookmarkEnd w:id="18"/>
     </w:p>
     <w:p>
       <w:pPr>
         <w:pStyle w:val="Ttulo3"/>
         <w:jc w:val="left"/>
       </w:pPr>
-      <w:bookmarkStart w:id="17" w:name="_Toc465327739"/>
+      <w:bookmarkStart w:id="19" w:name="_Toc465334090"/>
       <w:r>
         <w:t>Atributos</w:t>
       </w:r>
-      <w:bookmarkEnd w:id="17"/>
+      <w:bookmarkEnd w:id="19"/>
     </w:p>
     <w:p>
       <w:pPr>
@@ -9006,11 +9306,11 @@
         <w:pStyle w:val="Ttulo3"/>
         <w:jc w:val="left"/>
       </w:pPr>
-      <w:bookmarkStart w:id="18" w:name="_Toc465327740"/>
+      <w:bookmarkStart w:id="20" w:name="_Toc465334091"/>
       <w:r>
         <w:t>Métodos</w:t>
       </w:r>
-      <w:bookmarkEnd w:id="18"/>
+      <w:bookmarkEnd w:id="20"/>
     </w:p>
     <w:p>
       <w:pPr>
@@ -9193,7 +9493,7 @@
       <w:pPr>
         <w:pStyle w:val="Ttulo2"/>
       </w:pPr>
-      <w:bookmarkStart w:id="19" w:name="_Toc465327741"/>
+      <w:bookmarkStart w:id="21" w:name="_Toc465334092"/>
       <w:r>
         <w:lastRenderedPageBreak/>
         <w:t>Clase</w:t>
@@ -9204,18 +9504,18 @@
       <w:r>
         <w:t>Movimiento</w:t>
       </w:r>
-      <w:bookmarkEnd w:id="19"/>
+      <w:bookmarkEnd w:id="21"/>
     </w:p>
     <w:p>
       <w:pPr>
         <w:pStyle w:val="Ttulo3"/>
         <w:jc w:val="left"/>
       </w:pPr>
-      <w:bookmarkStart w:id="20" w:name="_Toc465327742"/>
+      <w:bookmarkStart w:id="22" w:name="_Toc465334093"/>
       <w:r>
         <w:t>Atributos</w:t>
       </w:r>
-      <w:bookmarkEnd w:id="20"/>
+      <w:bookmarkEnd w:id="22"/>
     </w:p>
     <w:p>
       <w:pPr>
@@ -9343,7 +9643,7 @@
           <w:lang w:val="en-US"/>
         </w:rPr>
       </w:pPr>
-      <w:bookmarkStart w:id="21" w:name="_Toc465327743"/>
+      <w:bookmarkStart w:id="23" w:name="_Toc465334094"/>
       <w:proofErr w:type="spellStart"/>
       <w:r>
         <w:rPr>
@@ -9351,7 +9651,7 @@
         </w:rPr>
         <w:t>Métodos</w:t>
       </w:r>
-      <w:bookmarkEnd w:id="21"/>
+      <w:bookmarkEnd w:id="23"/>
       <w:proofErr w:type="spellEnd"/>
     </w:p>
     <w:p>
@@ -9570,7 +9870,7 @@
       <w:pPr>
         <w:pStyle w:val="Ttulo2"/>
       </w:pPr>
-      <w:bookmarkStart w:id="22" w:name="_Toc465327744"/>
+      <w:bookmarkStart w:id="24" w:name="_Toc465334095"/>
       <w:r>
         <w:lastRenderedPageBreak/>
         <w:t>Clase</w:t>
@@ -9581,18 +9881,18 @@
       <w:r>
         <w:t>Jugador</w:t>
       </w:r>
-      <w:bookmarkEnd w:id="22"/>
+      <w:bookmarkEnd w:id="24"/>
     </w:p>
     <w:p>
       <w:pPr>
         <w:pStyle w:val="Ttulo3"/>
         <w:jc w:val="left"/>
       </w:pPr>
-      <w:bookmarkStart w:id="23" w:name="_Toc465327745"/>
+      <w:bookmarkStart w:id="25" w:name="_Toc465334096"/>
       <w:r>
         <w:t>Atributos</w:t>
       </w:r>
-      <w:bookmarkEnd w:id="23"/>
+      <w:bookmarkEnd w:id="25"/>
     </w:p>
     <w:p>
       <w:pPr>
@@ -9677,7 +9977,7 @@
           <w:lang w:val="en-US"/>
         </w:rPr>
       </w:pPr>
-      <w:bookmarkStart w:id="24" w:name="_Toc465327746"/>
+      <w:bookmarkStart w:id="26" w:name="_Toc465334097"/>
       <w:proofErr w:type="spellStart"/>
       <w:r>
         <w:rPr>
@@ -9685,7 +9985,7 @@
         </w:rPr>
         <w:t>Métodos</w:t>
       </w:r>
-      <w:bookmarkEnd w:id="24"/>
+      <w:bookmarkEnd w:id="26"/>
       <w:proofErr w:type="spellEnd"/>
     </w:p>
     <w:p>
@@ -9863,22 +10163,8 @@
         <w:rPr>
           <w:lang w:val="en-US"/>
         </w:rPr>
-        <w:t xml:space="preserve"> : void </w:t>
-      </w:r>
-      <w:r>
-        <w:rPr>
-          <w:lang w:val="en-US"/>
-        </w:rPr>
-        <w:t xml:space="preserve">throws </w:t>
-      </w:r>
-      <w:proofErr w:type="spellStart"/>
-      <w:r>
-        <w:rPr>
-          <w:lang w:val="en-US"/>
-        </w:rPr>
-        <w:t>ObligatorioException</w:t>
-      </w:r>
-      <w:proofErr w:type="spellEnd"/>
+        <w:t xml:space="preserve"> : void</w:t>
+      </w:r>
     </w:p>
     <w:p>
       <w:pPr>
@@ -10064,22 +10350,6 @@
       <w:proofErr w:type="spellStart"/>
       <w:r>
         <w:t>void</w:t>
-      </w:r>
-      <w:proofErr w:type="spellEnd"/>
-      <w:r>
-        <w:t xml:space="preserve"> </w:t>
-      </w:r>
-      <w:proofErr w:type="spellStart"/>
-      <w:r>
-        <w:t>throws</w:t>
-      </w:r>
-      <w:proofErr w:type="spellEnd"/>
-      <w:r>
-        <w:t xml:space="preserve"> </w:t>
-      </w:r>
-      <w:proofErr w:type="spellStart"/>
-      <w:r>
-        <w:t>ObligatorioException</w:t>
       </w:r>
       <w:proofErr w:type="spellEnd"/>
     </w:p>
@@ -10275,7 +10545,7 @@
       <w:pPr>
         <w:pStyle w:val="Ttulo2"/>
       </w:pPr>
-      <w:bookmarkStart w:id="25" w:name="_Toc465327747"/>
+      <w:bookmarkStart w:id="27" w:name="_Toc465334098"/>
       <w:r>
         <w:lastRenderedPageBreak/>
         <w:t>Clase</w:t>
@@ -10286,18 +10556,18 @@
       <w:r>
         <w:t>Partida</w:t>
       </w:r>
-      <w:bookmarkEnd w:id="25"/>
+      <w:bookmarkEnd w:id="27"/>
     </w:p>
     <w:p>
       <w:pPr>
         <w:pStyle w:val="Ttulo3"/>
         <w:jc w:val="left"/>
       </w:pPr>
-      <w:bookmarkStart w:id="26" w:name="_Toc465327748"/>
+      <w:bookmarkStart w:id="28" w:name="_Toc465334099"/>
       <w:r>
         <w:t>Atributos</w:t>
       </w:r>
-      <w:bookmarkEnd w:id="26"/>
+      <w:bookmarkEnd w:id="28"/>
     </w:p>
     <w:p>
       <w:pPr>
@@ -10579,7 +10849,7 @@
           <w:lang w:val="en-US"/>
         </w:rPr>
       </w:pPr>
-      <w:bookmarkStart w:id="27" w:name="_Toc465327749"/>
+      <w:bookmarkStart w:id="29" w:name="_Toc465334100"/>
       <w:proofErr w:type="spellStart"/>
       <w:r>
         <w:rPr>
@@ -10587,7 +10857,7 @@
         </w:rPr>
         <w:t>Métodos</w:t>
       </w:r>
-      <w:bookmarkEnd w:id="27"/>
+      <w:bookmarkEnd w:id="29"/>
       <w:proofErr w:type="spellEnd"/>
     </w:p>
     <w:p>
@@ -10882,22 +11152,6 @@
         <w:t>void</w:t>
       </w:r>
       <w:proofErr w:type="spellEnd"/>
-      <w:r>
-        <w:t xml:space="preserve"> </w:t>
-      </w:r>
-      <w:proofErr w:type="spellStart"/>
-      <w:r>
-        <w:t>throws</w:t>
-      </w:r>
-      <w:proofErr w:type="spellEnd"/>
-      <w:r>
-        <w:t xml:space="preserve"> </w:t>
-      </w:r>
-      <w:proofErr w:type="spellStart"/>
-      <w:r>
-        <w:t>ObligatorioException</w:t>
-      </w:r>
-      <w:proofErr w:type="spellEnd"/>
     </w:p>
     <w:p>
       <w:pPr>
@@ -10953,22 +11207,6 @@
         <w:t>void</w:t>
       </w:r>
       <w:proofErr w:type="spellEnd"/>
-      <w:r>
-        <w:t xml:space="preserve"> </w:t>
-      </w:r>
-      <w:proofErr w:type="spellStart"/>
-      <w:r>
-        <w:t>throws</w:t>
-      </w:r>
-      <w:proofErr w:type="spellEnd"/>
-      <w:r>
-        <w:t xml:space="preserve"> </w:t>
-      </w:r>
-      <w:proofErr w:type="spellStart"/>
-      <w:r>
-        <w:t>ObligatorioException</w:t>
-      </w:r>
-      <w:proofErr w:type="spellEnd"/>
     </w:p>
     <w:p>
       <w:pPr>
@@ -11007,22 +11245,6 @@
         <w:t>void</w:t>
       </w:r>
       <w:proofErr w:type="spellEnd"/>
-      <w:r>
-        <w:t xml:space="preserve"> </w:t>
-      </w:r>
-      <w:proofErr w:type="spellStart"/>
-      <w:r>
-        <w:t>throws</w:t>
-      </w:r>
-      <w:proofErr w:type="spellEnd"/>
-      <w:r>
-        <w:t xml:space="preserve"> </w:t>
-      </w:r>
-      <w:proofErr w:type="spellStart"/>
-      <w:r>
-        <w:t>ObligatorioException</w:t>
-      </w:r>
-      <w:proofErr w:type="spellEnd"/>
     </w:p>
     <w:p>
       <w:pPr>
@@ -11053,22 +11275,6 @@
         <w:t>void</w:t>
       </w:r>
       <w:proofErr w:type="spellEnd"/>
-      <w:r>
-        <w:t xml:space="preserve"> </w:t>
-      </w:r>
-      <w:proofErr w:type="spellStart"/>
-      <w:r>
-        <w:t>throws</w:t>
-      </w:r>
-      <w:proofErr w:type="spellEnd"/>
-      <w:r>
-        <w:t xml:space="preserve"> </w:t>
-      </w:r>
-      <w:proofErr w:type="spellStart"/>
-      <w:r>
-        <w:t>ObligatorioException</w:t>
-      </w:r>
-      <w:proofErr w:type="spellEnd"/>
     </w:p>
     <w:p>
       <w:pPr>
@@ -11113,22 +11319,6 @@
         <w:t>void</w:t>
       </w:r>
       <w:proofErr w:type="spellEnd"/>
-      <w:r>
-        <w:t xml:space="preserve"> </w:t>
-      </w:r>
-      <w:proofErr w:type="spellStart"/>
-      <w:r>
-        <w:t>throws</w:t>
-      </w:r>
-      <w:proofErr w:type="spellEnd"/>
-      <w:r>
-        <w:t xml:space="preserve"> </w:t>
-      </w:r>
-      <w:proofErr w:type="spellStart"/>
-      <w:r>
-        <w:t>ObligatorioException</w:t>
-      </w:r>
-      <w:proofErr w:type="spellEnd"/>
     </w:p>
     <w:p>
       <w:pPr>
@@ -11167,22 +11357,6 @@
       <w:proofErr w:type="spellStart"/>
       <w:r>
         <w:t>void</w:t>
-      </w:r>
-      <w:proofErr w:type="spellEnd"/>
-      <w:r>
-        <w:t xml:space="preserve"> </w:t>
-      </w:r>
-      <w:proofErr w:type="spellStart"/>
-      <w:r>
-        <w:t>throws</w:t>
-      </w:r>
-      <w:proofErr w:type="spellEnd"/>
-      <w:r>
-        <w:t xml:space="preserve"> </w:t>
-      </w:r>
-      <w:proofErr w:type="spellStart"/>
-      <w:r>
-        <w:t>ObligatorioException</w:t>
       </w:r>
       <w:proofErr w:type="spellEnd"/>
     </w:p>
@@ -11226,22 +11400,6 @@
         <w:t>void</w:t>
       </w:r>
       <w:proofErr w:type="spellEnd"/>
-      <w:r>
-        <w:t xml:space="preserve"> </w:t>
-      </w:r>
-      <w:proofErr w:type="spellStart"/>
-      <w:r>
-        <w:t>throws</w:t>
-      </w:r>
-      <w:proofErr w:type="spellEnd"/>
-      <w:r>
-        <w:t xml:space="preserve"> </w:t>
-      </w:r>
-      <w:proofErr w:type="spellStart"/>
-      <w:r>
-        <w:t>ObligatorioException</w:t>
-      </w:r>
-      <w:proofErr w:type="spellEnd"/>
     </w:p>
     <w:p>
       <w:pPr>
@@ -11293,22 +11451,6 @@
         <w:t>void</w:t>
       </w:r>
       <w:proofErr w:type="spellEnd"/>
-      <w:r>
-        <w:t xml:space="preserve"> </w:t>
-      </w:r>
-      <w:proofErr w:type="spellStart"/>
-      <w:r>
-        <w:t>throws</w:t>
-      </w:r>
-      <w:proofErr w:type="spellEnd"/>
-      <w:r>
-        <w:t xml:space="preserve"> </w:t>
-      </w:r>
-      <w:proofErr w:type="spellStart"/>
-      <w:r>
-        <w:t>ObligatorioException</w:t>
-      </w:r>
-      <w:proofErr w:type="spellEnd"/>
     </w:p>
     <w:p>
       <w:pPr>
@@ -11360,22 +11502,6 @@
         <w:t>void</w:t>
       </w:r>
       <w:proofErr w:type="spellEnd"/>
-      <w:r>
-        <w:t xml:space="preserve"> </w:t>
-      </w:r>
-      <w:proofErr w:type="spellStart"/>
-      <w:r>
-        <w:t>throws</w:t>
-      </w:r>
-      <w:proofErr w:type="spellEnd"/>
-      <w:r>
-        <w:t xml:space="preserve"> </w:t>
-      </w:r>
-      <w:proofErr w:type="spellStart"/>
-      <w:r>
-        <w:t>ObligatorioException</w:t>
-      </w:r>
-      <w:proofErr w:type="spellEnd"/>
     </w:p>
     <w:p>
       <w:pPr>
@@ -11408,25 +11534,6 @@
         <w:t>void</w:t>
       </w:r>
       <w:proofErr w:type="spellEnd"/>
-      <w:r>
-        <w:t xml:space="preserve"> </w:t>
-      </w:r>
-      <w:proofErr w:type="spellStart"/>
-      <w:r>
-        <w:t>throw</w:t>
-      </w:r>
-      <w:r>
-        <w:t>s</w:t>
-      </w:r>
-      <w:proofErr w:type="spellEnd"/>
-      <w:r>
-        <w:t xml:space="preserve"> </w:t>
-      </w:r>
-      <w:proofErr w:type="spellStart"/>
-      <w:r>
-        <w:t>ObligatorioException</w:t>
-      </w:r>
-      <w:proofErr w:type="spellEnd"/>
     </w:p>
     <w:p>
       <w:pPr>
@@ -11590,22 +11697,6 @@
         <w:t>void</w:t>
       </w:r>
       <w:proofErr w:type="spellEnd"/>
-      <w:r>
-        <w:t xml:space="preserve"> </w:t>
-      </w:r>
-      <w:proofErr w:type="spellStart"/>
-      <w:r>
-        <w:t>throws</w:t>
-      </w:r>
-      <w:proofErr w:type="spellEnd"/>
-      <w:r>
-        <w:t xml:space="preserve"> </w:t>
-      </w:r>
-      <w:proofErr w:type="spellStart"/>
-      <w:r>
-        <w:t>ObligatorioException</w:t>
-      </w:r>
-      <w:proofErr w:type="spellEnd"/>
     </w:p>
     <w:p>
       <w:pPr>
@@ -11719,22 +11810,6 @@
         <w:t>void</w:t>
       </w:r>
       <w:proofErr w:type="spellEnd"/>
-      <w:r>
-        <w:t xml:space="preserve"> </w:t>
-      </w:r>
-      <w:proofErr w:type="spellStart"/>
-      <w:r>
-        <w:t>throws</w:t>
-      </w:r>
-      <w:proofErr w:type="spellEnd"/>
-      <w:r>
-        <w:t xml:space="preserve"> </w:t>
-      </w:r>
-      <w:proofErr w:type="spellStart"/>
-      <w:r>
-        <w:t>ObligatorioException</w:t>
-      </w:r>
-      <w:proofErr w:type="spellEnd"/>
     </w:p>
     <w:p>
       <w:pPr>
@@ -11773,25 +11848,6 @@
         <w:t>void</w:t>
       </w:r>
       <w:proofErr w:type="spellEnd"/>
-      <w:r>
-        <w:t xml:space="preserve"> </w:t>
-      </w:r>
-      <w:proofErr w:type="spellStart"/>
-      <w:r>
-        <w:t>throws</w:t>
-      </w:r>
-      <w:proofErr w:type="spellEnd"/>
-      <w:r>
-        <w:t xml:space="preserve"> </w:t>
-      </w:r>
-      <w:proofErr w:type="spellStart"/>
-      <w:r>
-        <w:t>Obliga</w:t>
-      </w:r>
-      <w:r>
-        <w:t>torioException</w:t>
-      </w:r>
-      <w:proofErr w:type="spellEnd"/>
     </w:p>
     <w:p>
       <w:pPr>
@@ -11822,22 +11878,6 @@
       <w:proofErr w:type="spellStart"/>
       <w:r>
         <w:t>void</w:t>
-      </w:r>
-      <w:proofErr w:type="spellEnd"/>
-      <w:r>
-        <w:t xml:space="preserve"> </w:t>
-      </w:r>
-      <w:proofErr w:type="spellStart"/>
-      <w:r>
-        <w:t>throws</w:t>
-      </w:r>
-      <w:proofErr w:type="spellEnd"/>
-      <w:r>
-        <w:t xml:space="preserve"> </w:t>
-      </w:r>
-      <w:proofErr w:type="spellStart"/>
-      <w:r>
-        <w:t>ObligatorioException</w:t>
       </w:r>
       <w:proofErr w:type="spellEnd"/>
     </w:p>
@@ -11930,7 +11970,7 @@
       <w:pPr>
         <w:pStyle w:val="Ttulo2"/>
       </w:pPr>
-      <w:bookmarkStart w:id="28" w:name="_Toc465327750"/>
+      <w:bookmarkStart w:id="30" w:name="_Toc465334101"/>
       <w:r>
         <w:lastRenderedPageBreak/>
         <w:t>Clase</w:t>
@@ -11942,7 +11982,7 @@
       <w:r>
         <w:t>SubSistemaUsuario</w:t>
       </w:r>
-      <w:bookmarkEnd w:id="28"/>
+      <w:bookmarkEnd w:id="30"/>
       <w:proofErr w:type="spellEnd"/>
     </w:p>
     <w:p>
@@ -11950,11 +11990,11 @@
         <w:pStyle w:val="Ttulo3"/>
         <w:jc w:val="left"/>
       </w:pPr>
-      <w:bookmarkStart w:id="29" w:name="_Toc465327751"/>
+      <w:bookmarkStart w:id="31" w:name="_Toc465334102"/>
       <w:r>
         <w:t>Atributos</w:t>
       </w:r>
-      <w:bookmarkEnd w:id="29"/>
+      <w:bookmarkEnd w:id="31"/>
     </w:p>
     <w:p>
       <w:pPr>
@@ -12059,7 +12099,7 @@
           <w:lang w:val="en-US"/>
         </w:rPr>
       </w:pPr>
-      <w:bookmarkStart w:id="30" w:name="_Toc465327752"/>
+      <w:bookmarkStart w:id="32" w:name="_Toc465334103"/>
       <w:proofErr w:type="spellStart"/>
       <w:r>
         <w:rPr>
@@ -12067,7 +12107,7 @@
         </w:rPr>
         <w:t>Métodos</w:t>
       </w:r>
-      <w:bookmarkEnd w:id="30"/>
+      <w:bookmarkEnd w:id="32"/>
       <w:proofErr w:type="spellEnd"/>
     </w:p>
     <w:p>
@@ -12155,26 +12195,6 @@
         <w:t>Jugador</w:t>
       </w:r>
       <w:proofErr w:type="spellEnd"/>
-      <w:r>
-        <w:rPr>
-          <w:lang w:val="en-US"/>
-        </w:rPr>
-        <w:t xml:space="preserve"> </w:t>
-      </w:r>
-      <w:r>
-        <w:rPr>
-          <w:lang w:val="en-US"/>
-        </w:rPr>
-        <w:t xml:space="preserve">throws </w:t>
-      </w:r>
-      <w:proofErr w:type="spellStart"/>
-      <w:r>
-        <w:rPr>
-          <w:lang w:val="en-US"/>
-        </w:rPr>
-        <w:t>ObligatorioException</w:t>
-      </w:r>
-      <w:proofErr w:type="spellEnd"/>
     </w:p>
     <w:p>
       <w:pPr>
@@ -12261,20 +12281,6 @@
         <w:t>Administrador</w:t>
       </w:r>
       <w:proofErr w:type="spellEnd"/>
-      <w:r>
-        <w:rPr>
-          <w:lang w:val="en-US"/>
-        </w:rPr>
-        <w:t xml:space="preserve"> throws </w:t>
-      </w:r>
-      <w:proofErr w:type="spellStart"/>
-      <w:r>
-        <w:rPr>
-          <w:lang w:val="en-US"/>
-        </w:rPr>
-        <w:t>ObligatorioException</w:t>
-      </w:r>
-      <w:proofErr w:type="spellEnd"/>
     </w:p>
     <w:p>
       <w:pPr>
@@ -12449,7 +12455,7 @@
       <w:pPr>
         <w:pStyle w:val="Ttulo2"/>
       </w:pPr>
-      <w:bookmarkStart w:id="31" w:name="_Toc465327753"/>
+      <w:bookmarkStart w:id="33" w:name="_Toc465334104"/>
       <w:r>
         <w:t>Clase</w:t>
       </w:r>
@@ -12460,7 +12466,7 @@
       <w:r>
         <w:t>SubSistemaPartida</w:t>
       </w:r>
-      <w:bookmarkEnd w:id="31"/>
+      <w:bookmarkEnd w:id="33"/>
       <w:proofErr w:type="spellEnd"/>
     </w:p>
     <w:p>
@@ -12468,11 +12474,11 @@
         <w:pStyle w:val="Ttulo3"/>
         <w:jc w:val="left"/>
       </w:pPr>
-      <w:bookmarkStart w:id="32" w:name="_Toc465327754"/>
+      <w:bookmarkStart w:id="34" w:name="_Toc465334105"/>
       <w:r>
         <w:t>Atributos</w:t>
       </w:r>
-      <w:bookmarkEnd w:id="32"/>
+      <w:bookmarkEnd w:id="34"/>
     </w:p>
     <w:p>
       <w:pPr>
@@ -12536,7 +12542,7 @@
           <w:lang w:val="en-US"/>
         </w:rPr>
       </w:pPr>
-      <w:bookmarkStart w:id="33" w:name="_Toc465327755"/>
+      <w:bookmarkStart w:id="35" w:name="_Toc465334106"/>
       <w:proofErr w:type="spellStart"/>
       <w:r>
         <w:rPr>
@@ -12544,7 +12550,7 @@
         </w:rPr>
         <w:t>Métodos</w:t>
       </w:r>
-      <w:bookmarkEnd w:id="33"/>
+      <w:bookmarkEnd w:id="35"/>
       <w:proofErr w:type="spellEnd"/>
     </w:p>
     <w:p>
@@ -12599,22 +12605,6 @@
         <w:t>void</w:t>
       </w:r>
       <w:proofErr w:type="spellEnd"/>
-      <w:r>
-        <w:t xml:space="preserve"> </w:t>
-      </w:r>
-      <w:proofErr w:type="spellStart"/>
-      <w:r>
-        <w:t>throws</w:t>
-      </w:r>
-      <w:proofErr w:type="spellEnd"/>
-      <w:r>
-        <w:t xml:space="preserve"> </w:t>
-      </w:r>
-      <w:proofErr w:type="spellStart"/>
-      <w:r>
-        <w:t>ObligatorioException</w:t>
-      </w:r>
-      <w:proofErr w:type="spellEnd"/>
     </w:p>
     <w:p>
       <w:pPr>
@@ -12680,22 +12670,6 @@
       <w:proofErr w:type="spellStart"/>
       <w:r>
         <w:t>void</w:t>
-      </w:r>
-      <w:proofErr w:type="spellEnd"/>
-      <w:r>
-        <w:t xml:space="preserve"> </w:t>
-      </w:r>
-      <w:proofErr w:type="spellStart"/>
-      <w:r>
-        <w:t>throws</w:t>
-      </w:r>
-      <w:proofErr w:type="spellEnd"/>
-      <w:r>
-        <w:t xml:space="preserve"> </w:t>
-      </w:r>
-      <w:proofErr w:type="spellStart"/>
-      <w:r>
-        <w:t>ObligatorioException</w:t>
       </w:r>
       <w:proofErr w:type="spellEnd"/>
     </w:p>
@@ -12743,7 +12717,7 @@
       <w:pPr>
         <w:pStyle w:val="Ttulo2"/>
       </w:pPr>
-      <w:bookmarkStart w:id="34" w:name="_Toc465327756"/>
+      <w:bookmarkStart w:id="36" w:name="_Toc465334107"/>
       <w:r>
         <w:lastRenderedPageBreak/>
         <w:t>Clase</w:t>
@@ -12751,18 +12725,18 @@
       <w:r>
         <w:t>: Sistema</w:t>
       </w:r>
-      <w:bookmarkEnd w:id="34"/>
+      <w:bookmarkEnd w:id="36"/>
     </w:p>
     <w:p>
       <w:pPr>
         <w:pStyle w:val="Ttulo3"/>
         <w:jc w:val="left"/>
       </w:pPr>
-      <w:bookmarkStart w:id="35" w:name="_Toc465327757"/>
+      <w:bookmarkStart w:id="37" w:name="_Toc465334108"/>
       <w:r>
         <w:t>Atributos</w:t>
       </w:r>
-      <w:bookmarkEnd w:id="35"/>
+      <w:bookmarkEnd w:id="37"/>
     </w:p>
     <w:p>
       <w:pPr>
@@ -12872,7 +12846,7 @@
           <w:lang w:val="en-US"/>
         </w:rPr>
       </w:pPr>
-      <w:bookmarkStart w:id="36" w:name="_Toc465327758"/>
+      <w:bookmarkStart w:id="38" w:name="_Toc465334109"/>
       <w:proofErr w:type="spellStart"/>
       <w:r>
         <w:rPr>
@@ -12880,7 +12854,7 @@
         </w:rPr>
         <w:t>Métodos</w:t>
       </w:r>
-      <w:bookmarkEnd w:id="36"/>
+      <w:bookmarkEnd w:id="38"/>
       <w:proofErr w:type="spellEnd"/>
     </w:p>
     <w:p>
@@ -13038,26 +13012,6 @@
         <w:t>Jugador</w:t>
       </w:r>
       <w:proofErr w:type="spellEnd"/>
-      <w:r>
-        <w:rPr>
-          <w:lang w:val="en-US"/>
-        </w:rPr>
-        <w:t xml:space="preserve"> </w:t>
-      </w:r>
-      <w:r>
-        <w:rPr>
-          <w:lang w:val="en-US"/>
-        </w:rPr>
-        <w:t xml:space="preserve">throws </w:t>
-      </w:r>
-      <w:proofErr w:type="spellStart"/>
-      <w:r>
-        <w:rPr>
-          <w:lang w:val="en-US"/>
-        </w:rPr>
-        <w:t>ObligatorioException</w:t>
-      </w:r>
-      <w:proofErr w:type="spellEnd"/>
     </w:p>
     <w:p>
       <w:pPr>
@@ -13146,26 +13100,6 @@
         <w:t>Administrador</w:t>
       </w:r>
       <w:proofErr w:type="spellEnd"/>
-      <w:r>
-        <w:rPr>
-          <w:lang w:val="en-US"/>
-        </w:rPr>
-        <w:t xml:space="preserve"> </w:t>
-      </w:r>
-      <w:r>
-        <w:rPr>
-          <w:lang w:val="en-US"/>
-        </w:rPr>
-        <w:t xml:space="preserve">throws </w:t>
-      </w:r>
-      <w:proofErr w:type="spellStart"/>
-      <w:r>
-        <w:rPr>
-          <w:lang w:val="en-US"/>
-        </w:rPr>
-        <w:t>ObligatorioException</w:t>
-      </w:r>
-      <w:proofErr w:type="spellEnd"/>
     </w:p>
     <w:p>
       <w:pPr>
@@ -13226,26 +13160,6 @@
         </w:rPr>
         <w:t xml:space="preserve"> void</w:t>
       </w:r>
-      <w:r>
-        <w:rPr>
-          <w:lang w:val="en-US"/>
-        </w:rPr>
-        <w:t xml:space="preserve"> </w:t>
-      </w:r>
-      <w:r>
-        <w:rPr>
-          <w:lang w:val="en-US"/>
-        </w:rPr>
-        <w:t xml:space="preserve">throws </w:t>
-      </w:r>
-      <w:proofErr w:type="spellStart"/>
-      <w:r>
-        <w:rPr>
-          <w:lang w:val="en-US"/>
-        </w:rPr>
-        <w:t>ObligatorioException</w:t>
-      </w:r>
-      <w:proofErr w:type="spellEnd"/>
     </w:p>
     <w:p>
       <w:pPr>
@@ -13316,22 +13230,6 @@
         <w:t>void</w:t>
       </w:r>
       <w:proofErr w:type="spellEnd"/>
-      <w:r>
-        <w:t xml:space="preserve"> </w:t>
-      </w:r>
-      <w:proofErr w:type="spellStart"/>
-      <w:r>
-        <w:t>throws</w:t>
-      </w:r>
-      <w:proofErr w:type="spellEnd"/>
-      <w:r>
-        <w:t xml:space="preserve"> </w:t>
-      </w:r>
-      <w:proofErr w:type="spellStart"/>
-      <w:r>
-        <w:t>ObligatorioException</w:t>
-      </w:r>
-      <w:proofErr w:type="spellEnd"/>
     </w:p>
     <w:p>
       <w:pPr>
@@ -13460,7 +13358,7 @@
           <w:lang w:val="en-US"/>
         </w:rPr>
       </w:pPr>
-      <w:bookmarkStart w:id="37" w:name="_Toc465327759"/>
+      <w:bookmarkStart w:id="39" w:name="_Toc465334110"/>
       <w:proofErr w:type="spellStart"/>
       <w:r>
         <w:rPr>
@@ -13469,7 +13367,7 @@
         <w:lastRenderedPageBreak/>
         <w:t>Anexo</w:t>
       </w:r>
-      <w:bookmarkEnd w:id="37"/>
+      <w:bookmarkEnd w:id="39"/>
       <w:proofErr w:type="spellEnd"/>
     </w:p>
     <w:p>
@@ -13479,7 +13377,7 @@
           <w:lang w:val="en-US"/>
         </w:rPr>
       </w:pPr>
-      <w:bookmarkStart w:id="38" w:name="_Toc465327760"/>
+      <w:bookmarkStart w:id="40" w:name="_Toc465334111"/>
       <w:proofErr w:type="spellStart"/>
       <w:r>
         <w:rPr>
@@ -13524,7 +13422,7 @@
         </w:rPr>
         <w:t>letra</w:t>
       </w:r>
-      <w:bookmarkEnd w:id="38"/>
+      <w:bookmarkEnd w:id="40"/>
       <w:proofErr w:type="spellEnd"/>
     </w:p>
     <w:p>
@@ -13905,405 +13803,9 @@
         </w:rPr>
         <w:t>.</w:t>
       </w:r>
-      <w:r>
-        <w:rPr>
-          <w:lang w:val="en-US"/>
-        </w:rPr>
-        <w:br w:type="page"/>
-      </w:r>
-    </w:p>
-    <w:p>
-      <w:pPr>
-        <w:jc w:val="left"/>
-        <w:rPr>
-          <w:lang w:val="en-US"/>
-        </w:rPr>
-      </w:pPr>
-    </w:p>
-    <w:p>
-      <w:pPr>
-        <w:rPr>
-          <w:lang w:val="en-US"/>
-        </w:rPr>
-      </w:pPr>
-    </w:p>
-    <w:p>
-      <w:pPr>
-        <w:jc w:val="center"/>
-        <w:rPr>
-          <w:color w:val="FF0000"/>
-          <w:lang w:val="en-US"/>
-        </w:rPr>
-      </w:pPr>
-      <w:proofErr w:type="spellStart"/>
-      <w:r>
-        <w:rPr>
-          <w:color w:val="FF0000"/>
-          <w:lang w:val="en-US"/>
-        </w:rPr>
-        <w:t>Diagrama</w:t>
-      </w:r>
-      <w:proofErr w:type="spellEnd"/>
-      <w:r>
-        <w:rPr>
-          <w:color w:val="FF0000"/>
-          <w:lang w:val="en-US"/>
-        </w:rPr>
-        <w:t xml:space="preserve"> Conceptual </w:t>
-      </w:r>
-      <w:proofErr w:type="gramStart"/>
-      <w:r>
-        <w:rPr>
-          <w:color w:val="FF0000"/>
-          <w:lang w:val="en-US"/>
-        </w:rPr>
-        <w:t>del</w:t>
-      </w:r>
-      <w:proofErr w:type="gramEnd"/>
-      <w:r>
-        <w:rPr>
-          <w:color w:val="FF0000"/>
-          <w:lang w:val="en-US"/>
-        </w:rPr>
-        <w:t xml:space="preserve"> </w:t>
-      </w:r>
-      <w:proofErr w:type="spellStart"/>
-      <w:r>
-        <w:rPr>
-          <w:color w:val="FF0000"/>
-          <w:lang w:val="en-US"/>
-        </w:rPr>
-        <w:t>Dominio</w:t>
-      </w:r>
-      <w:proofErr w:type="spellEnd"/>
-    </w:p>
-    <w:p>
-      <w:pPr>
-        <w:rPr>
-          <w:color w:val="00B050"/>
-        </w:rPr>
-      </w:pPr>
-      <w:r>
-        <w:rPr>
-          <w:color w:val="00B050"/>
-        </w:rPr>
-        <w:t xml:space="preserve">No va la clase </w:t>
-      </w:r>
-      <w:proofErr w:type="spellStart"/>
-      <w:r>
-        <w:rPr>
-          <w:color w:val="00B050"/>
-        </w:rPr>
-        <w:t>ObligatorioException</w:t>
-      </w:r>
-      <w:proofErr w:type="spellEnd"/>
-    </w:p>
-    <w:p>
-      <w:pPr>
-        <w:rPr>
-          <w:color w:val="00B050"/>
-        </w:rPr>
-      </w:pPr>
-      <w:r>
-        <w:rPr>
-          <w:color w:val="00B050"/>
-        </w:rPr>
-        <w:t xml:space="preserve">Si hay que especificar quien es observador y quien observable (O mostrando la herencia y la implementación, o con un </w:t>
-      </w:r>
-      <w:proofErr w:type="spellStart"/>
-      <w:r>
-        <w:rPr>
-          <w:color w:val="00B050"/>
-        </w:rPr>
-        <w:t>esteriotipo</w:t>
-      </w:r>
-      <w:proofErr w:type="spellEnd"/>
-      <w:r>
-        <w:rPr>
-          <w:color w:val="00B050"/>
-        </w:rPr>
-        <w:t>)</w:t>
-      </w:r>
-    </w:p>
-    <w:p>
-      <w:pPr>
-        <w:rPr>
-          <w:color w:val="FF0000"/>
-        </w:rPr>
-      </w:pPr>
-      <w:r>
-        <w:rPr>
-          <w:color w:val="FF0000"/>
-        </w:rPr>
-        <w:t xml:space="preserve">Ver en el diagrama conceptual del dominio a ver si van las relaciones como </w:t>
-      </w:r>
-      <w:proofErr w:type="spellStart"/>
-      <w:r>
-        <w:rPr>
-          <w:color w:val="FF0000"/>
-        </w:rPr>
-        <w:t>PrimerFicha</w:t>
-      </w:r>
-      <w:proofErr w:type="spellEnd"/>
-      <w:r>
-        <w:rPr>
-          <w:color w:val="FF0000"/>
-        </w:rPr>
-        <w:t xml:space="preserve"> y </w:t>
-      </w:r>
-      <w:proofErr w:type="spellStart"/>
-      <w:r>
-        <w:rPr>
-          <w:color w:val="FF0000"/>
-        </w:rPr>
-        <w:t>UltimaFicha</w:t>
-      </w:r>
-      <w:proofErr w:type="spellEnd"/>
-      <w:r>
-        <w:rPr>
-          <w:color w:val="FF0000"/>
-        </w:rPr>
-        <w:t xml:space="preserve"> en Partida…</w:t>
-      </w:r>
-      <w:r>
-        <w:rPr>
-          <w:color w:val="FF0000"/>
-        </w:rPr>
-        <w:t xml:space="preserve"> (Y en el otro</w:t>
-      </w:r>
-      <w:proofErr w:type="gramStart"/>
-      <w:r>
-        <w:rPr>
-          <w:color w:val="FF0000"/>
-        </w:rPr>
-        <w:t>?</w:t>
-      </w:r>
-      <w:proofErr w:type="gramEnd"/>
-      <w:r>
-        <w:rPr>
-          <w:color w:val="FF0000"/>
-        </w:rPr>
-        <w:t>)</w:t>
-      </w:r>
-    </w:p>
-    <w:p>
-      <w:pPr>
-        <w:rPr>
-          <w:color w:val="FF0000"/>
-        </w:rPr>
-      </w:pPr>
-    </w:p>
-    <w:p>
-      <w:pPr>
-        <w:jc w:val="center"/>
-        <w:rPr>
-          <w:color w:val="FF0000"/>
-        </w:rPr>
-      </w:pPr>
-      <w:r>
-        <w:rPr>
-          <w:color w:val="FF0000"/>
-        </w:rPr>
-        <w:t>Diagrama de la Interfaz de Usuario</w:t>
-      </w:r>
-    </w:p>
-    <w:p>
-      <w:pPr>
-        <w:jc w:val="left"/>
-        <w:rPr>
-          <w:color w:val="00B050"/>
-        </w:rPr>
-      </w:pPr>
-      <w:r>
-        <w:rPr>
-          <w:color w:val="00B050"/>
-        </w:rPr>
-        <w:t>Alcanza con poner solo los controladores y las vistas, no son necesarias las clases que implementan las interfaces de las vistas</w:t>
-      </w:r>
-    </w:p>
-    <w:p>
-      <w:pPr>
-        <w:rPr>
-          <w:color w:val="00B050"/>
-        </w:rPr>
-      </w:pPr>
-      <w:r>
-        <w:rPr>
-          <w:color w:val="00B050"/>
-        </w:rPr>
-        <w:t xml:space="preserve">Si hay que especificar quien es observador y quien observable (O mostrando la herencia y la implementación, o con un </w:t>
-      </w:r>
-      <w:proofErr w:type="spellStart"/>
-      <w:r>
-        <w:rPr>
-          <w:color w:val="00B050"/>
-        </w:rPr>
-        <w:t>esteriotipo</w:t>
-      </w:r>
-      <w:proofErr w:type="spellEnd"/>
-      <w:r>
-        <w:rPr>
-          <w:color w:val="00B050"/>
-        </w:rPr>
-        <w:t>)</w:t>
-      </w:r>
-    </w:p>
-    <w:p>
-      <w:pPr>
-        <w:jc w:val="left"/>
-        <w:rPr>
-          <w:color w:val="FF0000"/>
-        </w:rPr>
-      </w:pPr>
-    </w:p>
-    <w:p>
-      <w:pPr>
-        <w:jc w:val="left"/>
-        <w:rPr>
-          <w:color w:val="FF0000"/>
-        </w:rPr>
-      </w:pPr>
-    </w:p>
-    <w:p>
-      <w:pPr>
-        <w:jc w:val="left"/>
-        <w:rPr>
-          <w:color w:val="FF0000"/>
-        </w:rPr>
-      </w:pPr>
-    </w:p>
-    <w:p>
-      <w:pPr>
-        <w:jc w:val="left"/>
-        <w:rPr>
-          <w:color w:val="FF0000"/>
-        </w:rPr>
-      </w:pPr>
-    </w:p>
-    <w:p>
-      <w:pPr>
-        <w:jc w:val="center"/>
-        <w:rPr>
-          <w:color w:val="FF0000"/>
-        </w:rPr>
-      </w:pPr>
-      <w:r>
-        <w:rPr>
-          <w:color w:val="FF0000"/>
-        </w:rPr>
-        <w:t>Diagrama Completo del Dominio</w:t>
-      </w:r>
-    </w:p>
-    <w:p>
-      <w:pPr>
-        <w:rPr>
-          <w:color w:val="FF0000"/>
-        </w:rPr>
-      </w:pPr>
-      <w:r>
-        <w:rPr>
-          <w:color w:val="FF0000"/>
-        </w:rPr>
-        <w:t xml:space="preserve">No están los </w:t>
-      </w:r>
-      <w:proofErr w:type="spellStart"/>
-      <w:r>
-        <w:rPr>
-          <w:color w:val="FF0000"/>
-        </w:rPr>
-        <w:t>Enum</w:t>
-      </w:r>
-      <w:proofErr w:type="spellEnd"/>
-      <w:r>
-        <w:rPr>
-          <w:color w:val="FF0000"/>
-        </w:rPr>
-        <w:t xml:space="preserve"> (Ver si hay que ponerlos de alguna forma)</w:t>
-      </w:r>
-    </w:p>
-    <w:p>
-      <w:pPr>
-        <w:rPr>
-          <w:color w:val="FF0000"/>
-        </w:rPr>
-      </w:pPr>
-      <w:r>
-        <w:rPr>
-          <w:color w:val="FF0000"/>
-        </w:rPr>
-        <w:t xml:space="preserve">Ver si hay que aclarar de alguna forma los métodos que lanzan excepciones personalizadas (para identificarlos, actualmente tienen escrito el </w:t>
-      </w:r>
-      <w:proofErr w:type="spellStart"/>
-      <w:r>
-        <w:rPr>
-          <w:color w:val="FF0000"/>
-        </w:rPr>
-        <w:t>throws</w:t>
-      </w:r>
-      <w:proofErr w:type="spellEnd"/>
-      <w:r>
-        <w:rPr>
-          <w:color w:val="FF0000"/>
-        </w:rPr>
-        <w:t xml:space="preserve"> </w:t>
-      </w:r>
-      <w:proofErr w:type="spellStart"/>
-      <w:r>
-        <w:rPr>
-          <w:color w:val="FF0000"/>
-        </w:rPr>
-        <w:t>ObligatorioException</w:t>
-      </w:r>
-      <w:proofErr w:type="spellEnd"/>
-      <w:r>
-        <w:rPr>
-          <w:color w:val="FF0000"/>
-        </w:rPr>
-        <w:t>. Si no es necesario, borrar eso de aquellos que lo tengan)</w:t>
-      </w:r>
-    </w:p>
-    <w:p>
-      <w:pPr>
-        <w:rPr>
-          <w:color w:val="FF0000"/>
-        </w:rPr>
-      </w:pPr>
-    </w:p>
-    <w:p>
-      <w:pPr>
-        <w:rPr>
-          <w:color w:val="FF0000"/>
-        </w:rPr>
-      </w:pPr>
-      <w:r>
-        <w:rPr>
-          <w:color w:val="FF0000"/>
-        </w:rPr>
-        <w:t xml:space="preserve">Averiguar si los nombres de los parámetros en el diagrama (En este caso, en </w:t>
-      </w:r>
-      <w:r>
-        <w:rPr>
-          <w:color w:val="FF0000"/>
-        </w:rPr>
-        <w:t xml:space="preserve">el Diccionario de </w:t>
-      </w:r>
-      <w:proofErr w:type="spellStart"/>
-      <w:r>
-        <w:rPr>
-          <w:color w:val="FF0000"/>
-        </w:rPr>
-        <w:t>CLases</w:t>
-      </w:r>
-      <w:proofErr w:type="spellEnd"/>
-      <w:r>
-        <w:rPr>
-          <w:color w:val="FF0000"/>
-        </w:rPr>
-        <w:t>) tienen que ser exactamente los mismos que en el código, o si acá pueden ser un poco más nemotécnicos</w:t>
-      </w:r>
     </w:p>
     <w:sectPr>
-      <w:footerReference w:type="default" r:id="rId9"/>
+      <w:footerReference w:type="default" r:id="rId12"/>
       <w:pgSz w:w="11906" w:h="16838"/>
       <w:pgMar w:top="1417" w:right="1701" w:bottom="1417" w:left="1701" w:header="708" w:footer="708" w:gutter="0"/>
       <w:cols w:space="708"/>
@@ -14349,6 +13851,7 @@
         <w:docPartUnique/>
       </w:docPartObj>
     </w:sdtPr>
+    <w:sdtEndPr/>
     <w:sdtContent>
       <w:p>
         <w:pPr>
@@ -14369,7 +13872,7 @@
             <w:noProof/>
             <w:lang w:val="es-ES"/>
           </w:rPr>
-          <w:t>11</w:t>
+          <w:t>17</w:t>
         </w:r>
         <w:r>
           <w:fldChar w:fldCharType="end"/>
@@ -15734,7 +15237,7 @@
 </file>
 
 <file path=customXml/itemProps1.xml><?xml version="1.0" encoding="utf-8"?>
-<ds:datastoreItem xmlns:ds="http://schemas.openxmlformats.org/officeDocument/2006/customXml" ds:itemID="{C31E32BC-0B69-48A3-B318-84E0FDCF82C8}">
+<ds:datastoreItem xmlns:ds="http://schemas.openxmlformats.org/officeDocument/2006/customXml" ds:itemID="{A4A09C4F-7467-41B5-A4E0-DB642E04DF05}">
   <ds:schemaRefs>
     <ds:schemaRef ds:uri="http://schemas.openxmlformats.org/officeDocument/2006/bibliography"/>
   </ds:schemaRefs>

</xml_diff>